<commit_message>
last edits for a couple days due to grading
</commit_message>
<xml_diff>
--- a/Paper/fulldraft10_CR.docx
+++ b/Paper/fulldraft10_CR.docx
@@ -10291,8 +10291,6 @@
           </w:rPr>
           <w:t>Note</w:t>
         </w:r>
-        <w:bookmarkStart w:id="123" w:name="_GoBack"/>
-        <w:bookmarkEnd w:id="123"/>
         <w:r>
           <w:rPr>
             <w:rFonts w:cs="Times New Roman"/>
@@ -10475,6 +10473,28 @@
           <w:rFonts w:cs="Times New Roman"/>
         </w:rPr>
       </w:pPr>
+      <w:ins w:id="123" w:author="Chris Richardson" w:date="2016-01-24T15:02:00Z">
+        <w:r>
+          <w:rPr>
+            <w:rFonts w:cs="Times New Roman"/>
+          </w:rPr>
+          <w:t>Figure 4</w:t>
+        </w:r>
+        <w:r>
+          <w:rPr>
+            <w:rFonts w:cs="Times New Roman"/>
+          </w:rPr>
+          <w:t>a displays the equivalent widths across the LOC plane for selected UV emission lines.</w:t>
+        </w:r>
+      </w:ins>
+      <w:ins w:id="124" w:author="Chris Richardson" w:date="2016-01-24T15:03:00Z">
+        <w:r>
+          <w:rPr>
+            <w:rFonts w:cs="Times New Roman"/>
+          </w:rPr>
+          <w:t xml:space="preserve"> </w:t>
+        </w:r>
+      </w:ins>
       <w:r>
         <w:rPr>
           <w:rFonts w:cs="Times New Roman"/>
@@ -10823,7 +10843,60 @@
         <w:rPr>
           <w:rFonts w:cs="Times New Roman"/>
         </w:rPr>
-        <w:t xml:space="preserve">or lower. Thus, the temperatures predicted are between 10000 K and 15000 K. Alternatively, the ratio of [C III] λ1907 to C III] λ1909 (Totl 1909 on our grids) is a density probe (AGN3). The lower the ratio between these two emission lines, the higher the </w:t>
+        <w:t>or lower. Thus, the temperatures predicted are between 10000 K and 15000 K. Alternatively, the ratio of [C III] λ1907 to C III] λ1909 (Totl 1909 on our grids) is a</w:t>
+      </w:r>
+      <w:ins w:id="125" w:author="Chris Richardson" w:date="2016-01-24T15:05:00Z">
+        <w:r>
+          <w:rPr>
+            <w:rFonts w:cs="Times New Roman"/>
+          </w:rPr>
+          <w:t xml:space="preserve"> </w:t>
+        </w:r>
+      </w:ins>
+      <w:ins w:id="126" w:author="Chris Richardson" w:date="2016-01-24T15:06:00Z">
+        <w:r>
+          <w:rPr>
+            <w:rFonts w:cs="Times New Roman"/>
+            <w:i/>
+          </w:rPr>
+          <w:t>n</w:t>
+        </w:r>
+        <w:r>
+          <w:rPr>
+            <w:rFonts w:cs="Times New Roman"/>
+            <w:i/>
+            <w:vertAlign w:val="subscript"/>
+            <w:rPrChange w:id="127" w:author="Chris Richardson" w:date="2016-01-24T15:06:00Z">
+              <w:rPr>
+                <w:rFonts w:cs="Times New Roman"/>
+                <w:i/>
+              </w:rPr>
+            </w:rPrChange>
+          </w:rPr>
+          <w:t>e</w:t>
+        </w:r>
+      </w:ins>
+      <w:ins w:id="128" w:author="Chris Richardson" w:date="2016-01-24T15:05:00Z">
+        <w:r>
+          <w:rPr>
+            <w:rFonts w:cs="Times New Roman"/>
+          </w:rPr>
+          <w:t xml:space="preserve"> </w:t>
+        </w:r>
+      </w:ins>
+      <w:del w:id="129" w:author="Chris Richardson" w:date="2016-01-24T15:05:00Z">
+        <w:r>
+          <w:rPr>
+            <w:rFonts w:cs="Times New Roman"/>
+          </w:rPr>
+          <w:delText xml:space="preserve"> density </w:delText>
+        </w:r>
+      </w:del>
+      <w:r>
+        <w:rPr>
+          <w:rFonts w:cs="Times New Roman"/>
+        </w:rPr>
+        <w:t xml:space="preserve">probe (AGN3). The lower the ratio between these two emission lines, the higher the </w:t>
       </w:r>
       <w:r>
         <w:rPr>
@@ -10843,7 +10916,58 @@
         <w:rPr>
           <w:rFonts w:cs="Times New Roman"/>
         </w:rPr>
-        <w:t xml:space="preserve">. This ratio is quite low on our grids, peaking around 0.2, indicating a high electron density. </w:t>
+        <w:t xml:space="preserve">. This ratio is quite low on our grids, peaking around 0.2, indicating </w:t>
+      </w:r>
+      <w:ins w:id="130" w:author="Chris Richardson" w:date="2016-01-24T15:07:00Z">
+        <w:r>
+          <w:rPr>
+            <w:rFonts w:cs="Times New Roman"/>
+          </w:rPr>
+          <w:t xml:space="preserve">high </w:t>
+        </w:r>
+        <w:r>
+          <w:rPr>
+            <w:rFonts w:cs="Times New Roman"/>
+            <w:i/>
+          </w:rPr>
+          <w:t>n</w:t>
+        </w:r>
+        <w:r>
+          <w:rPr>
+            <w:rFonts w:cs="Times New Roman"/>
+            <w:i/>
+            <w:vertAlign w:val="subscript"/>
+          </w:rPr>
+          <w:t>e</w:t>
+        </w:r>
+        <w:r>
+          <w:rPr>
+            <w:rFonts w:cs="Times New Roman"/>
+          </w:rPr>
+          <w:t xml:space="preserve"> </w:t>
+        </w:r>
+      </w:ins>
+      <w:del w:id="131" w:author="Chris Richardson" w:date="2016-01-24T15:07:00Z">
+        <w:r>
+          <w:rPr>
+            <w:rFonts w:cs="Times New Roman"/>
+          </w:rPr>
+          <w:delText>a</w:delText>
+        </w:r>
+      </w:del>
+      <w:del w:id="132" w:author="Chris Richardson" w:date="2016-01-24T15:06:00Z">
+        <w:r>
+          <w:rPr>
+            <w:rFonts w:cs="Times New Roman"/>
+          </w:rPr>
+          <w:delText xml:space="preserve"> high electron density</w:delText>
+        </w:r>
+      </w:del>
+      <w:r>
+        <w:rPr>
+          <w:rFonts w:cs="Times New Roman"/>
+        </w:rPr>
+        <w:t xml:space="preserve">. </w:t>
       </w:r>
     </w:p>
     <w:p>
@@ -10934,20 +11058,20 @@
     <w:p>
       <w:pPr>
         <w:rPr>
-          <w:ins w:id="124" w:author="Chris Richardson" w:date="2015-06-18T15:40:00Z"/>
-          <w:rFonts w:cs="Times New Roman"/>
-          <w:i/>
-        </w:rPr>
-      </w:pPr>
-    </w:p>
-    <w:p>
-      <w:pPr>
-        <w:rPr>
-          <w:ins w:id="125" w:author="Chris Richardson" w:date="2015-06-18T15:40:00Z"/>
-          <w:rFonts w:cs="Times New Roman"/>
-        </w:rPr>
-      </w:pPr>
-      <w:ins w:id="126" w:author="Chris Richardson" w:date="2015-06-18T15:40:00Z">
+          <w:ins w:id="133" w:author="Chris Richardson" w:date="2015-06-18T15:40:00Z"/>
+          <w:rFonts w:cs="Times New Roman"/>
+          <w:i/>
+        </w:rPr>
+      </w:pPr>
+    </w:p>
+    <w:p>
+      <w:pPr>
+        <w:rPr>
+          <w:ins w:id="134" w:author="Chris Richardson" w:date="2015-06-18T15:40:00Z"/>
+          <w:rFonts w:cs="Times New Roman"/>
+        </w:rPr>
+      </w:pPr>
+      <w:ins w:id="135" w:author="Chris Richardson" w:date="2015-06-18T15:40:00Z">
         <w:r>
           <w:rPr>
             <w:rFonts w:cs="Times New Roman"/>
@@ -10956,7 +11080,7 @@
           <w:t xml:space="preserve">[LOOK AT RAITER, SCHAERER, AND </w:t>
         </w:r>
       </w:ins>
-      <w:ins w:id="127" w:author="Chris Richardson" w:date="2015-06-18T15:41:00Z">
+      <w:ins w:id="136" w:author="Chris Richardson" w:date="2015-06-18T15:41:00Z">
         <w:r>
           <w:rPr>
             <w:rFonts w:cs="Times New Roman"/>
@@ -11037,6 +11161,20 @@
           <w:rFonts w:cs="Times New Roman"/>
         </w:rPr>
       </w:pPr>
+      <w:ins w:id="137" w:author="Chris Richardson" w:date="2016-01-24T15:13:00Z">
+        <w:r>
+          <w:rPr>
+            <w:rFonts w:cs="Times New Roman"/>
+          </w:rPr>
+          <w:t>Figure 4</w:t>
+        </w:r>
+        <w:r>
+          <w:rPr>
+            <w:rFonts w:cs="Times New Roman"/>
+          </w:rPr>
+          <w:t xml:space="preserve">b displays the equivalent widths across the LOC plane for selected optical emission lines. </w:t>
+        </w:r>
+      </w:ins>
       <w:r>
         <w:rPr>
           <w:rFonts w:cs="Times New Roman"/>
@@ -11138,6 +11276,13 @@
         <w:rPr>
           <w:rFonts w:cs="Times New Roman"/>
           <w:color w:val="FF0000"/>
+          <w:highlight w:val="green"/>
+          <w:rPrChange w:id="138" w:author="Chris Richardson" w:date="2016-01-24T15:50:00Z">
+            <w:rPr>
+              <w:rFonts w:cs="Times New Roman"/>
+              <w:color w:val="FF0000"/>
+            </w:rPr>
+          </w:rPrChange>
         </w:rPr>
         <w:t>A</w:t>
       </w:r>
@@ -11145,6 +11290,13 @@
         <w:rPr>
           <w:rFonts w:cs="Times New Roman"/>
           <w:color w:val="FF0000"/>
+          <w:highlight w:val="green"/>
+          <w:rPrChange w:id="139" w:author="Chris Richardson" w:date="2016-01-24T15:50:00Z">
+            <w:rPr>
+              <w:rFonts w:cs="Times New Roman"/>
+              <w:color w:val="FF0000"/>
+            </w:rPr>
+          </w:rPrChange>
         </w:rPr>
         <w:t xml:space="preserve">t high </w:t>
       </w:r>
@@ -11153,6 +11305,14 @@
           <w:rFonts w:cs="Times New Roman"/>
           <w:i/>
           <w:color w:val="FF0000"/>
+          <w:highlight w:val="green"/>
+          <w:rPrChange w:id="140" w:author="Chris Richardson" w:date="2016-01-24T15:50:00Z">
+            <w:rPr>
+              <w:rFonts w:cs="Times New Roman"/>
+              <w:i/>
+              <w:color w:val="FF0000"/>
+            </w:rPr>
+          </w:rPrChange>
         </w:rPr>
         <w:t>U</w:t>
       </w:r>
@@ -11160,6 +11320,13 @@
         <w:rPr>
           <w:rFonts w:cs="Times New Roman"/>
           <w:color w:val="FF0000"/>
+          <w:highlight w:val="green"/>
+          <w:rPrChange w:id="141" w:author="Chris Richardson" w:date="2016-01-24T15:50:00Z">
+            <w:rPr>
+              <w:rFonts w:cs="Times New Roman"/>
+              <w:color w:val="FF0000"/>
+            </w:rPr>
+          </w:rPrChange>
         </w:rPr>
         <w:t xml:space="preserve"> values,</w:t>
       </w:r>
@@ -11167,20 +11334,135 @@
         <w:rPr>
           <w:rFonts w:cs="Times New Roman"/>
           <w:color w:val="FF0000"/>
-        </w:rPr>
-        <w:t xml:space="preserve"> however,</w:t>
-      </w:r>
+          <w:highlight w:val="green"/>
+          <w:rPrChange w:id="142" w:author="Chris Richardson" w:date="2016-01-24T15:50:00Z">
+            <w:rPr>
+              <w:rFonts w:cs="Times New Roman"/>
+              <w:color w:val="FF0000"/>
+            </w:rPr>
+          </w:rPrChange>
+        </w:rPr>
+        <w:t xml:space="preserve"> however, the high </w:t>
+      </w:r>
+      <w:del w:id="143" w:author="Chris Richardson" w:date="2016-01-24T15:07:00Z">
+        <w:r>
+          <w:rPr>
+            <w:rFonts w:cs="Times New Roman"/>
+            <w:i/>
+            <w:color w:val="FF0000"/>
+            <w:highlight w:val="green"/>
+            <w:rPrChange w:id="144" w:author="Chris Richardson" w:date="2016-01-24T15:50:00Z">
+              <w:rPr>
+                <w:rFonts w:cs="Times New Roman"/>
+                <w:color w:val="FF0000"/>
+              </w:rPr>
+            </w:rPrChange>
+          </w:rPr>
+          <w:delText xml:space="preserve">temperatures </w:delText>
+        </w:r>
+      </w:del>
+      <w:ins w:id="145" w:author="Chris Richardson" w:date="2016-01-24T15:07:00Z">
+        <w:r>
+          <w:rPr>
+            <w:rFonts w:cs="Times New Roman"/>
+            <w:i/>
+            <w:color w:val="FF0000"/>
+            <w:highlight w:val="green"/>
+            <w:rPrChange w:id="146" w:author="Chris Richardson" w:date="2016-01-24T15:50:00Z">
+              <w:rPr>
+                <w:rFonts w:cs="Times New Roman"/>
+                <w:color w:val="FF0000"/>
+              </w:rPr>
+            </w:rPrChange>
+          </w:rPr>
+          <w:t>T</w:t>
+        </w:r>
+        <w:r>
+          <w:rPr>
+            <w:rFonts w:cs="Times New Roman"/>
+            <w:i/>
+            <w:color w:val="FF0000"/>
+            <w:highlight w:val="green"/>
+            <w:vertAlign w:val="subscript"/>
+            <w:rPrChange w:id="147" w:author="Chris Richardson" w:date="2016-01-24T15:50:00Z">
+              <w:rPr>
+                <w:rFonts w:cs="Times New Roman"/>
+                <w:color w:val="FF0000"/>
+              </w:rPr>
+            </w:rPrChange>
+          </w:rPr>
+          <w:t>e</w:t>
+        </w:r>
+        <w:r>
+          <w:rPr>
+            <w:rFonts w:cs="Times New Roman"/>
+            <w:color w:val="FF0000"/>
+            <w:highlight w:val="green"/>
+            <w:rPrChange w:id="148" w:author="Chris Richardson" w:date="2016-01-24T15:50:00Z">
+              <w:rPr>
+                <w:rFonts w:cs="Times New Roman"/>
+                <w:color w:val="FF0000"/>
+              </w:rPr>
+            </w:rPrChange>
+          </w:rPr>
+          <w:t xml:space="preserve"> </w:t>
+        </w:r>
+      </w:ins>
       <w:r>
         <w:rPr>
           <w:rFonts w:cs="Times New Roman"/>
           <w:color w:val="FF0000"/>
-        </w:rPr>
-        <w:t xml:space="preserve"> the high temperatures cause the recombination coefficient to decrease making recombination less likely and </w:t>
-      </w:r>
+          <w:highlight w:val="green"/>
+          <w:rPrChange w:id="149" w:author="Chris Richardson" w:date="2016-01-24T15:50:00Z">
+            <w:rPr>
+              <w:rFonts w:cs="Times New Roman"/>
+              <w:color w:val="FF0000"/>
+            </w:rPr>
+          </w:rPrChange>
+        </w:rPr>
+        <w:t>cause</w:t>
+      </w:r>
+      <w:ins w:id="150" w:author="Chris Richardson" w:date="2016-01-24T15:07:00Z">
+        <w:r>
+          <w:rPr>
+            <w:rFonts w:cs="Times New Roman"/>
+            <w:color w:val="FF0000"/>
+            <w:highlight w:val="green"/>
+            <w:rPrChange w:id="151" w:author="Chris Richardson" w:date="2016-01-24T15:50:00Z">
+              <w:rPr>
+                <w:rFonts w:cs="Times New Roman"/>
+                <w:color w:val="FF0000"/>
+              </w:rPr>
+            </w:rPrChange>
+          </w:rPr>
+          <w:t>s</w:t>
+        </w:r>
+      </w:ins>
       <w:r>
         <w:rPr>
           <w:rFonts w:cs="Times New Roman"/>
           <w:color w:val="FF0000"/>
+          <w:highlight w:val="green"/>
+          <w:rPrChange w:id="152" w:author="Chris Richardson" w:date="2016-01-24T15:50:00Z">
+            <w:rPr>
+              <w:rFonts w:cs="Times New Roman"/>
+              <w:color w:val="FF0000"/>
+            </w:rPr>
+          </w:rPrChange>
+        </w:rPr>
+        <w:t xml:space="preserve"> the recombination coefficient to decrease making recombination less likely and </w:t>
+      </w:r>
+      <w:r>
+        <w:rPr>
+          <w:rFonts w:cs="Times New Roman"/>
+          <w:color w:val="FF0000"/>
+          <w:highlight w:val="green"/>
+          <w:rPrChange w:id="153" w:author="Chris Richardson" w:date="2016-01-24T15:50:00Z">
+            <w:rPr>
+              <w:rFonts w:cs="Times New Roman"/>
+              <w:color w:val="FF0000"/>
+            </w:rPr>
+          </w:rPrChange>
         </w:rPr>
         <w:t xml:space="preserve">causing large declines in </w:t>
       </w:r>
@@ -11189,6 +11471,14 @@
           <w:rFonts w:cs="Times New Roman"/>
           <w:i/>
           <w:color w:val="FF0000"/>
+          <w:highlight w:val="green"/>
+          <w:rPrChange w:id="154" w:author="Chris Richardson" w:date="2016-01-24T15:50:00Z">
+            <w:rPr>
+              <w:rFonts w:cs="Times New Roman"/>
+              <w:i/>
+              <w:color w:val="FF0000"/>
+            </w:rPr>
+          </w:rPrChange>
         </w:rPr>
         <w:t>W</w:t>
       </w:r>
@@ -11196,7 +11486,15 @@
         <w:rPr>
           <w:rFonts w:cs="Times New Roman"/>
           <w:color w:val="FF0000"/>
+          <w:highlight w:val="green"/>
           <w:vertAlign w:val="subscript"/>
+          <w:rPrChange w:id="155" w:author="Chris Richardson" w:date="2016-01-24T15:50:00Z">
+            <w:rPr>
+              <w:rFonts w:cs="Times New Roman"/>
+              <w:color w:val="FF0000"/>
+              <w:vertAlign w:val="subscript"/>
+            </w:rPr>
+          </w:rPrChange>
         </w:rPr>
         <w:t>λ</w:t>
       </w:r>
@@ -11204,6 +11502,13 @@
         <w:rPr>
           <w:rFonts w:cs="Times New Roman"/>
           <w:color w:val="FF0000"/>
+          <w:highlight w:val="green"/>
+          <w:rPrChange w:id="156" w:author="Chris Richardson" w:date="2016-01-24T15:50:00Z">
+            <w:rPr>
+              <w:rFonts w:cs="Times New Roman"/>
+              <w:color w:val="FF0000"/>
+            </w:rPr>
+          </w:rPrChange>
         </w:rPr>
         <w:t xml:space="preserve"> of the Balmer lines, He I λ5876, and He II </w:t>
       </w:r>
@@ -11215,6 +11520,13 @@
           <w:rPr>
             <w:rFonts w:ascii="Cambria Math" w:hAnsi="Cambria Math" w:cs="Times New Roman"/>
             <w:color w:val="FF0000"/>
+            <w:highlight w:val="green"/>
+            <w:rPrChange w:id="157" w:author="Chris Richardson" w:date="2016-01-24T15:50:00Z">
+              <w:rPr>
+                <w:rFonts w:ascii="Cambria Math" w:hAnsi="Cambria Math" w:cs="Times New Roman"/>
+                <w:color w:val="FF0000"/>
+              </w:rPr>
+            </w:rPrChange>
           </w:rPr>
           <m:t>λ</m:t>
         </m:r>
@@ -11223,9 +11535,39 @@
         <w:rPr>
           <w:rFonts w:cs="Times New Roman"/>
           <w:color w:val="FF0000"/>
+          <w:highlight w:val="green"/>
+          <w:rPrChange w:id="158" w:author="Chris Richardson" w:date="2016-01-24T15:50:00Z">
+            <w:rPr>
+              <w:rFonts w:cs="Times New Roman"/>
+              <w:color w:val="FF0000"/>
+            </w:rPr>
+          </w:rPrChange>
         </w:rPr>
         <w:t>4686.</w:t>
       </w:r>
+      <w:ins w:id="159" w:author="Chris Richardson" w:date="2016-01-24T15:50:00Z">
+        <w:r>
+          <w:rPr>
+            <w:rFonts w:cs="Times New Roman"/>
+            <w:color w:val="FF0000"/>
+          </w:rPr>
+          <w:t xml:space="preserve"> </w:t>
+        </w:r>
+        <w:r>
+          <w:rPr>
+            <w:rFonts w:cs="Times New Roman"/>
+            <w:color w:val="FF0000"/>
+            <w:highlight w:val="yellow"/>
+            <w:rPrChange w:id="160" w:author="Chris Richardson" w:date="2016-01-24T15:50:00Z">
+              <w:rPr>
+                <w:rFonts w:cs="Times New Roman"/>
+                <w:color w:val="FF0000"/>
+              </w:rPr>
+            </w:rPrChange>
+          </w:rPr>
+          <w:t>[GREEN INDICATES GARY NEEDS TO VERIFY]</w:t>
+        </w:r>
+      </w:ins>
       <w:r>
         <w:rPr>
           <w:rFonts w:cs="Times New Roman"/>
@@ -11250,7 +11592,21 @@
         <w:rPr>
           <w:rFonts w:cs="Times New Roman"/>
         </w:rPr>
-        <w:t xml:space="preserve"> values. Note also that our simulations do not predict strong He II </w:t>
+        <w:t xml:space="preserve"> values. Note also that our simulations do not predict </w:t>
+      </w:r>
+      <w:ins w:id="161" w:author="Chris Richardson" w:date="2016-01-24T15:08:00Z">
+        <w:r>
+          <w:rPr>
+            <w:rFonts w:cs="Times New Roman"/>
+          </w:rPr>
+          <w:t xml:space="preserve">particularly </w:t>
+        </w:r>
+      </w:ins>
+      <w:r>
+        <w:rPr>
+          <w:rFonts w:cs="Times New Roman"/>
+        </w:rPr>
+        <w:t xml:space="preserve">strong He II </w:t>
       </w:r>
       <m:oMath>
         <m:r>
@@ -11267,7 +11623,29 @@
         <w:rPr>
           <w:rFonts w:cs="Times New Roman"/>
         </w:rPr>
-        <w:t xml:space="preserve">4686 emission. A strong He II </w:t>
+        <w:t>4686 emission</w:t>
+      </w:r>
+      <w:ins w:id="162" w:author="Chris Richardson" w:date="2016-01-24T15:08:00Z">
+        <w:r>
+          <w:rPr>
+            <w:rFonts w:cs="Times New Roman"/>
+          </w:rPr>
+          <w:t xml:space="preserve">, but create enough emission to be detectable by current </w:t>
+        </w:r>
+      </w:ins>
+      <w:ins w:id="163" w:author="Chris Richardson" w:date="2016-01-24T15:09:00Z">
+        <w:r>
+          <w:rPr>
+            <w:rFonts w:cs="Times New Roman"/>
+          </w:rPr>
+          <w:t>optical instruments</w:t>
+        </w:r>
+      </w:ins>
+      <w:r>
+        <w:rPr>
+          <w:rFonts w:cs="Times New Roman"/>
+        </w:rPr>
+        <w:t xml:space="preserve">. A strong He II </w:t>
       </w:r>
       <m:oMath>
         <m:r>
@@ -11552,7 +11930,21 @@
         <w:rPr>
           <w:rFonts w:cs="Times New Roman"/>
         </w:rPr>
-        <w:t>are similar, only .</w:t>
+        <w:t xml:space="preserve">are similar, only </w:t>
+      </w:r>
+      <w:ins w:id="164" w:author="Chris Richardson" w:date="2016-01-24T15:12:00Z">
+        <w:r>
+          <w:rPr>
+            <w:rFonts w:cs="Times New Roman"/>
+          </w:rPr>
+          <w:t>0</w:t>
+        </w:r>
+      </w:ins>
+      <w:r>
+        <w:rPr>
+          <w:rFonts w:cs="Times New Roman"/>
+        </w:rPr>
+        <w:t>.</w:t>
       </w:r>
       <w:r>
         <w:rPr>
@@ -11829,27 +12221,1135 @@
         <w:rPr>
           <w:rFonts w:cs="Times New Roman"/>
         </w:rPr>
-        <w:t xml:space="preserve">5007. It is thus clear that these emission lines, as well as many others, emit differently in different parts of our grid. Consequently, selectively emphasizing these different parts of the grid give different ratios that are then used in BPT diagrams. </w:t>
-      </w:r>
-    </w:p>
-    <w:p>
-      <w:pPr>
-        <w:rPr>
-          <w:rFonts w:cs="Times New Roman"/>
-        </w:rPr>
-      </w:pPr>
-    </w:p>
-    <w:p>
-      <w:pPr>
-        <w:rPr>
-          <w:rFonts w:cs="Times New Roman"/>
-        </w:rPr>
-      </w:pPr>
-      <w:r>
-        <w:rPr>
-          <w:rFonts w:cs="Times New Roman"/>
-        </w:rPr>
-        <w:t xml:space="preserve">Next, we will examine the emission of Hα </w:t>
+        <w:t xml:space="preserve">5007. </w:t>
+      </w:r>
+      <w:ins w:id="165" w:author="Chris Richardson" w:date="2016-01-24T15:47:00Z">
+        <w:r>
+          <w:rPr>
+            <w:rFonts w:cs="Times New Roman"/>
+          </w:rPr>
+          <w:t xml:space="preserve">Both Hα </w:t>
+        </w:r>
+        <m:oMath>
+          <m:r>
+            <m:rPr>
+              <m:sty m:val="p"/>
+            </m:rPr>
+            <w:rPr>
+              <w:rFonts w:ascii="Cambria Math" w:hAnsi="Cambria Math" w:cs="Times New Roman"/>
+            </w:rPr>
+            <m:t>λ</m:t>
+          </m:r>
+        </m:oMath>
+        <w:r>
+          <w:rPr>
+            <w:rFonts w:cs="Times New Roman"/>
+          </w:rPr>
+          <w:t>6563 and H</w:t>
+        </w:r>
+        <w:r>
+          <w:rPr>
+            <w:rFonts w:cs="Times New Roman"/>
+          </w:rPr>
+          <w:t xml:space="preserve">β </w:t>
+        </w:r>
+        <m:oMath>
+          <m:r>
+            <m:rPr>
+              <m:sty m:val="p"/>
+            </m:rPr>
+            <w:rPr>
+              <w:rFonts w:ascii="Cambria Math" w:hAnsi="Cambria Math" w:cs="Times New Roman"/>
+            </w:rPr>
+            <m:t>λ</m:t>
+          </m:r>
+        </m:oMath>
+        <w:r>
+          <w:rPr>
+            <w:rFonts w:cs="Times New Roman"/>
+          </w:rPr>
+          <w:t xml:space="preserve">4861 emit along a broad range of ionization parameters. The only regions in which they do not emit are the optically thin regions (upper left and lower right corners). </w:t>
+        </w:r>
+      </w:ins>
+      <w:r>
+        <w:rPr>
+          <w:rFonts w:cs="Times New Roman"/>
+        </w:rPr>
+        <w:t xml:space="preserve">It is thus clear that </w:t>
+      </w:r>
+      <w:del w:id="166" w:author="Chris Richardson" w:date="2016-01-24T15:48:00Z">
+        <w:r>
+          <w:rPr>
+            <w:rFonts w:cs="Times New Roman"/>
+          </w:rPr>
+          <w:delText xml:space="preserve">these </w:delText>
+        </w:r>
+      </w:del>
+      <w:r>
+        <w:rPr>
+          <w:rFonts w:cs="Times New Roman"/>
+        </w:rPr>
+        <w:t>emission lines</w:t>
+      </w:r>
+      <w:ins w:id="167" w:author="Chris Richardson" w:date="2016-01-24T15:48:00Z">
+        <w:r>
+          <w:rPr>
+            <w:rFonts w:cs="Times New Roman"/>
+          </w:rPr>
+          <w:t xml:space="preserve"> from metals</w:t>
+        </w:r>
+      </w:ins>
+      <w:r>
+        <w:rPr>
+          <w:rFonts w:cs="Times New Roman"/>
+        </w:rPr>
+        <w:t>, as well as many others, emit differently in different parts of our grid. Consequently, selectively emphasizing these different parts of the grid give different ratios that are then used in</w:t>
+      </w:r>
+      <w:ins w:id="168" w:author="Chris Richardson" w:date="2016-01-24T15:48:00Z">
+        <w:r>
+          <w:rPr>
+            <w:rFonts w:cs="Times New Roman"/>
+          </w:rPr>
+          <w:t xml:space="preserve"> the</w:t>
+        </w:r>
+      </w:ins>
+      <w:r>
+        <w:rPr>
+          <w:rFonts w:cs="Times New Roman"/>
+        </w:rPr>
+        <w:t xml:space="preserve"> BPT diagram</w:t>
+      </w:r>
+      <w:ins w:id="169" w:author="Chris Richardson" w:date="2016-01-24T15:48:00Z">
+        <w:r>
+          <w:rPr>
+            <w:rFonts w:cs="Times New Roman"/>
+          </w:rPr>
+          <w:t xml:space="preserve"> and other similar diagnostic diagrams</w:t>
+        </w:r>
+      </w:ins>
+      <w:del w:id="170" w:author="Chris Richardson" w:date="2016-01-24T15:48:00Z">
+        <w:r>
+          <w:rPr>
+            <w:rFonts w:cs="Times New Roman"/>
+          </w:rPr>
+          <w:delText>s</w:delText>
+        </w:r>
+      </w:del>
+      <w:r>
+        <w:rPr>
+          <w:rFonts w:cs="Times New Roman"/>
+        </w:rPr>
+        <w:t xml:space="preserve">. </w:t>
+      </w:r>
+    </w:p>
+    <w:p>
+      <w:pPr>
+        <w:rPr>
+          <w:del w:id="171" w:author="Chris Richardson" w:date="2016-01-24T15:49:00Z"/>
+          <w:rFonts w:cs="Times New Roman"/>
+        </w:rPr>
+      </w:pPr>
+    </w:p>
+    <w:p>
+      <w:pPr>
+        <w:rPr>
+          <w:del w:id="172" w:author="Chris Richardson" w:date="2016-01-24T15:47:00Z"/>
+          <w:rFonts w:cs="Times New Roman"/>
+        </w:rPr>
+      </w:pPr>
+      <w:del w:id="173" w:author="Chris Richardson" w:date="2016-01-24T15:47:00Z">
+        <w:r>
+          <w:rPr>
+            <w:rFonts w:cs="Times New Roman"/>
+          </w:rPr>
+          <w:delText xml:space="preserve">Next, we will examine the emission of Hα </w:delText>
+        </w:r>
+        <m:oMath>
+          <m:r>
+            <m:rPr>
+              <m:sty m:val="p"/>
+            </m:rPr>
+            <w:rPr>
+              <w:rFonts w:ascii="Cambria Math" w:hAnsi="Cambria Math" w:cs="Times New Roman"/>
+            </w:rPr>
+            <m:t>λ</m:t>
+          </m:r>
+        </m:oMath>
+        <w:r>
+          <w:rPr>
+            <w:rFonts w:cs="Times New Roman"/>
+          </w:rPr>
+          <w:delText xml:space="preserve">6563 and H β </w:delText>
+        </w:r>
+        <m:oMath>
+          <m:r>
+            <m:rPr>
+              <m:sty m:val="p"/>
+            </m:rPr>
+            <w:rPr>
+              <w:rFonts w:ascii="Cambria Math" w:hAnsi="Cambria Math" w:cs="Times New Roman"/>
+            </w:rPr>
+            <m:t>λ</m:t>
+          </m:r>
+        </m:oMath>
+        <w:r>
+          <w:rPr>
+            <w:rFonts w:cs="Times New Roman"/>
+          </w:rPr>
+          <w:delText xml:space="preserve">4861 across the plane. Both of these emission lines emit along a broad range of ionization parameters. The only regions in which they do not emit are the optically thin regions (upper left and lower right corners). </w:delText>
+        </w:r>
+      </w:del>
+    </w:p>
+    <w:p>
+      <w:pPr>
+        <w:rPr>
+          <w:rFonts w:cs="Times New Roman"/>
+        </w:rPr>
+      </w:pPr>
+    </w:p>
+    <w:p>
+      <w:pPr>
+        <w:rPr>
+          <w:rFonts w:cs="Times New Roman"/>
+        </w:rPr>
+      </w:pPr>
+      <w:r>
+        <w:rPr>
+          <w:rFonts w:cs="Times New Roman"/>
+        </w:rPr>
+        <w:t>As with UV emission lines, there are various indicators</w:t>
+      </w:r>
+      <w:ins w:id="174" w:author="Chris Richardson" w:date="2016-01-24T15:49:00Z">
+        <w:r>
+          <w:rPr>
+            <w:rFonts w:cs="Times New Roman"/>
+          </w:rPr>
+          <w:t xml:space="preserve"> of physical conditions</w:t>
+        </w:r>
+      </w:ins>
+      <w:r>
+        <w:rPr>
+          <w:rFonts w:cs="Times New Roman"/>
+        </w:rPr>
+        <w:t xml:space="preserve"> in the optical range. For example, the ratio of [O III] (λ4959 + λ5007) / λ4363 is a temperature indicator. As before, when this ratio is small, the temperature of the nebula is large. However, as Richardson et al. (2013) note, at high densities, [O III] (λ4959 + λ5007) / λ4363 ratio further decreases, reflecting mainly a drop in [O III] λ5007 due to collisional quenching and steady emission from [O III] λ4363 (until its critical density). Consequently, at these high densities, this ratio does not serve as an accurate temperature indicator. Other such temperature indicators include  [O I] (λ6300 + λ6364) / λ5577. The ratios of various collisionally de-excited lines can provide an </w:t>
+      </w:r>
+      <w:r>
+        <w:rPr>
+          <w:rFonts w:cs="Times New Roman"/>
+          <w:i/>
+        </w:rPr>
+        <w:t>n</w:t>
+      </w:r>
+      <w:r>
+        <w:rPr>
+          <w:rFonts w:cs="Times New Roman"/>
+          <w:vertAlign w:val="subscript"/>
+        </w:rPr>
+        <w:t>H</w:t>
+      </w:r>
+      <w:r>
+        <w:rPr>
+          <w:rFonts w:cs="Times New Roman"/>
+        </w:rPr>
+        <w:t xml:space="preserve"> probe. Two examples of lines that can be used to determine </w:t>
+      </w:r>
+      <w:r>
+        <w:rPr>
+          <w:rFonts w:cs="Times New Roman"/>
+          <w:i/>
+        </w:rPr>
+        <w:t>n</w:t>
+      </w:r>
+      <w:r>
+        <w:rPr>
+          <w:rFonts w:cs="Times New Roman"/>
+          <w:vertAlign w:val="subscript"/>
+        </w:rPr>
+        <w:t xml:space="preserve">H </w:t>
+      </w:r>
+      <w:r>
+        <w:rPr>
+          <w:rFonts w:cs="Times New Roman"/>
+        </w:rPr>
+        <w:t xml:space="preserve">are [O II] λ3729 / λ3726. Similarly, the ratio of [S II] λ6716 to λ6731 is a </w:t>
+      </w:r>
+      <w:ins w:id="175" w:author="Chris Richardson" w:date="2016-01-24T15:49:00Z">
+        <w:r>
+          <w:rPr>
+            <w:rFonts w:cs="Times New Roman"/>
+            <w:i/>
+          </w:rPr>
+          <w:t>n</w:t>
+        </w:r>
+        <w:r>
+          <w:rPr>
+            <w:rFonts w:cs="Times New Roman"/>
+            <w:i/>
+            <w:vertAlign w:val="subscript"/>
+            <w:rPrChange w:id="176" w:author="Chris Richardson" w:date="2016-01-24T15:49:00Z">
+              <w:rPr>
+                <w:rFonts w:cs="Times New Roman"/>
+                <w:i/>
+              </w:rPr>
+            </w:rPrChange>
+          </w:rPr>
+          <w:t>e</w:t>
+        </w:r>
+        <w:r>
+          <w:rPr>
+            <w:rFonts w:cs="Times New Roman"/>
+          </w:rPr>
+          <w:t xml:space="preserve"> </w:t>
+        </w:r>
+      </w:ins>
+      <w:del w:id="177" w:author="Chris Richardson" w:date="2016-01-24T15:49:00Z">
+        <w:r>
+          <w:rPr>
+            <w:rFonts w:cs="Times New Roman"/>
+          </w:rPr>
+          <w:delText>density</w:delText>
+        </w:r>
+      </w:del>
+      <w:r>
+        <w:rPr>
+          <w:rFonts w:cs="Times New Roman"/>
+        </w:rPr>
+        <w:t xml:space="preserve"> probe. Here, again, the lower the ratio, the higher the </w:t>
+      </w:r>
+      <w:r>
+        <w:rPr>
+          <w:rFonts w:cs="Times New Roman"/>
+          <w:i/>
+        </w:rPr>
+        <w:t>n</w:t>
+      </w:r>
+      <w:r>
+        <w:rPr>
+          <w:rFonts w:cs="Times New Roman"/>
+          <w:vertAlign w:val="subscript"/>
+        </w:rPr>
+        <w:t>H</w:t>
+      </w:r>
+      <w:r>
+        <w:rPr>
+          <w:rFonts w:cs="Times New Roman"/>
+        </w:rPr>
+        <w:t xml:space="preserve">. </w:t>
+      </w:r>
+    </w:p>
+    <w:p>
+      <w:pPr>
+        <w:rPr>
+          <w:rFonts w:cs="Times New Roman"/>
+        </w:rPr>
+      </w:pPr>
+    </w:p>
+    <w:p>
+      <w:pPr>
+        <w:rPr>
+          <w:rFonts w:cs="Times New Roman"/>
+        </w:rPr>
+      </w:pPr>
+      <w:r>
+        <w:rPr>
+          <w:rFonts w:cs="Times New Roman"/>
+        </w:rPr>
+        <w:t xml:space="preserve">Finally, we will discuss the double peaks evident in the contours of the optical emission lines, a curious feature not noted in K97 or F97. There are two clear local maxima evident in the plots of [O I] λ5577 and [N III] λ3869. In the optical range, [S II] λ4070, [S II] λ4074, [S II] λ4078, [N II] λ5755 and [O I] λ6363 also seem to exhibit double peaks but their local maxima are not as distinguishable. </w:t>
+      </w:r>
+      <w:r>
+        <w:rPr>
+          <w:rFonts w:cs="Times New Roman"/>
+          <w:highlight w:val="green"/>
+          <w:rPrChange w:id="178" w:author="Chris Richardson" w:date="2016-01-24T15:51:00Z">
+            <w:rPr>
+              <w:rFonts w:cs="Times New Roman"/>
+            </w:rPr>
+          </w:rPrChange>
+        </w:rPr>
+        <w:t xml:space="preserve">The double peak feature is more evident in the higher metallicity simulations (§ </w:t>
+      </w:r>
+      <w:r>
+        <w:rPr>
+          <w:rFonts w:cs="Times New Roman"/>
+          <w:highlight w:val="green"/>
+          <w:rPrChange w:id="179" w:author="Chris Richardson" w:date="2016-01-24T15:51:00Z">
+            <w:rPr>
+              <w:rFonts w:cs="Times New Roman"/>
+            </w:rPr>
+          </w:rPrChange>
+        </w:rPr>
+        <w:t>4</w:t>
+      </w:r>
+      <w:r>
+        <w:rPr>
+          <w:rFonts w:cs="Times New Roman"/>
+          <w:highlight w:val="green"/>
+          <w:rPrChange w:id="180" w:author="Chris Richardson" w:date="2016-01-24T15:51:00Z">
+            <w:rPr>
+              <w:rFonts w:cs="Times New Roman"/>
+            </w:rPr>
+          </w:rPrChange>
+        </w:rPr>
+        <w:t>.</w:t>
+      </w:r>
+      <w:r>
+        <w:rPr>
+          <w:rFonts w:cs="Times New Roman"/>
+          <w:highlight w:val="green"/>
+          <w:rPrChange w:id="181" w:author="Chris Richardson" w:date="2016-01-24T15:51:00Z">
+            <w:rPr>
+              <w:rFonts w:cs="Times New Roman"/>
+            </w:rPr>
+          </w:rPrChange>
+        </w:rPr>
+        <w:t>2</w:t>
+      </w:r>
+      <w:r>
+        <w:rPr>
+          <w:rFonts w:cs="Times New Roman"/>
+          <w:highlight w:val="green"/>
+          <w:rPrChange w:id="182" w:author="Chris Richardson" w:date="2016-01-24T15:51:00Z">
+            <w:rPr>
+              <w:rFonts w:cs="Times New Roman"/>
+            </w:rPr>
+          </w:rPrChange>
+        </w:rPr>
+        <w:t xml:space="preserve"> for further discussion about other metallicity effects) and the dust-free simulations. In the regions of the second, smaller peak, there is an ionization jump experienced by the elements that are exhibiting this double peak feature. This ionization jump creates strong emission in these regions, causing the double peak feature that we have noted.</w:t>
+      </w:r>
+      <w:r>
+        <w:rPr>
+          <w:rFonts w:cs="Times New Roman"/>
+        </w:rPr>
+        <w:t xml:space="preserve"> </w:t>
+      </w:r>
+    </w:p>
+    <w:p>
+      <w:pPr>
+        <w:rPr>
+          <w:rFonts w:cs="Times New Roman"/>
+        </w:rPr>
+      </w:pPr>
+    </w:p>
+    <w:p>
+      <w:pPr>
+        <w:rPr>
+          <w:rFonts w:cs="Times New Roman"/>
+          <w:i/>
+        </w:rPr>
+      </w:pPr>
+      <w:r>
+        <w:rPr>
+          <w:rFonts w:cs="Times New Roman"/>
+          <w:i/>
+        </w:rPr>
+        <w:t xml:space="preserve">3.3.3 </w:t>
+      </w:r>
+      <w:r>
+        <w:rPr>
+          <w:rFonts w:cs="Times New Roman"/>
+          <w:i/>
+        </w:rPr>
+        <w:t xml:space="preserve">IR </w:t>
+      </w:r>
+      <w:r>
+        <w:rPr>
+          <w:rFonts w:cs="Times New Roman"/>
+          <w:i/>
+        </w:rPr>
+        <w:t>E</w:t>
+      </w:r>
+      <w:r>
+        <w:rPr>
+          <w:rFonts w:cs="Times New Roman"/>
+          <w:i/>
+        </w:rPr>
+        <w:t xml:space="preserve">mission </w:t>
+      </w:r>
+      <w:r>
+        <w:rPr>
+          <w:rFonts w:cs="Times New Roman"/>
+          <w:i/>
+        </w:rPr>
+        <w:t>L</w:t>
+      </w:r>
+      <w:r>
+        <w:rPr>
+          <w:rFonts w:cs="Times New Roman"/>
+          <w:i/>
+        </w:rPr>
+        <w:t>ines</w:t>
+      </w:r>
+    </w:p>
+    <w:p>
+      <w:pPr>
+        <w:rPr>
+          <w:rFonts w:cs="Times New Roman"/>
+          <w:i/>
+        </w:rPr>
+      </w:pPr>
+    </w:p>
+    <w:p>
+      <w:pPr>
+        <w:rPr>
+          <w:rFonts w:cs="Times New Roman"/>
+        </w:rPr>
+      </w:pPr>
+      <w:ins w:id="183" w:author="Chris Richardson" w:date="2016-01-25T14:08:00Z">
+        <w:r>
+          <w:rPr>
+            <w:rFonts w:cs="Times New Roman"/>
+          </w:rPr>
+          <w:t>Figure 4</w:t>
+        </w:r>
+        <w:r>
+          <w:rPr>
+            <w:rFonts w:cs="Times New Roman"/>
+          </w:rPr>
+          <w:t>c</w:t>
+        </w:r>
+        <w:r>
+          <w:rPr>
+            <w:rFonts w:cs="Times New Roman"/>
+          </w:rPr>
+          <w:t xml:space="preserve"> displays the equivalent widths across the LOC plane for selected optical emission lines. </w:t>
+        </w:r>
+      </w:ins>
+      <w:r>
+        <w:rPr>
+          <w:rFonts w:cs="Times New Roman"/>
+        </w:rPr>
+        <w:t xml:space="preserve">There are various </w:t>
+      </w:r>
+      <w:ins w:id="184" w:author="Chris Richardson" w:date="2016-01-25T14:05:00Z">
+        <w:r>
+          <w:rPr>
+            <w:rFonts w:cs="Times New Roman"/>
+          </w:rPr>
+          <w:t xml:space="preserve">atomic </w:t>
+        </w:r>
+      </w:ins>
+      <w:r>
+        <w:rPr>
+          <w:rFonts w:cs="Times New Roman"/>
+        </w:rPr>
+        <w:t>processes that are efficient sources of IR emission</w:t>
+      </w:r>
+      <w:ins w:id="185" w:author="Chris Richardson" w:date="2016-01-25T14:05:00Z">
+        <w:r>
+          <w:rPr>
+            <w:rFonts w:cs="Times New Roman"/>
+          </w:rPr>
+          <w:t xml:space="preserve"> in nebulae. </w:t>
+        </w:r>
+        <w:r>
+          <w:rPr>
+            <w:rFonts w:cs="Times New Roman"/>
+          </w:rPr>
+          <w:t>Alt</w:t>
+        </w:r>
+      </w:ins>
+      <w:del w:id="186" w:author="Chris Richardson" w:date="2016-01-25T14:05:00Z">
+        <w:r>
+          <w:rPr>
+            <w:rFonts w:cs="Times New Roman"/>
+          </w:rPr>
+          <w:delText>. Most relevant to our models is the infrared emission from various atomic processes in nebulae. T</w:delText>
+        </w:r>
+      </w:del>
+      <w:r>
+        <w:rPr>
+          <w:rFonts w:cs="Times New Roman"/>
+        </w:rPr>
+        <w:t xml:space="preserve">hough grains </w:t>
+      </w:r>
+      <w:del w:id="187" w:author="Chris Richardson" w:date="2016-01-25T14:06:00Z">
+        <w:r>
+          <w:rPr>
+            <w:rFonts w:cs="Times New Roman"/>
+          </w:rPr>
+          <w:delText xml:space="preserve">also </w:delText>
+        </w:r>
+      </w:del>
+      <w:r>
+        <w:rPr>
+          <w:rFonts w:cs="Times New Roman"/>
+        </w:rPr>
+        <w:t xml:space="preserve">influence IR emission, grains in HII regions are not as important as in PDR regions </w:t>
+      </w:r>
+      <w:ins w:id="188" w:author="Chris Richardson" w:date="2016-01-25T14:06:00Z">
+        <w:r>
+          <w:rPr>
+            <w:rFonts w:cs="Times New Roman"/>
+          </w:rPr>
+          <w:t xml:space="preserve">where photoelectric heating serves as the dominant excitation source </w:t>
+        </w:r>
+      </w:ins>
+      <w:r>
+        <w:rPr>
+          <w:rFonts w:cs="Times New Roman"/>
+        </w:rPr>
+        <w:t xml:space="preserve">(AGN3). However, the IR emission lines that we track emit most efficiently in low </w:t>
+      </w:r>
+      <w:r>
+        <w:rPr>
+          <w:rFonts w:cs="Times New Roman"/>
+          <w:i/>
+        </w:rPr>
+        <w:t>n</w:t>
+      </w:r>
+      <w:r>
+        <w:rPr>
+          <w:rFonts w:cs="Times New Roman"/>
+          <w:vertAlign w:val="subscript"/>
+        </w:rPr>
+        <w:t>H</w:t>
+      </w:r>
+      <w:r>
+        <w:rPr>
+          <w:rFonts w:cs="Times New Roman"/>
+        </w:rPr>
+        <w:t xml:space="preserve"> and low</w:t>
+      </w:r>
+      <w:r>
+        <w:rPr>
+          <w:rFonts w:cs="Times New Roman"/>
+          <w:i/>
+        </w:rPr>
+        <w:t xml:space="preserve"> φ</w:t>
+      </w:r>
+      <w:r>
+        <w:rPr>
+          <w:rFonts w:cs="Times New Roman"/>
+          <w:vertAlign w:val="subscript"/>
+        </w:rPr>
+        <w:t>H</w:t>
+      </w:r>
+      <w:r>
+        <w:rPr>
+          <w:rFonts w:cs="Times New Roman"/>
+          <w:rPrChange w:id="189" w:author="Chris Richardson" w:date="2016-01-25T14:07:00Z">
+            <w:rPr>
+              <w:rFonts w:cs="Times New Roman"/>
+              <w:vertAlign w:val="subscript"/>
+            </w:rPr>
+          </w:rPrChange>
+        </w:rPr>
+        <w:t xml:space="preserve"> </w:t>
+      </w:r>
+      <w:r>
+        <w:rPr>
+          <w:rFonts w:cs="Times New Roman"/>
+        </w:rPr>
+        <w:t>regions and their emission cuts off conspicuously close to where we phase out grains. Because of this trend, we decided to compare our baseline dusty model with a dust-free model. We found that grains did not make much meaningful difference in the peak equivalent widths, which means that they do not influence the strength of the IR emission lines that we are tracking. For example,</w:t>
+      </w:r>
+      <w:r>
+        <w:rPr>
+          <w:rFonts w:cs="Times New Roman"/>
+        </w:rPr>
+        <w:t xml:space="preserve"> </w:t>
+      </w:r>
+      <w:r>
+        <w:rPr>
+          <w:rFonts w:cs="Times New Roman"/>
+        </w:rPr>
+        <w:t>for [N II] 122 µm, the peak log(</w:t>
+      </w:r>
+      <w:r>
+        <w:rPr>
+          <w:rFonts w:cs="Times New Roman"/>
+          <w:i/>
+        </w:rPr>
+        <w:t>W</w:t>
+      </w:r>
+      <w:r>
+        <w:rPr>
+          <w:rFonts w:cs="Times New Roman"/>
+          <w:vertAlign w:val="subscript"/>
+        </w:rPr>
+        <w:t>λ</w:t>
+      </w:r>
+      <w:r>
+        <w:rPr>
+          <w:rFonts w:cs="Times New Roman"/>
+        </w:rPr>
+        <w:t>) = 1.</w:t>
+      </w:r>
+      <w:r>
+        <w:rPr>
+          <w:rFonts w:cs="Times New Roman"/>
+        </w:rPr>
+        <w:t>6</w:t>
+      </w:r>
+      <w:r>
+        <w:rPr>
+          <w:rFonts w:cs="Times New Roman"/>
+        </w:rPr>
+        <w:t xml:space="preserve"> for the dusty</w:t>
+      </w:r>
+      <w:r>
+        <w:rPr>
+          <w:rFonts w:cs="Times New Roman"/>
+        </w:rPr>
+        <w:t xml:space="preserve"> case</w:t>
+      </w:r>
+      <w:r>
+        <w:rPr>
+          <w:rFonts w:cs="Times New Roman"/>
+        </w:rPr>
+        <w:t xml:space="preserve"> and </w:t>
+      </w:r>
+      <w:r>
+        <w:rPr>
+          <w:rFonts w:cs="Times New Roman"/>
+        </w:rPr>
+        <w:t>log(</w:t>
+      </w:r>
+      <w:r>
+        <w:rPr>
+          <w:rFonts w:cs="Times New Roman"/>
+          <w:i/>
+        </w:rPr>
+        <w:t>W</w:t>
+      </w:r>
+      <w:r>
+        <w:rPr>
+          <w:rFonts w:cs="Times New Roman"/>
+          <w:vertAlign w:val="subscript"/>
+        </w:rPr>
+        <w:t>λ</w:t>
+      </w:r>
+      <w:r>
+        <w:rPr>
+          <w:rFonts w:cs="Times New Roman"/>
+        </w:rPr>
+        <w:t>) = 1.</w:t>
+      </w:r>
+      <w:r>
+        <w:rPr>
+          <w:rFonts w:cs="Times New Roman"/>
+        </w:rPr>
+        <w:t>5</w:t>
+      </w:r>
+      <w:r>
+        <w:rPr>
+          <w:rFonts w:cs="Times New Roman"/>
+        </w:rPr>
+        <w:t xml:space="preserve"> </w:t>
+      </w:r>
+      <w:r>
+        <w:rPr>
+          <w:rFonts w:cs="Times New Roman"/>
+        </w:rPr>
+        <w:t xml:space="preserve">for the </w:t>
+      </w:r>
+      <w:r>
+        <w:rPr>
+          <w:rFonts w:cs="Times New Roman"/>
+        </w:rPr>
+        <w:t xml:space="preserve">dust-free cases and the peak </w:t>
+      </w:r>
+      <w:r>
+        <w:rPr>
+          <w:rFonts w:cs="Times New Roman"/>
+          <w:i/>
+        </w:rPr>
+        <w:t>W</w:t>
+      </w:r>
+      <w:r>
+        <w:rPr>
+          <w:rFonts w:cs="Times New Roman"/>
+          <w:vertAlign w:val="subscript"/>
+        </w:rPr>
+        <w:t>λ</w:t>
+      </w:r>
+      <w:r>
+        <w:rPr>
+          <w:rFonts w:cs="Times New Roman"/>
+          <w:vertAlign w:val="subscript"/>
+        </w:rPr>
+        <w:t xml:space="preserve"> </w:t>
+      </w:r>
+      <w:r>
+        <w:rPr>
+          <w:rFonts w:cs="Times New Roman"/>
+        </w:rPr>
+        <w:t xml:space="preserve">of [O III] 52 µm was </w:t>
+      </w:r>
+      <w:ins w:id="190" w:author="Chris Richardson" w:date="2016-01-25T14:07:00Z">
+        <w:r>
+          <w:rPr>
+            <w:rFonts w:cs="Times New Roman"/>
+          </w:rPr>
+          <w:t>only</w:t>
+        </w:r>
+      </w:ins>
+      <w:del w:id="191" w:author="Chris Richardson" w:date="2016-01-25T14:07:00Z">
+        <w:r>
+          <w:rPr>
+            <w:rFonts w:cs="Times New Roman"/>
+          </w:rPr>
+          <w:delText>nearly</w:delText>
+        </w:r>
+      </w:del>
+      <w:r>
+        <w:rPr>
+          <w:rFonts w:cs="Times New Roman"/>
+        </w:rPr>
+        <w:t xml:space="preserve"> twice as high in the dust-free case than in the dusty case. </w:t>
+      </w:r>
+    </w:p>
+    <w:p>
+      <w:pPr>
+        <w:rPr>
+          <w:rFonts w:cs="Times New Roman"/>
+        </w:rPr>
+      </w:pPr>
+    </w:p>
+    <w:p>
+      <w:pPr>
+        <w:rPr>
+          <w:rFonts w:cs="Times New Roman"/>
+        </w:rPr>
+      </w:pPr>
+      <w:r>
+        <w:rPr>
+          <w:rFonts w:cs="Times New Roman"/>
+        </w:rPr>
+        <w:t xml:space="preserve">Most of the infrared emission lines in our study emit in the bottom left of our grids, a parameter space that corresponds to low </w:t>
+      </w:r>
+      <w:r>
+        <w:rPr>
+          <w:rFonts w:cs="Times New Roman"/>
+          <w:i/>
+        </w:rPr>
+        <w:t>n</w:t>
+      </w:r>
+      <w:r>
+        <w:rPr>
+          <w:rFonts w:cs="Times New Roman"/>
+          <w:vertAlign w:val="subscript"/>
+        </w:rPr>
+        <w:t>H</w:t>
+      </w:r>
+      <w:r>
+        <w:rPr>
+          <w:rFonts w:cs="Times New Roman"/>
+        </w:rPr>
+        <w:t xml:space="preserve"> and low</w:t>
+      </w:r>
+      <w:r>
+        <w:rPr>
+          <w:rFonts w:cs="Times New Roman"/>
+          <w:i/>
+        </w:rPr>
+        <w:t xml:space="preserve"> φ</w:t>
+      </w:r>
+      <w:r>
+        <w:rPr>
+          <w:rFonts w:cs="Times New Roman"/>
+          <w:vertAlign w:val="subscript"/>
+        </w:rPr>
+        <w:t xml:space="preserve">H </w:t>
+      </w:r>
+      <w:r>
+        <w:rPr>
+          <w:rFonts w:cs="Times New Roman"/>
+        </w:rPr>
+        <w:t>values</w:t>
+      </w:r>
+      <w:del w:id="192" w:author="Chris Richardson" w:date="2016-01-25T14:09:00Z">
+        <w:r>
+          <w:rPr>
+            <w:rFonts w:cs="Times New Roman"/>
+          </w:rPr>
+          <w:delText xml:space="preserve"> (see figure </w:delText>
+        </w:r>
+        <w:r>
+          <w:rPr>
+            <w:rFonts w:cs="Times New Roman"/>
+          </w:rPr>
+          <w:delText>4</w:delText>
+        </w:r>
+        <w:r>
+          <w:rPr>
+            <w:rFonts w:cs="Times New Roman"/>
+          </w:rPr>
+          <w:delText>c)</w:delText>
+        </w:r>
+      </w:del>
+      <w:r>
+        <w:rPr>
+          <w:rFonts w:cs="Times New Roman"/>
+        </w:rPr>
+        <w:t>. Since we determine</w:t>
+      </w:r>
+      <w:ins w:id="193" w:author="Chris Richardson" w:date="2016-01-25T14:11:00Z">
+        <w:r>
+          <w:rPr>
+            <w:rFonts w:cs="Times New Roman"/>
+          </w:rPr>
+          <w:t>d</w:t>
+        </w:r>
+      </w:ins>
+      <w:r>
+        <w:rPr>
+          <w:rFonts w:cs="Times New Roman"/>
+        </w:rPr>
+        <w:t xml:space="preserve"> that this was not an effect of dust, </w:t>
+      </w:r>
+      <w:del w:id="194" w:author="Chris Richardson" w:date="2016-01-25T14:20:00Z">
+        <w:r>
+          <w:rPr>
+            <w:rFonts w:cs="Times New Roman"/>
+          </w:rPr>
+          <w:delText>we postulate</w:delText>
+        </w:r>
+      </w:del>
+      <w:ins w:id="195" w:author="Chris Richardson" w:date="2016-01-25T14:20:00Z">
+        <w:r>
+          <w:rPr>
+            <w:rFonts w:cs="Times New Roman"/>
+          </w:rPr>
+          <w:t>we determined</w:t>
+        </w:r>
+      </w:ins>
+      <w:r>
+        <w:rPr>
+          <w:rFonts w:cs="Times New Roman"/>
+        </w:rPr>
+        <w:t xml:space="preserve"> that most of our emission lines reach their critical densities when log(</w:t>
+      </w:r>
+      <w:r>
+        <w:rPr>
+          <w:rFonts w:cs="Times New Roman"/>
+          <w:i/>
+        </w:rPr>
+        <w:t>n</w:t>
+      </w:r>
+      <w:r>
+        <w:rPr>
+          <w:rFonts w:cs="Times New Roman"/>
+          <w:vertAlign w:val="subscript"/>
+        </w:rPr>
+        <w:t>H</w:t>
+      </w:r>
+      <w:r>
+        <w:rPr>
+          <w:rFonts w:cs="Times New Roman"/>
+        </w:rPr>
+        <w:t>) &gt; 5 and thus they do not emit efficiently in regions with log(</w:t>
+      </w:r>
+      <w:r>
+        <w:rPr>
+          <w:rFonts w:cs="Times New Roman"/>
+          <w:i/>
+        </w:rPr>
+        <w:t>n</w:t>
+      </w:r>
+      <w:r>
+        <w:rPr>
+          <w:rFonts w:cs="Times New Roman"/>
+          <w:vertAlign w:val="subscript"/>
+        </w:rPr>
+        <w:t>H</w:t>
+      </w:r>
+      <w:r>
+        <w:rPr>
+          <w:rFonts w:cs="Times New Roman"/>
+        </w:rPr>
+        <w:t>) &gt; 5 because they are collisionally suppressed. For example, log(</w:t>
+      </w:r>
+      <w:r>
+        <w:rPr>
+          <w:rFonts w:cs="Times New Roman"/>
+          <w:i/>
+        </w:rPr>
+        <w:t>n</w:t>
+      </w:r>
+      <w:r>
+        <w:rPr>
+          <w:rFonts w:cs="Times New Roman"/>
+          <w:vertAlign w:val="subscript"/>
+        </w:rPr>
+        <w:t>crit</w:t>
+      </w:r>
+      <w:r>
+        <w:rPr>
+          <w:rFonts w:cs="Times New Roman"/>
+        </w:rPr>
+        <w:t>([N II] 122 µm)) = 2.56 and it most efficiently emits around log(</w:t>
+      </w:r>
+      <w:r>
+        <w:rPr>
+          <w:rFonts w:cs="Times New Roman"/>
+          <w:i/>
+        </w:rPr>
+        <w:t>n</w:t>
+      </w:r>
+      <w:r>
+        <w:rPr>
+          <w:rFonts w:cs="Times New Roman"/>
+          <w:vertAlign w:val="subscript"/>
+        </w:rPr>
+        <w:t>H</w:t>
+      </w:r>
+      <w:r>
+        <w:rPr>
+          <w:rFonts w:cs="Times New Roman"/>
+        </w:rPr>
+        <w:t xml:space="preserve">)  = 1 (see figure </w:t>
+      </w:r>
+      <w:r>
+        <w:rPr>
+          <w:rFonts w:cs="Times New Roman"/>
+        </w:rPr>
+        <w:t>4c</w:t>
+      </w:r>
+      <w:r>
+        <w:rPr>
+          <w:rFonts w:cs="Times New Roman"/>
+        </w:rPr>
+        <w:t>). Similarly, the log(</w:t>
+      </w:r>
+      <w:r>
+        <w:rPr>
+          <w:rFonts w:cs="Times New Roman"/>
+          <w:i/>
+        </w:rPr>
+        <w:t>n</w:t>
+      </w:r>
+      <w:r>
+        <w:rPr>
+          <w:rFonts w:cs="Times New Roman"/>
+          <w:vertAlign w:val="subscript"/>
+        </w:rPr>
+        <w:t>crit</w:t>
+      </w:r>
+      <w:r>
+        <w:rPr>
+          <w:rFonts w:cs="Times New Roman"/>
+        </w:rPr>
+        <w:t>[O III] 52 µm) = 3.25. This is a few orders of magnitude lower than its optical equivalent, [O III] λ5007, whose log(</w:t>
+      </w:r>
+      <w:r>
+        <w:rPr>
+          <w:rFonts w:cs="Times New Roman"/>
+          <w:i/>
+        </w:rPr>
+        <w:t>n</w:t>
+      </w:r>
+      <w:r>
+        <w:rPr>
+          <w:rFonts w:cs="Times New Roman"/>
+          <w:vertAlign w:val="subscript"/>
+        </w:rPr>
+        <w:t>crit</w:t>
+      </w:r>
+      <w:r>
+        <w:rPr>
+          <w:rFonts w:cs="Times New Roman"/>
+        </w:rPr>
+        <w:t>) = 6.43 (Rubin 1989). Clearly, the [O III] 52 µm emission line still emits when log(</w:t>
+      </w:r>
+      <w:r>
+        <w:rPr>
+          <w:rFonts w:cs="Times New Roman"/>
+          <w:i/>
+        </w:rPr>
+        <w:t>n</w:t>
+      </w:r>
+      <w:r>
+        <w:rPr>
+          <w:rFonts w:cs="Times New Roman"/>
+          <w:vertAlign w:val="subscript"/>
+        </w:rPr>
+        <w:t>H</w:t>
+      </w:r>
+      <w:r>
+        <w:rPr>
+          <w:rFonts w:cs="Times New Roman"/>
+        </w:rPr>
+        <w:t>) &gt; 3.4 but the region it emits most efficiently is log(</w:t>
+      </w:r>
+      <w:r>
+        <w:rPr>
+          <w:rFonts w:cs="Times New Roman"/>
+          <w:i/>
+        </w:rPr>
+        <w:t>n</w:t>
+      </w:r>
+      <w:r>
+        <w:rPr>
+          <w:rFonts w:cs="Times New Roman"/>
+          <w:vertAlign w:val="subscript"/>
+        </w:rPr>
+        <w:t>H</w:t>
+      </w:r>
+      <w:r>
+        <w:rPr>
+          <w:rFonts w:cs="Times New Roman"/>
+        </w:rPr>
+        <w:t xml:space="preserve">) &lt; 3 (see figure </w:t>
+      </w:r>
+      <w:r>
+        <w:rPr>
+          <w:rFonts w:cs="Times New Roman"/>
+        </w:rPr>
+        <w:t>4c</w:t>
+      </w:r>
+      <w:r>
+        <w:rPr>
+          <w:rFonts w:cs="Times New Roman"/>
+        </w:rPr>
+        <w:t xml:space="preserve">) (Rubin 1989). </w:t>
+      </w:r>
+    </w:p>
+    <w:p>
+      <w:pPr>
+        <w:rPr>
+          <w:rFonts w:cs="Times New Roman"/>
+        </w:rPr>
+      </w:pPr>
+    </w:p>
+    <w:p>
+      <w:pPr>
+        <w:rPr>
+          <w:rFonts w:cs="Times New Roman"/>
+        </w:rPr>
+      </w:pPr>
+      <w:r>
+        <w:rPr>
+          <w:rFonts w:cs="Times New Roman"/>
+        </w:rPr>
+        <w:t xml:space="preserve">Various IR </w:t>
+      </w:r>
+      <w:del w:id="196" w:author="Chris Richardson" w:date="2016-01-25T17:17:00Z">
+        <w:r>
+          <w:rPr>
+            <w:rFonts w:cs="Times New Roman"/>
+          </w:rPr>
+          <w:delText>“</w:delText>
+        </w:r>
+      </w:del>
+      <w:r>
+        <w:rPr>
+          <w:rFonts w:cs="Times New Roman"/>
+        </w:rPr>
+        <w:t>fine-structure</w:t>
+      </w:r>
+      <w:del w:id="197" w:author="Chris Richardson" w:date="2016-01-25T17:17:00Z">
+        <w:r>
+          <w:rPr>
+            <w:rFonts w:cs="Times New Roman"/>
+          </w:rPr>
+          <w:delText>”</w:delText>
+        </w:r>
+      </w:del>
+      <w:r>
+        <w:rPr>
+          <w:rFonts w:cs="Times New Roman"/>
+        </w:rPr>
+        <w:t xml:space="preserve"> emission lines can also be used to predict electron temperatures and densities. Such predictions can be made using ratios of [O I] 52 µm, [O III] 88 µm, and [O III] </w:t>
       </w:r>
       <m:oMath>
         <m:r>
@@ -11866,7 +13366,7 @@
         <w:rPr>
           <w:rFonts w:cs="Times New Roman"/>
         </w:rPr>
-        <w:t xml:space="preserve">6563 and H β </w:t>
+        <w:t xml:space="preserve">5007 from the optical lines. The far-IR emission lines ([O I] 52 µm and [O III] 88 µm) have much lower excitation potentials than their optical counterpart ([O III] </w:t>
       </w:r>
       <m:oMath>
         <m:r>
@@ -11883,658 +13383,7 @@
         <w:rPr>
           <w:rFonts w:cs="Times New Roman"/>
         </w:rPr>
-        <w:t xml:space="preserve">4861 across the plane. Both of these emission lines emit along a broad range of ionization parameters. The only regions in which they do not emit are the optically thin regions (upper left and lower right corners). </w:t>
-      </w:r>
-    </w:p>
-    <w:p>
-      <w:pPr>
-        <w:rPr>
-          <w:rFonts w:cs="Times New Roman"/>
-        </w:rPr>
-      </w:pPr>
-    </w:p>
-    <w:p>
-      <w:pPr>
-        <w:rPr>
-          <w:rFonts w:cs="Times New Roman"/>
-        </w:rPr>
-      </w:pPr>
-      <w:r>
-        <w:rPr>
-          <w:rFonts w:cs="Times New Roman"/>
-        </w:rPr>
-        <w:t xml:space="preserve">As with UV emission lines, there are various indicators in the optical range. For example, the ratio of [O III] (λ4959 + λ5007) / λ4363 is a temperature indicator. As before, when this ratio is small, the temperature of the nebula is large. However, as Richardson et al. (2013) note, at high densities, [O III] (λ4959 + λ5007) / λ4363 ratio further decreases, reflecting mainly a drop in [O III] λ5007 due to collisional quenching and steady emission from [O III] λ4363 (until its critical density). Consequently, at these high densities, this ratio does not serve as an accurate temperature indicator. Other such temperature indicators include  [O I] (λ6300 + λ6364) / λ5577. The ratios of various collisionally de-excited lines can provide an </w:t>
-      </w:r>
-      <w:r>
-        <w:rPr>
-          <w:rFonts w:cs="Times New Roman"/>
-          <w:i/>
-        </w:rPr>
-        <w:t>n</w:t>
-      </w:r>
-      <w:r>
-        <w:rPr>
-          <w:rFonts w:cs="Times New Roman"/>
-          <w:vertAlign w:val="subscript"/>
-        </w:rPr>
-        <w:t>H</w:t>
-      </w:r>
-      <w:r>
-        <w:rPr>
-          <w:rFonts w:cs="Times New Roman"/>
-        </w:rPr>
-        <w:t xml:space="preserve"> probe. Two examples of lines that can be used to determine </w:t>
-      </w:r>
-      <w:r>
-        <w:rPr>
-          <w:rFonts w:cs="Times New Roman"/>
-          <w:i/>
-        </w:rPr>
-        <w:t>n</w:t>
-      </w:r>
-      <w:r>
-        <w:rPr>
-          <w:rFonts w:cs="Times New Roman"/>
-          <w:vertAlign w:val="subscript"/>
-        </w:rPr>
-        <w:t xml:space="preserve">H </w:t>
-      </w:r>
-      <w:r>
-        <w:rPr>
-          <w:rFonts w:cs="Times New Roman"/>
-        </w:rPr>
-        <w:t xml:space="preserve">are [O II] λ3729 / λ3726. Similarly, the ratio of [S II] λ6716 to λ6731 is a density probe. Here, again, the lower the ratio, the higher the </w:t>
-      </w:r>
-      <w:r>
-        <w:rPr>
-          <w:rFonts w:cs="Times New Roman"/>
-          <w:i/>
-        </w:rPr>
-        <w:t>n</w:t>
-      </w:r>
-      <w:r>
-        <w:rPr>
-          <w:rFonts w:cs="Times New Roman"/>
-          <w:vertAlign w:val="subscript"/>
-        </w:rPr>
-        <w:t>H</w:t>
-      </w:r>
-      <w:r>
-        <w:rPr>
-          <w:rFonts w:cs="Times New Roman"/>
-        </w:rPr>
-        <w:t xml:space="preserve">. </w:t>
-      </w:r>
-    </w:p>
-    <w:p>
-      <w:pPr>
-        <w:rPr>
-          <w:rFonts w:cs="Times New Roman"/>
-        </w:rPr>
-      </w:pPr>
-    </w:p>
-    <w:p>
-      <w:pPr>
-        <w:rPr>
-          <w:rFonts w:cs="Times New Roman"/>
-        </w:rPr>
-      </w:pPr>
-      <w:r>
-        <w:rPr>
-          <w:rFonts w:cs="Times New Roman"/>
-        </w:rPr>
-        <w:t xml:space="preserve">Finally, we will discuss the double peaks evident in the contours of the optical emission lines, a curious feature not noted in K97 or F97. There are two clear local maxima evident in the plots of [O I] λ5577 and [N III] λ3869. In the optical range, [S II] λ4070, [S II] λ4074, [S II] λ4078, [N II] λ5755 and [O I] λ6363 also seem to exhibit double peaks but their local maxima are not as distinguishable. The double peak feature is more evident in the higher metallicity simulations (§ </w:t>
-      </w:r>
-      <w:r>
-        <w:rPr>
-          <w:rFonts w:cs="Times New Roman"/>
-        </w:rPr>
-        <w:t>4</w:t>
-      </w:r>
-      <w:r>
-        <w:rPr>
-          <w:rFonts w:cs="Times New Roman"/>
-        </w:rPr>
-        <w:t>.</w:t>
-      </w:r>
-      <w:r>
-        <w:rPr>
-          <w:rFonts w:cs="Times New Roman"/>
-        </w:rPr>
-        <w:t>2</w:t>
-      </w:r>
-      <w:r>
-        <w:rPr>
-          <w:rFonts w:cs="Times New Roman"/>
-        </w:rPr>
-        <w:t xml:space="preserve"> for further discussion about other metallicity effects) and the dust-free simulations. In the regions of the second, smaller peak, there is an ionization jump experienced by the elements that are exhibiting this double peak feature. This ionization jump creates strong emission in these regions, causing the double peak feature that we have noted. </w:t>
-      </w:r>
-    </w:p>
-    <w:p>
-      <w:pPr>
-        <w:rPr>
-          <w:rFonts w:cs="Times New Roman"/>
-        </w:rPr>
-      </w:pPr>
-    </w:p>
-    <w:p>
-      <w:pPr>
-        <w:rPr>
-          <w:rFonts w:cs="Times New Roman"/>
-          <w:i/>
-        </w:rPr>
-      </w:pPr>
-      <w:r>
-        <w:rPr>
-          <w:rFonts w:cs="Times New Roman"/>
-          <w:i/>
-        </w:rPr>
-        <w:t xml:space="preserve">3.3.3 </w:t>
-      </w:r>
-      <w:r>
-        <w:rPr>
-          <w:rFonts w:cs="Times New Roman"/>
-          <w:i/>
-        </w:rPr>
-        <w:t xml:space="preserve">IR </w:t>
-      </w:r>
-      <w:r>
-        <w:rPr>
-          <w:rFonts w:cs="Times New Roman"/>
-          <w:i/>
-        </w:rPr>
-        <w:t>E</w:t>
-      </w:r>
-      <w:r>
-        <w:rPr>
-          <w:rFonts w:cs="Times New Roman"/>
-          <w:i/>
-        </w:rPr>
-        <w:t xml:space="preserve">mission </w:t>
-      </w:r>
-      <w:r>
-        <w:rPr>
-          <w:rFonts w:cs="Times New Roman"/>
-          <w:i/>
-        </w:rPr>
-        <w:t>L</w:t>
-      </w:r>
-      <w:r>
-        <w:rPr>
-          <w:rFonts w:cs="Times New Roman"/>
-          <w:i/>
-        </w:rPr>
-        <w:t>ines</w:t>
-      </w:r>
-    </w:p>
-    <w:p>
-      <w:pPr>
-        <w:rPr>
-          <w:rFonts w:cs="Times New Roman"/>
-          <w:i/>
-        </w:rPr>
-      </w:pPr>
-    </w:p>
-    <w:p>
-      <w:pPr>
-        <w:rPr>
-          <w:rFonts w:cs="Times New Roman"/>
-        </w:rPr>
-      </w:pPr>
-      <w:r>
-        <w:rPr>
-          <w:rFonts w:cs="Times New Roman"/>
-        </w:rPr>
-        <w:t xml:space="preserve">There are various processes that are efficient sources of IR emission. Most relevant to our models is the infrared emission from various atomic processes in nebulae. Though grains also influence IR emission, grains in HII regions are not as important as in PDR regions (AGN3). However, the IR emission lines that we track emit most efficiently in low </w:t>
-      </w:r>
-      <w:r>
-        <w:rPr>
-          <w:rFonts w:cs="Times New Roman"/>
-          <w:i/>
-        </w:rPr>
-        <w:t>n</w:t>
-      </w:r>
-      <w:r>
-        <w:rPr>
-          <w:rFonts w:cs="Times New Roman"/>
-          <w:vertAlign w:val="subscript"/>
-        </w:rPr>
-        <w:t>H</w:t>
-      </w:r>
-      <w:r>
-        <w:rPr>
-          <w:rFonts w:cs="Times New Roman"/>
-        </w:rPr>
-        <w:t xml:space="preserve"> and low</w:t>
-      </w:r>
-      <w:r>
-        <w:rPr>
-          <w:rFonts w:cs="Times New Roman"/>
-          <w:i/>
-        </w:rPr>
-        <w:t xml:space="preserve"> φ</w:t>
-      </w:r>
-      <w:r>
-        <w:rPr>
-          <w:rFonts w:cs="Times New Roman"/>
-          <w:vertAlign w:val="subscript"/>
-        </w:rPr>
-        <w:t xml:space="preserve">H </w:t>
-      </w:r>
-      <w:r>
-        <w:rPr>
-          <w:rFonts w:cs="Times New Roman"/>
-        </w:rPr>
-        <w:t>regions and their emission cuts off conspicuously close to where we phase out grains. Because of this trend, we decided to compare our baseline dusty model with a dust-free model. We found that grains did not make much meaningful difference in the peak equivalent widths, which means that they do not influence the strength of the IR emission lines that we are tracking. For example,</w:t>
-      </w:r>
-      <w:r>
-        <w:rPr>
-          <w:rFonts w:cs="Times New Roman"/>
-        </w:rPr>
-        <w:t xml:space="preserve"> </w:t>
-      </w:r>
-      <w:r>
-        <w:rPr>
-          <w:rFonts w:cs="Times New Roman"/>
-        </w:rPr>
-        <w:t>for [N II] 122 µm, the peak log(</w:t>
-      </w:r>
-      <w:r>
-        <w:rPr>
-          <w:rFonts w:cs="Times New Roman"/>
-          <w:i/>
-        </w:rPr>
-        <w:t>W</w:t>
-      </w:r>
-      <w:r>
-        <w:rPr>
-          <w:rFonts w:cs="Times New Roman"/>
-          <w:vertAlign w:val="subscript"/>
-        </w:rPr>
-        <w:t>λ</w:t>
-      </w:r>
-      <w:r>
-        <w:rPr>
-          <w:rFonts w:cs="Times New Roman"/>
-        </w:rPr>
-        <w:t>) = 1.</w:t>
-      </w:r>
-      <w:r>
-        <w:rPr>
-          <w:rFonts w:cs="Times New Roman"/>
-        </w:rPr>
-        <w:t>6</w:t>
-      </w:r>
-      <w:r>
-        <w:rPr>
-          <w:rFonts w:cs="Times New Roman"/>
-        </w:rPr>
-        <w:t xml:space="preserve"> for the dusty</w:t>
-      </w:r>
-      <w:r>
-        <w:rPr>
-          <w:rFonts w:cs="Times New Roman"/>
-        </w:rPr>
-        <w:t xml:space="preserve"> case</w:t>
-      </w:r>
-      <w:r>
-        <w:rPr>
-          <w:rFonts w:cs="Times New Roman"/>
-        </w:rPr>
-        <w:t xml:space="preserve"> and </w:t>
-      </w:r>
-      <w:r>
-        <w:rPr>
-          <w:rFonts w:cs="Times New Roman"/>
-        </w:rPr>
-        <w:t>log(</w:t>
-      </w:r>
-      <w:r>
-        <w:rPr>
-          <w:rFonts w:cs="Times New Roman"/>
-          <w:i/>
-        </w:rPr>
-        <w:t>W</w:t>
-      </w:r>
-      <w:r>
-        <w:rPr>
-          <w:rFonts w:cs="Times New Roman"/>
-          <w:vertAlign w:val="subscript"/>
-        </w:rPr>
-        <w:t>λ</w:t>
-      </w:r>
-      <w:r>
-        <w:rPr>
-          <w:rFonts w:cs="Times New Roman"/>
-        </w:rPr>
-        <w:t>) = 1.</w:t>
-      </w:r>
-      <w:r>
-        <w:rPr>
-          <w:rFonts w:cs="Times New Roman"/>
-        </w:rPr>
-        <w:t>5</w:t>
-      </w:r>
-      <w:r>
-        <w:rPr>
-          <w:rFonts w:cs="Times New Roman"/>
-        </w:rPr>
-        <w:t xml:space="preserve"> </w:t>
-      </w:r>
-      <w:r>
-        <w:rPr>
-          <w:rFonts w:cs="Times New Roman"/>
-        </w:rPr>
-        <w:t xml:space="preserve">for the </w:t>
-      </w:r>
-      <w:r>
-        <w:rPr>
-          <w:rFonts w:cs="Times New Roman"/>
-        </w:rPr>
-        <w:t xml:space="preserve">dust-free cases and the peak </w:t>
-      </w:r>
-      <w:r>
-        <w:rPr>
-          <w:rFonts w:cs="Times New Roman"/>
-          <w:i/>
-        </w:rPr>
-        <w:t>W</w:t>
-      </w:r>
-      <w:r>
-        <w:rPr>
-          <w:rFonts w:cs="Times New Roman"/>
-          <w:vertAlign w:val="subscript"/>
-        </w:rPr>
-        <w:t>λ</w:t>
-      </w:r>
-      <w:r>
-        <w:rPr>
-          <w:rFonts w:cs="Times New Roman"/>
-          <w:vertAlign w:val="subscript"/>
-        </w:rPr>
-        <w:t xml:space="preserve"> </w:t>
-      </w:r>
-      <w:r>
-        <w:rPr>
-          <w:rFonts w:cs="Times New Roman"/>
-        </w:rPr>
-        <w:t xml:space="preserve">of [O III] 52 µm was nearly twice as high in the dust-free case than in the dusty case. </w:t>
-      </w:r>
-    </w:p>
-    <w:p>
-      <w:pPr>
-        <w:rPr>
-          <w:rFonts w:cs="Times New Roman"/>
-        </w:rPr>
-      </w:pPr>
-    </w:p>
-    <w:p>
-      <w:pPr>
-        <w:rPr>
-          <w:rFonts w:cs="Times New Roman"/>
-        </w:rPr>
-      </w:pPr>
-      <w:r>
-        <w:rPr>
-          <w:rFonts w:cs="Times New Roman"/>
-        </w:rPr>
-        <w:t xml:space="preserve">Most of the infrared emission lines in our study emit in the bottom left of our grids, a parameter space that corresponds to low </w:t>
-      </w:r>
-      <w:r>
-        <w:rPr>
-          <w:rFonts w:cs="Times New Roman"/>
-          <w:i/>
-        </w:rPr>
-        <w:t>n</w:t>
-      </w:r>
-      <w:r>
-        <w:rPr>
-          <w:rFonts w:cs="Times New Roman"/>
-          <w:vertAlign w:val="subscript"/>
-        </w:rPr>
-        <w:t>H</w:t>
-      </w:r>
-      <w:r>
-        <w:rPr>
-          <w:rFonts w:cs="Times New Roman"/>
-        </w:rPr>
-        <w:t xml:space="preserve"> and low</w:t>
-      </w:r>
-      <w:r>
-        <w:rPr>
-          <w:rFonts w:cs="Times New Roman"/>
-          <w:i/>
-        </w:rPr>
-        <w:t xml:space="preserve"> φ</w:t>
-      </w:r>
-      <w:r>
-        <w:rPr>
-          <w:rFonts w:cs="Times New Roman"/>
-          <w:vertAlign w:val="subscript"/>
-        </w:rPr>
-        <w:t xml:space="preserve">H </w:t>
-      </w:r>
-      <w:r>
-        <w:rPr>
-          <w:rFonts w:cs="Times New Roman"/>
-        </w:rPr>
-        <w:t xml:space="preserve">values (see figure </w:t>
-      </w:r>
-      <w:r>
-        <w:rPr>
-          <w:rFonts w:cs="Times New Roman"/>
-        </w:rPr>
-        <w:t>4</w:t>
-      </w:r>
-      <w:r>
-        <w:rPr>
-          <w:rFonts w:cs="Times New Roman"/>
-        </w:rPr>
-        <w:t>c). Since we determine that this was not an effect of dust, we postulate that most of our emission lines reach their critical densities when log(</w:t>
-      </w:r>
-      <w:r>
-        <w:rPr>
-          <w:rFonts w:cs="Times New Roman"/>
-          <w:i/>
-        </w:rPr>
-        <w:t>n</w:t>
-      </w:r>
-      <w:r>
-        <w:rPr>
-          <w:rFonts w:cs="Times New Roman"/>
-          <w:vertAlign w:val="subscript"/>
-        </w:rPr>
-        <w:t>H</w:t>
-      </w:r>
-      <w:r>
-        <w:rPr>
-          <w:rFonts w:cs="Times New Roman"/>
-        </w:rPr>
-        <w:t>) &gt; 5 and thus they do not emit efficiently in regions with log(</w:t>
-      </w:r>
-      <w:r>
-        <w:rPr>
-          <w:rFonts w:cs="Times New Roman"/>
-          <w:i/>
-        </w:rPr>
-        <w:t>n</w:t>
-      </w:r>
-      <w:r>
-        <w:rPr>
-          <w:rFonts w:cs="Times New Roman"/>
-          <w:vertAlign w:val="subscript"/>
-        </w:rPr>
-        <w:t>H</w:t>
-      </w:r>
-      <w:r>
-        <w:rPr>
-          <w:rFonts w:cs="Times New Roman"/>
-        </w:rPr>
-        <w:t>) &gt; 5 because they are collisionally suppressed. For example, log(</w:t>
-      </w:r>
-      <w:r>
-        <w:rPr>
-          <w:rFonts w:cs="Times New Roman"/>
-          <w:i/>
-        </w:rPr>
-        <w:t>n</w:t>
-      </w:r>
-      <w:r>
-        <w:rPr>
-          <w:rFonts w:cs="Times New Roman"/>
-          <w:vertAlign w:val="subscript"/>
-        </w:rPr>
-        <w:t>crit</w:t>
-      </w:r>
-      <w:r>
-        <w:rPr>
-          <w:rFonts w:cs="Times New Roman"/>
-        </w:rPr>
-        <w:t>([N II] 122 µm)) = 2.56 and it most efficiently emits around log(</w:t>
-      </w:r>
-      <w:r>
-        <w:rPr>
-          <w:rFonts w:cs="Times New Roman"/>
-          <w:i/>
-        </w:rPr>
-        <w:t>n</w:t>
-      </w:r>
-      <w:r>
-        <w:rPr>
-          <w:rFonts w:cs="Times New Roman"/>
-          <w:vertAlign w:val="subscript"/>
-        </w:rPr>
-        <w:t>H</w:t>
-      </w:r>
-      <w:r>
-        <w:rPr>
-          <w:rFonts w:cs="Times New Roman"/>
-        </w:rPr>
-        <w:t xml:space="preserve">)  = 1 (see figure </w:t>
-      </w:r>
-      <w:r>
-        <w:rPr>
-          <w:rFonts w:cs="Times New Roman"/>
-        </w:rPr>
-        <w:t>4c</w:t>
-      </w:r>
-      <w:r>
-        <w:rPr>
-          <w:rFonts w:cs="Times New Roman"/>
-        </w:rPr>
-        <w:t>). Similarly, the log(</w:t>
-      </w:r>
-      <w:r>
-        <w:rPr>
-          <w:rFonts w:cs="Times New Roman"/>
-          <w:i/>
-        </w:rPr>
-        <w:t>n</w:t>
-      </w:r>
-      <w:r>
-        <w:rPr>
-          <w:rFonts w:cs="Times New Roman"/>
-          <w:vertAlign w:val="subscript"/>
-        </w:rPr>
-        <w:t>crit</w:t>
-      </w:r>
-      <w:r>
-        <w:rPr>
-          <w:rFonts w:cs="Times New Roman"/>
-        </w:rPr>
-        <w:t>[O III] 52 µm) = 3.25. This is a few orders of magnitude lower than its optical equivalent, [O III] λ5007, whose log(</w:t>
-      </w:r>
-      <w:r>
-        <w:rPr>
-          <w:rFonts w:cs="Times New Roman"/>
-          <w:i/>
-        </w:rPr>
-        <w:t>n</w:t>
-      </w:r>
-      <w:r>
-        <w:rPr>
-          <w:rFonts w:cs="Times New Roman"/>
-          <w:vertAlign w:val="subscript"/>
-        </w:rPr>
-        <w:t>crit</w:t>
-      </w:r>
-      <w:r>
-        <w:rPr>
-          <w:rFonts w:cs="Times New Roman"/>
-        </w:rPr>
-        <w:t>) = 6.43 (Rubin 1989). Clearly, the [O III] 52 µm emission line still emits when log(</w:t>
-      </w:r>
-      <w:r>
-        <w:rPr>
-          <w:rFonts w:cs="Times New Roman"/>
-          <w:i/>
-        </w:rPr>
-        <w:t>n</w:t>
-      </w:r>
-      <w:r>
-        <w:rPr>
-          <w:rFonts w:cs="Times New Roman"/>
-          <w:vertAlign w:val="subscript"/>
-        </w:rPr>
-        <w:t>H</w:t>
-      </w:r>
-      <w:r>
-        <w:rPr>
-          <w:rFonts w:cs="Times New Roman"/>
-        </w:rPr>
-        <w:t>) &gt; 3.4 but the region it emits most efficiently is log(</w:t>
-      </w:r>
-      <w:r>
-        <w:rPr>
-          <w:rFonts w:cs="Times New Roman"/>
-          <w:i/>
-        </w:rPr>
-        <w:t>n</w:t>
-      </w:r>
-      <w:r>
-        <w:rPr>
-          <w:rFonts w:cs="Times New Roman"/>
-          <w:vertAlign w:val="subscript"/>
-        </w:rPr>
-        <w:t>H</w:t>
-      </w:r>
-      <w:r>
-        <w:rPr>
-          <w:rFonts w:cs="Times New Roman"/>
-        </w:rPr>
-        <w:t xml:space="preserve">) &lt; 3 (see figure </w:t>
-      </w:r>
-      <w:r>
-        <w:rPr>
-          <w:rFonts w:cs="Times New Roman"/>
-        </w:rPr>
-        <w:t>4c</w:t>
-      </w:r>
-      <w:r>
-        <w:rPr>
-          <w:rFonts w:cs="Times New Roman"/>
-        </w:rPr>
-        <w:t xml:space="preserve">) (Rubin 1989). </w:t>
-      </w:r>
-    </w:p>
-    <w:p>
-      <w:pPr>
-        <w:rPr>
-          <w:rFonts w:cs="Times New Roman"/>
-        </w:rPr>
-      </w:pPr>
-    </w:p>
-    <w:p>
-      <w:pPr>
-        <w:rPr>
-          <w:rFonts w:cs="Times New Roman"/>
-        </w:rPr>
-      </w:pPr>
-      <w:r>
-        <w:rPr>
-          <w:rFonts w:cs="Times New Roman"/>
-        </w:rPr>
-        <w:t xml:space="preserve">Various IR “fine-structure” emission lines can also be used to predict electron temperatures and densities. Such predictions can be made using ratios of [O I] 52 µm, [O III] 88 µm, and [O III] </w:t>
+        <w:t xml:space="preserve">5007). The ratio of [O I] 52 µm / [O III] 88 µm strongly depends on density but not on temperature. However, the [O III] </w:t>
       </w:r>
       <m:oMath>
         <m:r>
@@ -12551,54 +13400,74 @@
         <w:rPr>
           <w:rFonts w:cs="Times New Roman"/>
         </w:rPr>
-        <w:t xml:space="preserve">5007 from the optical lines. The far-IR emission lines ([O I] 52 µm and [O III] 88 µm) have much lower excitation potentials than their optical counterpart ([O III] </w:t>
-      </w:r>
-      <m:oMath>
-        <m:r>
-          <m:rPr>
-            <m:sty m:val="p"/>
-          </m:rPr>
+        <w:t xml:space="preserve">5007 / [O III] 88 µm ratio does depend on both temperature and density. Consequently, by measuring both these ratios, we can determine the average values of both </w:t>
+      </w:r>
+      <w:r>
+        <w:rPr>
+          <w:rFonts w:cs="Times New Roman"/>
+          <w:i/>
+        </w:rPr>
+        <w:t xml:space="preserve">T </w:t>
+      </w:r>
+      <w:r>
+        <w:rPr>
+          <w:rFonts w:cs="Times New Roman"/>
+        </w:rPr>
+        <w:t xml:space="preserve">and </w:t>
+      </w:r>
+      <w:r>
+        <w:rPr>
+          <w:rFonts w:cs="Times New Roman"/>
+          <w:i/>
+        </w:rPr>
+        <w:t>n</w:t>
+      </w:r>
+      <w:r>
+        <w:rPr>
+          <w:rFonts w:cs="Times New Roman"/>
+          <w:vertAlign w:val="subscript"/>
+        </w:rPr>
+        <w:t>H</w:t>
+      </w:r>
+      <w:r>
+        <w:rPr>
+          <w:rFonts w:cs="Times New Roman"/>
+        </w:rPr>
+        <w:t xml:space="preserve"> (AGN3). Taking these ratios on our grids indicate that our simulations have temperatures around 1</w:t>
+      </w:r>
+      <w:ins w:id="198" w:author="Chris Richardson" w:date="2016-01-25T17:18:00Z">
+        <w:r>
           <w:rPr>
-            <w:rFonts w:ascii="Cambria Math" w:hAnsi="Cambria Math" w:cs="Times New Roman"/>
+            <w:rFonts w:cs="Times New Roman"/>
           </w:rPr>
-          <m:t>λ</m:t>
-        </m:r>
-      </m:oMath>
-      <w:r>
-        <w:rPr>
-          <w:rFonts w:cs="Times New Roman"/>
-        </w:rPr>
-        <w:t xml:space="preserve">5007). The ratio of [O I] 52 µm / [O III] 88 µm strongly depends on density but not on temperature. However, the [O III] </w:t>
-      </w:r>
-      <m:oMath>
-        <m:r>
-          <m:rPr>
-            <m:sty m:val="p"/>
-          </m:rPr>
+          <w:t>0</w:t>
+        </w:r>
+        <w:r>
           <w:rPr>
-            <w:rFonts w:ascii="Cambria Math" w:hAnsi="Cambria Math" w:cs="Times New Roman"/>
+            <w:rFonts w:cs="Times New Roman"/>
+            <w:vertAlign w:val="superscript"/>
+            <w:rPrChange w:id="199" w:author="Chris Richardson" w:date="2016-01-25T17:18:00Z">
+              <w:rPr>
+                <w:rFonts w:cs="Times New Roman"/>
+              </w:rPr>
+            </w:rPrChange>
           </w:rPr>
-          <m:t>λ</m:t>
-        </m:r>
-      </m:oMath>
-      <w:r>
-        <w:rPr>
-          <w:rFonts w:cs="Times New Roman"/>
-        </w:rPr>
-        <w:t xml:space="preserve">5007 / [O III] 88 µm ratio does depend on both temperature and density. Consequently, by measuring both these ratios, we can determine the average values of both </w:t>
-      </w:r>
-      <w:r>
-        <w:rPr>
-          <w:rFonts w:cs="Times New Roman"/>
-          <w:i/>
-        </w:rPr>
-        <w:t xml:space="preserve">T </w:t>
-      </w:r>
-      <w:r>
-        <w:rPr>
-          <w:rFonts w:cs="Times New Roman"/>
-        </w:rPr>
-        <w:t xml:space="preserve">and </w:t>
+          <w:t>4</w:t>
+        </w:r>
+      </w:ins>
+      <w:del w:id="200" w:author="Chris Richardson" w:date="2016-01-25T17:18:00Z">
+        <w:r>
+          <w:rPr>
+            <w:rFonts w:cs="Times New Roman"/>
+          </w:rPr>
+          <w:delText>0 000</w:delText>
+        </w:r>
+      </w:del>
+      <w:r>
+        <w:rPr>
+          <w:rFonts w:cs="Times New Roman"/>
+        </w:rPr>
+        <w:t xml:space="preserve"> K with log(</w:t>
       </w:r>
       <w:r>
         <w:rPr>
@@ -12618,27 +13487,31 @@
         <w:rPr>
           <w:rFonts w:cs="Times New Roman"/>
         </w:rPr>
-        <w:t xml:space="preserve"> (AGN3). Taking these ratios on our grids indicate that our simulations have temperatures around 10 000 K with log(</w:t>
-      </w:r>
-      <w:r>
-        <w:rPr>
-          <w:rFonts w:cs="Times New Roman"/>
-          <w:i/>
-        </w:rPr>
-        <w:t>n</w:t>
-      </w:r>
-      <w:r>
-        <w:rPr>
-          <w:rFonts w:cs="Times New Roman"/>
-          <w:vertAlign w:val="subscript"/>
-        </w:rPr>
-        <w:t>H</w:t>
-      </w:r>
-      <w:r>
-        <w:rPr>
-          <w:rFonts w:cs="Times New Roman"/>
-        </w:rPr>
-        <w:t xml:space="preserve">) values around 3.0. </w:t>
+        <w:t xml:space="preserve">) </w:t>
+      </w:r>
+      <w:ins w:id="201" w:author="Chris Richardson" w:date="2016-01-25T17:18:00Z">
+        <w:r>
+          <w:rPr>
+            <w:rFonts w:cs="Times New Roman"/>
+          </w:rPr>
+          <w:t xml:space="preserve">~ </w:t>
+        </w:r>
+      </w:ins>
+      <w:bookmarkStart w:id="202" w:name="_GoBack"/>
+      <w:bookmarkEnd w:id="202"/>
+      <w:del w:id="203" w:author="Chris Richardson" w:date="2016-01-25T17:18:00Z">
+        <w:r>
+          <w:rPr>
+            <w:rFonts w:cs="Times New Roman"/>
+          </w:rPr>
+          <w:delText xml:space="preserve">values around </w:delText>
+        </w:r>
+      </w:del>
+      <w:r>
+        <w:rPr>
+          <w:rFonts w:cs="Times New Roman"/>
+        </w:rPr>
+        <w:t xml:space="preserve">3.0. </w:t>
       </w:r>
     </w:p>
     <w:p>
@@ -13818,7 +14691,7 @@
               </m:sSub>
             </m:den>
           </m:f>
-          <w:ins w:id="128" w:author="Chris Richardson" w:date="2016-01-23T21:45:00Z">
+          <w:ins w:id="204" w:author="Chris Richardson" w:date="2016-01-23T21:45:00Z">
             <m:r>
               <w:rPr>
                 <w:rFonts w:ascii="Cambria Math" w:hAnsi="Cambria Math" w:cs="Times New Roman"/>
@@ -14097,14 +14970,14 @@
         </w:rPr>
         <w:t xml:space="preserve">The trend seems to be caused by metals becoming a greater source of opacity in this region, resulting in decreased </w:t>
       </w:r>
-      <w:commentRangeStart w:id="129"/>
+      <w:commentRangeStart w:id="205"/>
       <w:r>
         <w:rPr>
           <w:rFonts w:cs="Times New Roman"/>
         </w:rPr>
         <w:t>ionization</w:t>
       </w:r>
-      <w:commentRangeEnd w:id="129"/>
+      <w:commentRangeEnd w:id="205"/>
       <w:r>
         <w:rPr>
           <w:rStyle w:val="CommentReference"/>
@@ -14112,7 +14985,7 @@
           <w:kern w:val="0"/>
           <w:lang w:eastAsia="en-US" w:bidi="ar-SA"/>
         </w:rPr>
-        <w:commentReference w:id="129"/>
+        <w:commentReference w:id="205"/>
       </w:r>
       <w:r>
         <w:rPr>
@@ -21871,7 +22744,7 @@
           <w:rFonts w:cs="Times New Roman"/>
         </w:rPr>
       </w:pPr>
-      <w:ins w:id="131" w:author="Helen  Meskhidze" w:date="2016-01-22T08:25:00Z">
+      <w:ins w:id="207" w:author="Helen  Meskhidze" w:date="2016-01-22T08:25:00Z">
         <w:r>
           <w:rPr>
             <w:rFonts w:cs="Times New Roman"/>
@@ -22469,7 +23342,7 @@
         </w:rPr>
         <w:t xml:space="preserve"> </w:t>
       </w:r>
-      <w:ins w:id="132" w:author="Helen  Meskhidze" w:date="2016-01-15T13:24:00Z">
+      <w:ins w:id="208" w:author="Helen  Meskhidze" w:date="2016-01-15T13:24:00Z">
         <w:r>
           <w:rPr>
             <w:rFonts w:cs="Times New Roman"/>
@@ -24428,7 +25301,7 @@
         </w:rPr>
         <w:t>HM and CTR acknowledge</w:t>
       </w:r>
-      <w:ins w:id="133" w:author="Chris Richardson" w:date="2016-01-23T21:50:00Z">
+      <w:ins w:id="209" w:author="Chris Richardson" w:date="2016-01-23T21:50:00Z">
         <w:r>
           <w:rPr>
             <w:rFonts w:cs="Times New Roman"/>
@@ -24472,7 +25345,7 @@
         </w:rPr>
         <w:t>)</w:t>
       </w:r>
-      <w:ins w:id="134" w:author="Chris Richardson" w:date="2016-01-23T21:54:00Z">
+      <w:ins w:id="210" w:author="Chris Richardson" w:date="2016-01-23T21:54:00Z">
         <w:r>
           <w:rPr>
             <w:rFonts w:eastAsia="Times New Roman" w:cs="Times New Roman"/>
@@ -24482,7 +25355,7 @@
           <w:t>, which is supported through National Science Foundation Grant number ACI-1053575. CTR also acknowledges Elon University for</w:t>
         </w:r>
       </w:ins>
-      <w:ins w:id="135" w:author="Chris Richardson" w:date="2016-01-23T21:46:00Z">
+      <w:ins w:id="211" w:author="Chris Richardson" w:date="2016-01-23T21:46:00Z">
         <w:r>
           <w:rPr>
             <w:rFonts w:eastAsia="Times New Roman" w:cs="Times New Roman"/>
@@ -24492,7 +25365,7 @@
           <w:t xml:space="preserve"> </w:t>
         </w:r>
       </w:ins>
-      <w:ins w:id="136" w:author="Chris Richardson" w:date="2016-01-23T21:50:00Z">
+      <w:ins w:id="212" w:author="Chris Richardson" w:date="2016-01-23T21:50:00Z">
         <w:r>
           <w:rPr>
             <w:rFonts w:eastAsia="Times New Roman" w:cs="Times New Roman"/>
@@ -24502,7 +25375,7 @@
           <w:t>FR&amp;D</w:t>
         </w:r>
       </w:ins>
-      <w:ins w:id="137" w:author="Chris Richardson" w:date="2016-01-23T21:46:00Z">
+      <w:ins w:id="213" w:author="Chris Richardson" w:date="2016-01-23T21:46:00Z">
         <w:r>
           <w:rPr>
             <w:rFonts w:eastAsia="Times New Roman" w:cs="Times New Roman"/>
@@ -24512,7 +25385,7 @@
           <w:t xml:space="preserve"> Summer </w:t>
         </w:r>
       </w:ins>
-      <w:ins w:id="138" w:author="Chris Richardson" w:date="2016-01-23T21:51:00Z">
+      <w:ins w:id="214" w:author="Chris Richardson" w:date="2016-01-23T21:51:00Z">
         <w:r>
           <w:rPr>
             <w:rFonts w:eastAsia="Times New Roman" w:cs="Times New Roman"/>
@@ -24522,7 +25395,7 @@
           <w:t>and Reassigned Time Fellowships</w:t>
         </w:r>
       </w:ins>
-      <w:ins w:id="139" w:author="Chris Richardson" w:date="2016-01-23T21:52:00Z">
+      <w:ins w:id="215" w:author="Chris Richardson" w:date="2016-01-23T21:52:00Z">
         <w:r>
           <w:rPr>
             <w:rFonts w:eastAsia="Times New Roman" w:cs="Times New Roman"/>
@@ -24532,7 +25405,7 @@
           <w:t>.</w:t>
         </w:r>
       </w:ins>
-      <w:del w:id="140" w:author="Chris Richardson" w:date="2016-01-23T21:46:00Z">
+      <w:del w:id="216" w:author="Chris Richardson" w:date="2016-01-23T21:46:00Z">
         <w:r>
           <w:rPr>
             <w:rFonts w:eastAsia="Times New Roman" w:cs="Times New Roman"/>
@@ -26348,12 +27221,12 @@
 
 <file path=word/comments.xml><?xml version="1.0" encoding="utf-8"?>
 <w:comments xmlns:wpc="http://schemas.microsoft.com/office/word/2010/wordprocessingCanvas" xmlns:mo="http://schemas.microsoft.com/office/mac/office/2008/main" xmlns:mc="http://schemas.openxmlformats.org/markup-compatibility/2006" xmlns:mv="urn:schemas-microsoft-com:mac:vml" xmlns:o="urn:schemas-microsoft-com:office:office" xmlns:r="http://schemas.openxmlformats.org/officeDocument/2006/relationships" xmlns:m="http://schemas.openxmlformats.org/officeDocument/2006/math" xmlns:v="urn:schemas-microsoft-com:vml" xmlns:wp14="http://schemas.microsoft.com/office/word/2010/wordprocessingDrawing" xmlns:wp="http://schemas.openxmlformats.org/drawingml/2006/wordprocessingDrawing" xmlns:w10="urn:schemas-microsoft-com:office:word" xmlns:w="http://schemas.openxmlformats.org/wordprocessingml/2006/main" xmlns:w14="http://schemas.microsoft.com/office/word/2010/wordml" xmlns:wpg="http://schemas.microsoft.com/office/word/2010/wordprocessingGroup" xmlns:wpi="http://schemas.microsoft.com/office/word/2010/wordprocessingInk" xmlns:wne="http://schemas.microsoft.com/office/word/2006/wordml" xmlns:wps="http://schemas.microsoft.com/office/word/2010/wordprocessingShape" mc:Ignorable="w14 wp14">
-  <w:comment w:id="129" w:author="Helen  Meskhidze" w:date="2016-01-12T14:25:00Z" w:initials="HM">
+  <w:comment w:id="205" w:author="Helen  Meskhidze" w:date="2016-01-12T14:25:00Z" w:initials="HM">
     <w:p>
       <w:pPr>
         <w:pStyle w:val="CommentText"/>
       </w:pPr>
-      <w:ins w:id="130" w:author="Helen  Meskhidze" w:date="2016-01-12T14:24:00Z">
+      <w:ins w:id="206" w:author="Helen  Meskhidze" w:date="2016-01-12T14:24:00Z">
         <w:r>
           <w:rPr>
             <w:rStyle w:val="CommentReference"/>
@@ -32293,7 +33166,7 @@
 </file>
 
 <file path=customXml/itemProps1.xml><?xml version="1.0" encoding="utf-8"?>
-<ds:datastoreItem xmlns:ds="http://schemas.openxmlformats.org/officeDocument/2006/customXml" ds:itemID="{952BD9EA-A584-D143-AEFD-06EE07E08736}">
+<ds:datastoreItem xmlns:ds="http://schemas.openxmlformats.org/officeDocument/2006/customXml" ds:itemID="{27EA4D31-048D-A84F-BE28-DF5E4692708E}">
   <ds:schemaRefs>
     <ds:schemaRef ds:uri="http://schemas.openxmlformats.org/officeDocument/2006/bibliography"/>
   </ds:schemaRefs>

</xml_diff>

<commit_message>
more edits, comments, suggestions
</commit_message>
<xml_diff>
--- a/Paper/fulldraft10_CR.docx
+++ b/Paper/fulldraft10_CR.docx
@@ -13289,7 +13289,29 @@
         <w:rPr>
           <w:rFonts w:cs="Times New Roman"/>
         </w:rPr>
-        <w:t xml:space="preserve">) &lt; 3 (see figure </w:t>
+        <w:t xml:space="preserve">) &lt; 3 (see </w:t>
+      </w:r>
+      <w:ins w:id="196" w:author="Chris Richardson" w:date="2016-01-27T20:20:00Z">
+        <w:r>
+          <w:rPr>
+            <w:rFonts w:cs="Times New Roman"/>
+          </w:rPr>
+          <w:t>F</w:t>
+        </w:r>
+      </w:ins>
+      <w:del w:id="197" w:author="Chris Richardson" w:date="2016-01-27T20:20:00Z">
+        <w:r>
+          <w:rPr>
+            <w:rFonts w:cs="Times New Roman"/>
+          </w:rPr>
+          <w:delText>f</w:delText>
+        </w:r>
+      </w:del>
+      <w:r>
+        <w:rPr>
+          <w:rFonts w:cs="Times New Roman"/>
+        </w:rPr>
+        <w:t xml:space="preserve">igure </w:t>
       </w:r>
       <w:r>
         <w:rPr>
@@ -13323,7 +13345,7 @@
         </w:rPr>
         <w:t xml:space="preserve">Various IR </w:t>
       </w:r>
-      <w:del w:id="196" w:author="Chris Richardson" w:date="2016-01-25T17:17:00Z">
+      <w:del w:id="198" w:author="Chris Richardson" w:date="2016-01-25T17:17:00Z">
         <w:r>
           <w:rPr>
             <w:rFonts w:cs="Times New Roman"/>
@@ -13337,7 +13359,7 @@
         </w:rPr>
         <w:t>fine-structure</w:t>
       </w:r>
-      <w:del w:id="197" w:author="Chris Richardson" w:date="2016-01-25T17:17:00Z">
+      <w:del w:id="199" w:author="Chris Richardson" w:date="2016-01-25T17:17:00Z">
         <w:r>
           <w:rPr>
             <w:rFonts w:cs="Times New Roman"/>
@@ -13435,7 +13457,7 @@
         </w:rPr>
         <w:t xml:space="preserve"> (AGN3). Taking these ratios on our grids indicate that our simulations have temperatures around 1</w:t>
       </w:r>
-      <w:ins w:id="198" w:author="Chris Richardson" w:date="2016-01-25T17:18:00Z">
+      <w:ins w:id="200" w:author="Chris Richardson" w:date="2016-01-25T17:18:00Z">
         <w:r>
           <w:rPr>
             <w:rFonts w:cs="Times New Roman"/>
@@ -13446,7 +13468,7 @@
           <w:rPr>
             <w:rFonts w:cs="Times New Roman"/>
             <w:vertAlign w:val="superscript"/>
-            <w:rPrChange w:id="199" w:author="Chris Richardson" w:date="2016-01-25T17:18:00Z">
+            <w:rPrChange w:id="201" w:author="Chris Richardson" w:date="2016-01-25T17:18:00Z">
               <w:rPr>
                 <w:rFonts w:cs="Times New Roman"/>
               </w:rPr>
@@ -13455,7 +13477,7 @@
           <w:t>4</w:t>
         </w:r>
       </w:ins>
-      <w:del w:id="200" w:author="Chris Richardson" w:date="2016-01-25T17:18:00Z">
+      <w:del w:id="202" w:author="Chris Richardson" w:date="2016-01-25T17:18:00Z">
         <w:r>
           <w:rPr>
             <w:rFonts w:cs="Times New Roman"/>
@@ -13489,7 +13511,7 @@
         </w:rPr>
         <w:t xml:space="preserve">) </w:t>
       </w:r>
-      <w:ins w:id="201" w:author="Chris Richardson" w:date="2016-01-25T17:18:00Z">
+      <w:ins w:id="203" w:author="Chris Richardson" w:date="2016-01-25T17:18:00Z">
         <w:r>
           <w:rPr>
             <w:rFonts w:cs="Times New Roman"/>
@@ -13497,9 +13519,7 @@
           <w:t xml:space="preserve">~ </w:t>
         </w:r>
       </w:ins>
-      <w:bookmarkStart w:id="202" w:name="_GoBack"/>
-      <w:bookmarkEnd w:id="202"/>
-      <w:del w:id="203" w:author="Chris Richardson" w:date="2016-01-25T17:18:00Z">
+      <w:del w:id="204" w:author="Chris Richardson" w:date="2016-01-25T17:18:00Z">
         <w:r>
           <w:rPr>
             <w:rFonts w:cs="Times New Roman"/>
@@ -13543,7 +13563,79 @@
         <w:rPr>
           <w:rFonts w:cs="Times New Roman"/>
         </w:rPr>
-        <w:t xml:space="preserve">is almost always due to AGN activity. Our grids do predict some [Ne V] 14.3 µm and [Ne V] 24.3 µm emission; however, this emission is minimal, peaking at 0.6 dex and 0.7 dex respectively. Additionally, we have used the hardest continuum in our baseline model to try and predict these sorts of strong lines. This seems to fit their predications that starbursts produce little [Ne V] and high [Ne V] emission is likely due to AGN activity. </w:t>
+        <w:t xml:space="preserve">is almost always due to AGN activity. Our grids do predict some [Ne V] 14.3 µm and [Ne V] 24.3 µm emission; however, this emission is minimal, peaking at 0.6 dex and 0.7 dex respectively. </w:t>
+      </w:r>
+      <w:del w:id="205" w:author="Chris Richardson" w:date="2016-01-27T20:21:00Z">
+        <w:r>
+          <w:rPr>
+            <w:rFonts w:cs="Times New Roman"/>
+          </w:rPr>
+          <w:delText xml:space="preserve">Additionally, we have used the hardest continuum in our baseline model to try and predict these sorts of strong lines. </w:delText>
+        </w:r>
+      </w:del>
+      <w:r>
+        <w:rPr>
+          <w:rFonts w:cs="Times New Roman"/>
+        </w:rPr>
+        <w:t xml:space="preserve">This seems to </w:t>
+      </w:r>
+      <w:ins w:id="206" w:author="Chris Richardson" w:date="2016-01-27T20:22:00Z">
+        <w:r>
+          <w:rPr>
+            <w:rFonts w:cs="Times New Roman"/>
+          </w:rPr>
+          <w:t>confirm</w:t>
+        </w:r>
+      </w:ins>
+      <w:del w:id="207" w:author="Chris Richardson" w:date="2016-01-27T20:22:00Z">
+        <w:r>
+          <w:rPr>
+            <w:rFonts w:cs="Times New Roman"/>
+          </w:rPr>
+          <w:delText>fit</w:delText>
+        </w:r>
+      </w:del>
+      <w:r>
+        <w:rPr>
+          <w:rFonts w:cs="Times New Roman"/>
+        </w:rPr>
+        <w:t xml:space="preserve"> their predications that starbursts produce little [Ne V]</w:t>
+      </w:r>
+      <w:ins w:id="208" w:author="Chris Richardson" w:date="2016-01-27T20:22:00Z">
+        <w:r>
+          <w:rPr>
+            <w:rFonts w:cs="Times New Roman"/>
+          </w:rPr>
+          <w:t>,</w:t>
+        </w:r>
+      </w:ins>
+      <w:r>
+        <w:rPr>
+          <w:rFonts w:cs="Times New Roman"/>
+        </w:rPr>
+        <w:t xml:space="preserve"> and high [Ne V] emission is likely due to AGN activity</w:t>
+      </w:r>
+      <w:ins w:id="209" w:author="Chris Richardson" w:date="2016-01-27T20:23:00Z">
+        <w:r>
+          <w:rPr>
+            <w:rFonts w:cs="Times New Roman"/>
+          </w:rPr>
+          <w:t xml:space="preserve">, however </w:t>
+        </w:r>
+      </w:ins>
+      <w:ins w:id="210" w:author="Chris Richardson" w:date="2016-01-27T20:28:00Z">
+        <w:r>
+          <w:rPr>
+            <w:rFonts w:cs="Times New Roman"/>
+          </w:rPr>
+          <w:t>the simple presence of [Ne V] emission should not attributed to non-thermal excitation</w:t>
+        </w:r>
+      </w:ins>
+      <w:r>
+        <w:rPr>
+          <w:rFonts w:cs="Times New Roman"/>
+        </w:rPr>
+        <w:t xml:space="preserve">. </w:t>
       </w:r>
     </w:p>
     <w:p>
@@ -14049,13 +14141,41 @@
         <w:rPr>
           <w:rFonts w:cs="Times New Roman"/>
         </w:rPr>
-        <w:t>explored the impacts of r</w:t>
-      </w:r>
-      <w:r>
-        <w:rPr>
-          <w:rFonts w:cs="Times New Roman"/>
-        </w:rPr>
-        <w:t xml:space="preserve">anging the metallicity from </w:t>
+        <w:t xml:space="preserve">explored the impacts of </w:t>
+      </w:r>
+      <w:del w:id="211" w:author="Chris Richardson" w:date="2016-01-27T21:22:00Z">
+        <w:r>
+          <w:rPr>
+            <w:rFonts w:cs="Times New Roman"/>
+          </w:rPr>
+          <w:delText>r</w:delText>
+        </w:r>
+        <w:r>
+          <w:rPr>
+            <w:rFonts w:cs="Times New Roman"/>
+          </w:rPr>
+          <w:delText xml:space="preserve">anging </w:delText>
+        </w:r>
+      </w:del>
+      <w:ins w:id="212" w:author="Chris Richardson" w:date="2016-01-27T21:22:00Z">
+        <w:r>
+          <w:rPr>
+            <w:rFonts w:cs="Times New Roman"/>
+          </w:rPr>
+          <w:t>varying</w:t>
+        </w:r>
+        <w:r>
+          <w:rPr>
+            <w:rFonts w:cs="Times New Roman"/>
+          </w:rPr>
+          <w:t xml:space="preserve"> </w:t>
+        </w:r>
+      </w:ins>
+      <w:r>
+        <w:rPr>
+          <w:rFonts w:cs="Times New Roman"/>
+        </w:rPr>
+        <w:t xml:space="preserve">the metallicity from </w:t>
       </w:r>
       <w:r>
         <w:rPr>
@@ -14228,16 +14348,32 @@
         <w:rPr>
           <w:rFonts w:cs="Times New Roman"/>
         </w:rPr>
-        <w:t>metallicities for the cloud region, we first determine the hydrogen, helium, and metals abundances by mass fraction. We then calculate the helium scale factor (</w:t>
-      </w:r>
-      <m:oMath>
-        <m:r>
-          <w:rPr>
-            <w:rFonts w:ascii="Cambria Math" w:hAnsi="Cambria Math" w:cs="Times New Roman"/>
-          </w:rPr>
-          <m:t xml:space="preserve">ξ) </m:t>
-        </m:r>
-      </m:oMath>
+        <w:t>metallicities for the cloud region, we first determine the hydrogen, helium, and metals abundances by mass fraction. We then calculate the helium scale factor</w:t>
+      </w:r>
+      <w:ins w:id="213" w:author="Chris Richardson" w:date="2016-01-27T21:24:00Z">
+        <w:r>
+          <w:rPr>
+            <w:rFonts w:cs="Times New Roman"/>
+          </w:rPr>
+          <w:t xml:space="preserve"> </w:t>
+        </w:r>
+      </w:ins>
+      <w:del w:id="214" w:author="Chris Richardson" w:date="2016-01-27T21:24:00Z">
+        <w:r>
+          <w:rPr>
+            <w:rFonts w:cs="Times New Roman"/>
+          </w:rPr>
+          <w:delText xml:space="preserve"> (</w:delText>
+        </w:r>
+        <m:oMath>
+          <m:r>
+            <w:rPr>
+              <w:rFonts w:ascii="Cambria Math" w:hAnsi="Cambria Math" w:cs="Times New Roman"/>
+            </w:rPr>
+            <m:t xml:space="preserve">ξ) </m:t>
+          </m:r>
+        </m:oMath>
+      </w:del>
       <w:r>
         <w:rPr>
           <w:rFonts w:cs="Times New Roman"/>
@@ -14432,21 +14568,63 @@
         <w:rPr>
           <w:rFonts w:cs="Times New Roman"/>
         </w:rPr>
-        <w:t xml:space="preserve">. Once these values are know, we calculate </w:t>
-      </w:r>
-      <m:oMath>
-        <m:r>
-          <w:rPr>
-            <w:rFonts w:ascii="Cambria Math" w:hAnsi="Cambria Math" w:cs="Times New Roman"/>
-          </w:rPr>
-          <m:t>ξ</m:t>
-        </m:r>
-      </m:oMath>
-      <w:r>
-        <w:rPr>
-          <w:rFonts w:cs="Times New Roman"/>
-        </w:rPr>
-        <w:t xml:space="preserve"> according to the following relation (Hamann et al. 200</w:t>
+        <w:t>. Once these values are know, we calculate</w:t>
+      </w:r>
+      <w:ins w:id="215" w:author="Chris Richardson" w:date="2016-01-27T21:24:00Z">
+        <w:r>
+          <w:rPr>
+            <w:rFonts w:cs="Times New Roman"/>
+          </w:rPr>
+          <w:t xml:space="preserve"> the metals scale factor</w:t>
+        </w:r>
+      </w:ins>
+      <w:ins w:id="216" w:author="Chris Richardson" w:date="2016-01-28T19:51:00Z">
+        <w:r>
+          <w:rPr>
+            <w:rFonts w:cs="Times New Roman"/>
+          </w:rPr>
+          <w:t xml:space="preserve"> </w:t>
+        </w:r>
+        <w:r>
+          <w:rPr>
+            <w:rFonts w:cs="Times New Roman"/>
+          </w:rPr>
+          <w:sym w:font="Symbol" w:char="F078"/>
+        </w:r>
+        <w:r>
+          <w:rPr>
+            <w:rFonts w:cs="Times New Roman"/>
+          </w:rPr>
+          <w:t xml:space="preserve"> </w:t>
+        </w:r>
+      </w:ins>
+      <w:del w:id="217" w:author="Chris Richardson" w:date="2016-01-28T19:51:00Z">
+        <w:r>
+          <w:rPr>
+            <w:rFonts w:cs="Times New Roman"/>
+          </w:rPr>
+          <w:delText xml:space="preserve"> </w:delText>
+        </w:r>
+        <m:oMath>
+          <m:r>
+            <w:rPr>
+              <w:rFonts w:ascii="Cambria Math" w:hAnsi="Cambria Math" w:cs="Times New Roman"/>
+            </w:rPr>
+            <m:t>ξ</m:t>
+          </m:r>
+        </m:oMath>
+        <w:r>
+          <w:rPr>
+            <w:rFonts w:cs="Times New Roman"/>
+          </w:rPr>
+          <w:delText xml:space="preserve"> </w:delText>
+        </w:r>
+      </w:del>
+      <w:r>
+        <w:rPr>
+          <w:rFonts w:cs="Times New Roman"/>
+        </w:rPr>
+        <w:t>according to the following relation (Hamann et al. 200</w:t>
       </w:r>
       <w:r>
         <w:rPr>
@@ -14691,7 +14869,7 @@
               </m:sSub>
             </m:den>
           </m:f>
-          <w:ins w:id="204" w:author="Chris Richardson" w:date="2016-01-23T21:45:00Z">
+          <w:ins w:id="218" w:author="Chris Richardson" w:date="2016-01-23T21:45:00Z">
             <m:r>
               <w:rPr>
                 <w:rFonts w:ascii="Cambria Math" w:hAnsi="Cambria Math" w:cs="Times New Roman"/>
@@ -14715,25 +14893,57 @@
           <w:rFonts w:cs="Times New Roman"/>
         </w:rPr>
       </w:pPr>
-      <w:r>
-        <w:rPr>
-          <w:rFonts w:cs="Times New Roman"/>
-        </w:rPr>
-        <w:t xml:space="preserve">Thus, our helium abundances are scaled with </w:t>
-      </w:r>
-      <m:oMath>
-        <m:r>
-          <w:rPr>
-            <w:rFonts w:ascii="Cambria Math" w:hAnsi="Cambria Math" w:cs="Times New Roman"/>
-          </w:rPr>
-          <m:t>ξ</m:t>
-        </m:r>
-      </m:oMath>
-      <w:r>
-        <w:rPr>
-          <w:rFonts w:cs="Times New Roman"/>
-        </w:rPr>
-        <w:t xml:space="preserve"> and the metals abundances are scaled with the metals scale factor. We also scale nitrogen with </w:t>
+      <w:ins w:id="219" w:author="Chris Richardson" w:date="2016-01-28T19:50:00Z">
+        <w:r>
+          <w:rPr>
+            <w:rFonts w:cs="Times New Roman"/>
+          </w:rPr>
+          <w:t xml:space="preserve">and scale the metals abundance according to </w:t>
+        </w:r>
+      </w:ins>
+      <w:ins w:id="220" w:author="Chris Richardson" w:date="2016-01-28T19:51:00Z">
+        <w:r>
+          <w:rPr>
+            <w:rFonts w:cs="Times New Roman"/>
+          </w:rPr>
+          <w:sym w:font="Symbol" w:char="F078"/>
+        </w:r>
+      </w:ins>
+      <w:ins w:id="221" w:author="Chris Richardson" w:date="2016-01-28T19:50:00Z">
+        <w:r>
+          <w:rPr>
+            <w:rFonts w:cs="Times New Roman"/>
+          </w:rPr>
+          <w:t xml:space="preserve">. </w:t>
+        </w:r>
+      </w:ins>
+      <w:del w:id="222" w:author="Chris Richardson" w:date="2016-01-28T19:50:00Z">
+        <w:r>
+          <w:rPr>
+            <w:rFonts w:cs="Times New Roman"/>
+          </w:rPr>
+          <w:delText xml:space="preserve">Thus, our helium abundances are scaled with </w:delText>
+        </w:r>
+        <m:oMath>
+          <m:r>
+            <w:rPr>
+              <w:rFonts w:ascii="Cambria Math" w:hAnsi="Cambria Math" w:cs="Times New Roman"/>
+            </w:rPr>
+            <m:t>ξ</m:t>
+          </m:r>
+        </m:oMath>
+        <w:r>
+          <w:rPr>
+            <w:rFonts w:cs="Times New Roman"/>
+          </w:rPr>
+          <w:delText xml:space="preserve"> and the metals abundances are scaled with the metals scale factor. </w:delText>
+        </w:r>
+      </w:del>
+      <w:r>
+        <w:rPr>
+          <w:rFonts w:cs="Times New Roman"/>
+        </w:rPr>
+        <w:t xml:space="preserve">We also scale nitrogen with </w:t>
       </w:r>
       <w:r>
         <w:rPr>
@@ -14814,7 +15024,35 @@
         <w:rPr>
           <w:rFonts w:cs="Times New Roman"/>
         </w:rPr>
-        <w:t>) = 7 because the gas becomes molecular. In the following</w:t>
+        <w:t xml:space="preserve">) = 7 because the gas becomes </w:t>
+      </w:r>
+      <w:ins w:id="223" w:author="Chris Richardson" w:date="2016-01-28T19:52:00Z">
+        <w:r>
+          <w:rPr>
+            <w:rFonts w:cs="Times New Roman"/>
+          </w:rPr>
+          <w:t xml:space="preserve">partly </w:t>
+        </w:r>
+      </w:ins>
+      <w:r>
+        <w:rPr>
+          <w:rFonts w:cs="Times New Roman"/>
+        </w:rPr>
+        <w:t>molecular</w:t>
+      </w:r>
+      <w:ins w:id="224" w:author="Chris Richardson" w:date="2016-01-28T19:52:00Z">
+        <w:r>
+          <w:rPr>
+            <w:rFonts w:cs="Times New Roman"/>
+          </w:rPr>
+          <w:t xml:space="preserve"> and these can contribute to excitation</w:t>
+        </w:r>
+      </w:ins>
+      <w:r>
+        <w:rPr>
+          <w:rFonts w:cs="Times New Roman"/>
+        </w:rPr>
+        <w:t>. In the following</w:t>
       </w:r>
       <w:r>
         <w:rPr>
@@ -14876,11 +15114,27 @@
           <w:rFonts w:cs="Times New Roman"/>
         </w:rPr>
       </w:pPr>
-      <w:r>
-        <w:rPr>
-          <w:rFonts w:cs="Times New Roman"/>
-        </w:rPr>
-        <w:t>Our high-resolution simulations show that with increasing metallicity, there is a distinct pocket of very little emission at low</w:t>
+      <w:ins w:id="225" w:author="Chris Richardson" w:date="2016-01-28T19:55:00Z">
+        <w:r>
+          <w:rPr>
+            <w:rFonts w:cs="Times New Roman"/>
+          </w:rPr>
+          <w:t>First, o</w:t>
+        </w:r>
+      </w:ins>
+      <w:del w:id="226" w:author="Chris Richardson" w:date="2016-01-28T19:55:00Z">
+        <w:r>
+          <w:rPr>
+            <w:rFonts w:cs="Times New Roman"/>
+          </w:rPr>
+          <w:delText>O</w:delText>
+        </w:r>
+      </w:del>
+      <w:r>
+        <w:rPr>
+          <w:rFonts w:cs="Times New Roman"/>
+        </w:rPr>
+        <w:t>ur high-resolution simulations show that with increasing metallicity, there is a distinct pocket of very little emission at low</w:t>
       </w:r>
       <w:r>
         <w:rPr>
@@ -14970,14 +15224,14 @@
         </w:rPr>
         <w:t xml:space="preserve">The trend seems to be caused by metals becoming a greater source of opacity in this region, resulting in decreased </w:t>
       </w:r>
-      <w:commentRangeStart w:id="205"/>
+      <w:commentRangeStart w:id="227"/>
       <w:r>
         <w:rPr>
           <w:rFonts w:cs="Times New Roman"/>
         </w:rPr>
         <w:t>ionization</w:t>
       </w:r>
-      <w:commentRangeEnd w:id="205"/>
+      <w:commentRangeEnd w:id="227"/>
       <w:r>
         <w:rPr>
           <w:rStyle w:val="CommentReference"/>
@@ -14985,8 +15239,42 @@
           <w:kern w:val="0"/>
           <w:lang w:eastAsia="en-US" w:bidi="ar-SA"/>
         </w:rPr>
-        <w:commentReference w:id="205"/>
-      </w:r>
+        <w:commentReference w:id="227"/>
+      </w:r>
+      <w:ins w:id="229" w:author="Chris Richardson" w:date="2016-01-28T19:53:00Z">
+        <w:r>
+          <w:rPr>
+            <w:rFonts w:cs="Times New Roman"/>
+          </w:rPr>
+          <w:t xml:space="preserve"> </w:t>
+        </w:r>
+        <w:r>
+          <w:rPr>
+            <w:rFonts w:cs="Times New Roman"/>
+            <w:highlight w:val="yellow"/>
+            <w:rPrChange w:id="230" w:author="Chris Richardson" w:date="2016-01-28T19:54:00Z">
+              <w:rPr>
+                <w:rFonts w:cs="Times New Roman"/>
+              </w:rPr>
+            </w:rPrChange>
+          </w:rPr>
+          <w:t>[I DON</w:t>
+        </w:r>
+      </w:ins>
+      <w:ins w:id="231" w:author="Chris Richardson" w:date="2016-01-28T19:54:00Z">
+        <w:r>
+          <w:rPr>
+            <w:rFonts w:cs="Times New Roman"/>
+            <w:highlight w:val="yellow"/>
+            <w:rPrChange w:id="232" w:author="Chris Richardson" w:date="2016-01-28T19:54:00Z">
+              <w:rPr>
+                <w:rFonts w:cs="Times New Roman"/>
+              </w:rPr>
+            </w:rPrChange>
+          </w:rPr>
+          <w:t>’T SEE THIS FILE IN THE RESPOSITORY; ISN’T THERE A TEMPERATURE EFFECT AS WELL?]</w:t>
+        </w:r>
+      </w:ins>
       <w:r>
         <w:rPr>
           <w:rFonts w:cs="Times New Roman"/>
@@ -15007,11 +15295,27 @@
           <w:rFonts w:cs="Times New Roman"/>
         </w:rPr>
       </w:pPr>
-      <w:r>
-        <w:rPr>
-          <w:rFonts w:cs="Times New Roman"/>
-        </w:rPr>
-        <w:t xml:space="preserve">It should also be noted that the effects of our step function </w:t>
+      <w:ins w:id="233" w:author="Chris Richardson" w:date="2016-01-28T19:55:00Z">
+        <w:r>
+          <w:rPr>
+            <w:rFonts w:cs="Times New Roman"/>
+          </w:rPr>
+          <w:t>Second, i</w:t>
+        </w:r>
+      </w:ins>
+      <w:del w:id="234" w:author="Chris Richardson" w:date="2016-01-28T19:55:00Z">
+        <w:r>
+          <w:rPr>
+            <w:rFonts w:cs="Times New Roman"/>
+          </w:rPr>
+          <w:delText>I</w:delText>
+        </w:r>
+      </w:del>
+      <w:r>
+        <w:rPr>
+          <w:rFonts w:cs="Times New Roman"/>
+        </w:rPr>
+        <w:t xml:space="preserve">t should also be noted that the effects of our step function </w:t>
       </w:r>
       <w:r>
         <w:rPr>
@@ -15275,11 +15579,31 @@
           <w:rFonts w:cs="Times New Roman"/>
         </w:rPr>
       </w:pPr>
-      <w:r>
-        <w:rPr>
-          <w:rFonts w:cs="Times New Roman"/>
-        </w:rPr>
-        <w:t>We begin with a discussion of metallicity effects on the UV emission lines.</w:t>
+      <w:del w:id="235" w:author="Chris Richardson" w:date="2016-01-28T19:58:00Z">
+        <w:r>
+          <w:rPr>
+            <w:rFonts w:cs="Times New Roman"/>
+          </w:rPr>
+          <w:delText>We begin with a discussion of metallicity effects on the UV emission lines.</w:delText>
+        </w:r>
+        <w:r>
+          <w:rPr>
+            <w:rFonts w:cs="Times New Roman"/>
+          </w:rPr>
+          <w:delText xml:space="preserve"> </w:delText>
+        </w:r>
+      </w:del>
+      <w:r>
+        <w:rPr>
+          <w:rFonts w:cs="Times New Roman"/>
+        </w:rPr>
+        <w:t xml:space="preserve">In general, we observe that </w:t>
+      </w:r>
+      <w:r>
+        <w:rPr>
+          <w:rFonts w:cs="Times New Roman"/>
+        </w:rPr>
+        <w:t>most of</w:t>
       </w:r>
       <w:r>
         <w:rPr>
@@ -15291,13 +15615,13 @@
         <w:rPr>
           <w:rFonts w:cs="Times New Roman"/>
         </w:rPr>
-        <w:t xml:space="preserve">In general, we observe that </w:t>
-      </w:r>
-      <w:r>
-        <w:rPr>
-          <w:rFonts w:cs="Times New Roman"/>
-        </w:rPr>
-        <w:t>most of</w:t>
+        <w:t xml:space="preserve">the UV emission lines </w:t>
+      </w:r>
+      <w:r>
+        <w:rPr>
+          <w:rFonts w:cs="Times New Roman"/>
+        </w:rPr>
+        <w:t>increase</w:t>
       </w:r>
       <w:r>
         <w:rPr>
@@ -15309,14 +15633,82 @@
         <w:rPr>
           <w:rFonts w:cs="Times New Roman"/>
         </w:rPr>
-        <w:t xml:space="preserve">the UV emission lines </w:t>
-      </w:r>
-      <w:r>
-        <w:rPr>
-          <w:rFonts w:cs="Times New Roman"/>
-        </w:rPr>
-        <w:t>increase</w:t>
-      </w:r>
+        <w:t xml:space="preserve">in strength </w:t>
+      </w:r>
+      <w:r>
+        <w:rPr>
+          <w:rFonts w:cs="Times New Roman"/>
+        </w:rPr>
+        <w:t xml:space="preserve">(about </w:t>
+      </w:r>
+      <w:r>
+        <w:rPr>
+          <w:rFonts w:cs="Times New Roman"/>
+        </w:rPr>
+        <w:t>1-3</w:t>
+      </w:r>
+      <w:r>
+        <w:rPr>
+          <w:rFonts w:cs="Times New Roman"/>
+        </w:rPr>
+        <w:t xml:space="preserve"> times as strong</w:t>
+      </w:r>
+      <w:r>
+        <w:rPr>
+          <w:rFonts w:cs="Times New Roman"/>
+        </w:rPr>
+        <w:t xml:space="preserve"> in the case of silicon, magnesium, and aluminum</w:t>
+      </w:r>
+      <w:r>
+        <w:rPr>
+          <w:rFonts w:cs="Times New Roman"/>
+        </w:rPr>
+        <w:t xml:space="preserve">) </w:t>
+      </w:r>
+      <w:r>
+        <w:rPr>
+          <w:rFonts w:cs="Times New Roman"/>
+        </w:rPr>
+        <w:t>with increasing metallicity</w:t>
+      </w:r>
+      <w:r>
+        <w:rPr>
+          <w:rFonts w:cs="Times New Roman"/>
+        </w:rPr>
+        <w:t>.</w:t>
+      </w:r>
+      <w:ins w:id="236" w:author="Chris Richardson" w:date="2016-01-31T16:33:00Z">
+        <w:r>
+          <w:rPr>
+            <w:rFonts w:cs="Times New Roman"/>
+          </w:rPr>
+          <w:t xml:space="preserve"> </w:t>
+        </w:r>
+        <w:r>
+          <w:rPr>
+            <w:rFonts w:cs="Times New Roman"/>
+            <w:highlight w:val="yellow"/>
+            <w:rPrChange w:id="237" w:author="Chris Richardson" w:date="2016-01-31T16:44:00Z">
+              <w:rPr>
+                <w:rFonts w:cs="Times New Roman"/>
+              </w:rPr>
+            </w:rPrChange>
+          </w:rPr>
+          <w:t xml:space="preserve">[IS IT TRUE THAT </w:t>
+        </w:r>
+        <w:r>
+          <w:rPr>
+            <w:rFonts w:cs="Times New Roman"/>
+            <w:highlight w:val="yellow"/>
+            <w:rPrChange w:id="238" w:author="Chris Richardson" w:date="2016-01-31T16:44:00Z">
+              <w:rPr>
+                <w:rFonts w:cs="Times New Roman"/>
+              </w:rPr>
+            </w:rPrChange>
+          </w:rPr>
+          <w:t>ALL OF THE LINES INCREASE IN EMISSION ARE EITHER FROM NITROGEN OR ELEMENTS HAVE RELATIVELY LOW ABUNDANCE?]</w:t>
+        </w:r>
+      </w:ins>
       <w:r>
         <w:rPr>
           <w:rFonts w:cs="Times New Roman"/>
@@ -15327,53 +15719,83 @@
         <w:rPr>
           <w:rFonts w:cs="Times New Roman"/>
         </w:rPr>
-        <w:t xml:space="preserve">in strength </w:t>
-      </w:r>
-      <w:r>
-        <w:rPr>
-          <w:rFonts w:cs="Times New Roman"/>
-        </w:rPr>
-        <w:t xml:space="preserve">(about </w:t>
-      </w:r>
-      <w:r>
-        <w:rPr>
-          <w:rFonts w:cs="Times New Roman"/>
-        </w:rPr>
-        <w:t>1-3</w:t>
-      </w:r>
-      <w:r>
-        <w:rPr>
-          <w:rFonts w:cs="Times New Roman"/>
-        </w:rPr>
-        <w:t xml:space="preserve"> times as strong</w:t>
-      </w:r>
-      <w:r>
-        <w:rPr>
-          <w:rFonts w:cs="Times New Roman"/>
-        </w:rPr>
-        <w:t xml:space="preserve"> in the case of silicon, magnesium, and aluminum</w:t>
-      </w:r>
-      <w:r>
-        <w:rPr>
-          <w:rFonts w:cs="Times New Roman"/>
-        </w:rPr>
-        <w:t xml:space="preserve">) </w:t>
-      </w:r>
-      <w:r>
-        <w:rPr>
-          <w:rFonts w:cs="Times New Roman"/>
-        </w:rPr>
-        <w:t>with increasing metallicity</w:t>
-      </w:r>
-      <w:r>
-        <w:rPr>
-          <w:rFonts w:cs="Times New Roman"/>
-        </w:rPr>
-        <w:t>.</w:t>
-      </w:r>
-      <w:r>
-        <w:rPr>
-          <w:rFonts w:cs="Times New Roman"/>
+        <w:t>F</w:t>
+      </w:r>
+      <w:r>
+        <w:rPr>
+          <w:rFonts w:cs="Times New Roman"/>
+        </w:rPr>
+        <w:t xml:space="preserve">ollowing Ferland et al. (1996) and K97, we will </w:t>
+      </w:r>
+      <w:r>
+        <w:rPr>
+          <w:rFonts w:cs="Times New Roman"/>
+        </w:rPr>
+        <w:t xml:space="preserve">specifically </w:t>
+      </w:r>
+      <w:r>
+        <w:rPr>
+          <w:rFonts w:cs="Times New Roman"/>
+        </w:rPr>
+        <w:t xml:space="preserve">discuss the relationships between </w:t>
+      </w:r>
+      <w:r>
+        <w:rPr>
+          <w:rFonts w:cs="Times New Roman"/>
+        </w:rPr>
+        <w:t xml:space="preserve">oxygen, nitrogen, carbon, and helium. </w:t>
+      </w:r>
+    </w:p>
+    <w:p>
+      <w:pPr>
+        <w:rPr>
+          <w:rFonts w:eastAsia="Times New Roman" w:cs="Times New Roman"/>
+          <w:color w:val="000000"/>
+          <w:shd w:val="clear" w:color="auto" w:fill="FFFFFF"/>
+        </w:rPr>
+      </w:pPr>
+    </w:p>
+    <w:p>
+      <w:pPr>
+        <w:rPr>
+          <w:rFonts w:ascii="Times" w:hAnsi="Times" w:cs="Times New Roman"/>
+        </w:rPr>
+      </w:pPr>
+      <w:r>
+        <w:rPr>
+          <w:rFonts w:eastAsia="Times New Roman" w:cs="Times New Roman"/>
+          <w:color w:val="000000"/>
+          <w:shd w:val="clear" w:color="auto" w:fill="FFFFFF"/>
+        </w:rPr>
+        <w:t>Since we</w:t>
+      </w:r>
+      <w:r>
+        <w:rPr>
+          <w:rFonts w:eastAsia="Times New Roman" w:cs="Times New Roman"/>
+          <w:color w:val="000000"/>
+          <w:shd w:val="clear" w:color="auto" w:fill="FFFFFF"/>
+        </w:rPr>
+        <w:t xml:space="preserve"> scale nitrogen with </w:t>
+      </w:r>
+      <w:r>
+        <w:rPr>
+          <w:rFonts w:cs="Times New Roman"/>
+          <w:i/>
+        </w:rPr>
+        <w:t>Z</w:t>
+      </w:r>
+      <w:r>
+        <w:rPr>
+          <w:rFonts w:cs="Times New Roman"/>
+          <w:i/>
+          <w:vertAlign w:val="superscript"/>
+        </w:rPr>
+        <w:t>2</w:t>
+      </w:r>
+      <w:r>
+        <w:rPr>
+          <w:rFonts w:cs="Times New Roman"/>
+          <w:i/>
         </w:rPr>
         <w:t xml:space="preserve"> </w:t>
       </w:r>
@@ -15381,55 +15803,87 @@
         <w:rPr>
           <w:rFonts w:cs="Times New Roman"/>
         </w:rPr>
-        <w:t>F</w:t>
-      </w:r>
-      <w:r>
-        <w:rPr>
-          <w:rFonts w:cs="Times New Roman"/>
-        </w:rPr>
-        <w:t xml:space="preserve">ollowing Ferland et al. (1996) and K97, we will </w:t>
-      </w:r>
-      <w:r>
-        <w:rPr>
-          <w:rFonts w:cs="Times New Roman"/>
-        </w:rPr>
-        <w:t xml:space="preserve">specifically </w:t>
-      </w:r>
-      <w:r>
-        <w:rPr>
-          <w:rFonts w:cs="Times New Roman"/>
-        </w:rPr>
-        <w:t xml:space="preserve">discuss the relationships between </w:t>
-      </w:r>
-      <w:r>
-        <w:rPr>
-          <w:rFonts w:cs="Times New Roman"/>
-        </w:rPr>
-        <w:t xml:space="preserve">oxygen, nitrogen, carbon, and helium. </w:t>
-      </w:r>
-    </w:p>
-    <w:p>
-      <w:pPr>
+        <w:t>due to secondary nitrogen production</w:t>
+      </w:r>
+      <w:r>
+        <w:rPr>
+          <w:rFonts w:cs="Times New Roman"/>
+        </w:rPr>
+        <w:t>, our</w:t>
+      </w:r>
+      <w:r>
+        <w:rPr>
+          <w:rFonts w:cs="Times New Roman"/>
+        </w:rPr>
+        <w:t xml:space="preserve"> grids also show that N III </w:t>
+      </w:r>
+      <w:r>
         <w:rPr>
           <w:rFonts w:eastAsia="Times New Roman" w:cs="Times New Roman"/>
           <w:color w:val="000000"/>
           <w:shd w:val="clear" w:color="auto" w:fill="FFFFFF"/>
         </w:rPr>
-      </w:pPr>
-    </w:p>
-    <w:p>
-      <w:pPr>
-        <w:rPr>
-          <w:rFonts w:ascii="Times" w:hAnsi="Times" w:cs="Times New Roman"/>
-        </w:rPr>
-      </w:pPr>
+        <w:t>λ991 increases 25 fold to log(</w:t>
+      </w:r>
+      <w:r>
+        <w:rPr>
+          <w:rFonts w:cs="Times New Roman"/>
+          <w:i/>
+        </w:rPr>
+        <w:t>W</w:t>
+      </w:r>
+      <w:r>
+        <w:rPr>
+          <w:rFonts w:cs="Times New Roman"/>
+          <w:vertAlign w:val="subscript"/>
+        </w:rPr>
+        <w:t>λ</w:t>
+      </w:r>
+      <w:del w:id="239" w:author="Chris Richardson" w:date="2016-01-28T19:59:00Z">
+        <w:r>
+          <w:rPr>
+            <w:rFonts w:cs="Times New Roman"/>
+            <w:vertAlign w:val="subscript"/>
+            <w:rPrChange w:id="240" w:author="Chris Richardson" w:date="2016-01-28T19:59:00Z">
+              <w:rPr>
+                <w:rFonts w:cs="Times New Roman"/>
+              </w:rPr>
+            </w:rPrChange>
+          </w:rPr>
+          <w:delText xml:space="preserve"> N III </w:delText>
+        </w:r>
+        <w:r>
+          <w:rPr>
+            <w:rFonts w:eastAsia="Times New Roman" w:cs="Times New Roman"/>
+            <w:color w:val="000000"/>
+            <w:shd w:val="clear" w:color="auto" w:fill="FFFFFF"/>
+            <w:vertAlign w:val="subscript"/>
+            <w:rPrChange w:id="241" w:author="Chris Richardson" w:date="2016-01-28T19:59:00Z">
+              <w:rPr>
+                <w:rFonts w:eastAsia="Times New Roman" w:cs="Times New Roman"/>
+                <w:color w:val="000000"/>
+                <w:shd w:val="clear" w:color="auto" w:fill="FFFFFF"/>
+              </w:rPr>
+            </w:rPrChange>
+          </w:rPr>
+          <w:delText>λ</w:delText>
+        </w:r>
+      </w:del>
       <w:r>
         <w:rPr>
           <w:rFonts w:eastAsia="Times New Roman" w:cs="Times New Roman"/>
           <w:color w:val="000000"/>
           <w:shd w:val="clear" w:color="auto" w:fill="FFFFFF"/>
-        </w:rPr>
-        <w:t>Since we</w:t>
+          <w:vertAlign w:val="subscript"/>
+          <w:rPrChange w:id="242" w:author="Chris Richardson" w:date="2016-01-28T19:59:00Z">
+            <w:rPr>
+              <w:rFonts w:eastAsia="Times New Roman" w:cs="Times New Roman"/>
+              <w:color w:val="000000"/>
+              <w:shd w:val="clear" w:color="auto" w:fill="FFFFFF"/>
+            </w:rPr>
+          </w:rPrChange>
+        </w:rPr>
+        <w:t>991</w:t>
       </w:r>
       <w:r>
         <w:rPr>
@@ -15437,83 +15891,7 @@
           <w:color w:val="000000"/>
           <w:shd w:val="clear" w:color="auto" w:fill="FFFFFF"/>
         </w:rPr>
-        <w:t xml:space="preserve"> scale nitrogen with </w:t>
-      </w:r>
-      <w:r>
-        <w:rPr>
-          <w:rFonts w:cs="Times New Roman"/>
-          <w:i/>
-        </w:rPr>
-        <w:t>Z</w:t>
-      </w:r>
-      <w:r>
-        <w:rPr>
-          <w:rFonts w:cs="Times New Roman"/>
-          <w:i/>
-          <w:vertAlign w:val="superscript"/>
-        </w:rPr>
-        <w:t>2</w:t>
-      </w:r>
-      <w:r>
-        <w:rPr>
-          <w:rFonts w:cs="Times New Roman"/>
-          <w:i/>
-        </w:rPr>
-        <w:t xml:space="preserve"> </w:t>
-      </w:r>
-      <w:r>
-        <w:rPr>
-          <w:rFonts w:cs="Times New Roman"/>
-        </w:rPr>
-        <w:t>due to secondary nitrogen production</w:t>
-      </w:r>
-      <w:r>
-        <w:rPr>
-          <w:rFonts w:cs="Times New Roman"/>
-        </w:rPr>
-        <w:t>, our</w:t>
-      </w:r>
-      <w:r>
-        <w:rPr>
-          <w:rFonts w:cs="Times New Roman"/>
-        </w:rPr>
-        <w:t xml:space="preserve"> grids also show that N III </w:t>
-      </w:r>
-      <w:r>
-        <w:rPr>
-          <w:rFonts w:eastAsia="Times New Roman" w:cs="Times New Roman"/>
-          <w:color w:val="000000"/>
-          <w:shd w:val="clear" w:color="auto" w:fill="FFFFFF"/>
-        </w:rPr>
-        <w:t>λ991 increases 25 fold to log(</w:t>
-      </w:r>
-      <w:r>
-        <w:rPr>
-          <w:rFonts w:cs="Times New Roman"/>
-          <w:i/>
-        </w:rPr>
-        <w:t>W</w:t>
-      </w:r>
-      <w:r>
-        <w:rPr>
-          <w:rFonts w:cs="Times New Roman"/>
-          <w:vertAlign w:val="subscript"/>
-        </w:rPr>
-        <w:t>λ</w:t>
-      </w:r>
-      <w:r>
-        <w:rPr>
-          <w:rFonts w:cs="Times New Roman"/>
-        </w:rPr>
-        <w:t xml:space="preserve"> N III </w:t>
-      </w:r>
-      <w:r>
-        <w:rPr>
-          <w:rFonts w:eastAsia="Times New Roman" w:cs="Times New Roman"/>
-          <w:color w:val="000000"/>
-          <w:shd w:val="clear" w:color="auto" w:fill="FFFFFF"/>
-        </w:rPr>
-        <w:t xml:space="preserve">λ991) = 2.4 (see Figure </w:t>
+        <w:t xml:space="preserve">) = 2.4 (see Figure </w:t>
       </w:r>
       <w:r>
         <w:rPr>
@@ -15796,14 +16174,50 @@
           <w:color w:val="000000"/>
           <w:shd w:val="clear" w:color="auto" w:fill="FFFFFF"/>
         </w:rPr>
-        <w:t>) because the two lines together dominate the cooling in the more ionized regions of the could.</w:t>
-      </w:r>
+        <w:t xml:space="preserve">) because the two lines together dominate the cooling in the more ionized regions of the </w:t>
+      </w:r>
+      <w:del w:id="243" w:author="Chris Richardson" w:date="2016-01-28T20:00:00Z">
+        <w:r>
+          <w:rPr>
+            <w:rFonts w:eastAsia="Times New Roman" w:cs="Times New Roman"/>
+            <w:color w:val="000000"/>
+            <w:shd w:val="clear" w:color="auto" w:fill="FFFFFF"/>
+          </w:rPr>
+          <w:delText>could</w:delText>
+        </w:r>
+      </w:del>
+      <w:ins w:id="244" w:author="Chris Richardson" w:date="2016-01-28T20:00:00Z">
+        <w:r>
+          <w:rPr>
+            <w:rFonts w:eastAsia="Times New Roman" w:cs="Times New Roman"/>
+            <w:color w:val="000000"/>
+            <w:shd w:val="clear" w:color="auto" w:fill="FFFFFF"/>
+          </w:rPr>
+          <w:t>c</w:t>
+        </w:r>
+        <w:r>
+          <w:rPr>
+            <w:rFonts w:eastAsia="Times New Roman" w:cs="Times New Roman"/>
+            <w:color w:val="000000"/>
+            <w:shd w:val="clear" w:color="auto" w:fill="FFFFFF"/>
+          </w:rPr>
+          <w:t>loud</w:t>
+        </w:r>
+      </w:ins>
       <w:r>
         <w:rPr>
           <w:rFonts w:eastAsia="Times New Roman" w:cs="Times New Roman"/>
           <w:color w:val="000000"/>
           <w:shd w:val="clear" w:color="auto" w:fill="FFFFFF"/>
         </w:rPr>
+        <w:t>.</w:t>
+      </w:r>
+      <w:r>
+        <w:rPr>
+          <w:rFonts w:eastAsia="Times New Roman" w:cs="Times New Roman"/>
+          <w:color w:val="000000"/>
+          <w:shd w:val="clear" w:color="auto" w:fill="FFFFFF"/>
+        </w:rPr>
         <w:t xml:space="preserve"> However, a</w:t>
       </w:r>
       <w:r>
@@ -15840,7 +16254,56 @@
         <w:rPr>
           <w:rFonts w:cs="Times New Roman"/>
         </w:rPr>
-        <w:t xml:space="preserve">the temperature climbs, and </w:t>
+        <w:t>the temperature climbs</w:t>
+      </w:r>
+      <w:ins w:id="245" w:author="Chris Richardson" w:date="2016-01-31T16:32:00Z">
+        <w:r>
+          <w:rPr>
+            <w:rFonts w:cs="Times New Roman"/>
+          </w:rPr>
+          <w:t xml:space="preserve"> </w:t>
+        </w:r>
+        <w:r>
+          <w:rPr>
+            <w:rFonts w:cs="Times New Roman"/>
+            <w:highlight w:val="yellow"/>
+            <w:rPrChange w:id="246" w:author="Chris Richardson" w:date="2016-01-31T16:32:00Z">
+              <w:rPr>
+                <w:rFonts w:cs="Times New Roman"/>
+              </w:rPr>
+            </w:rPrChange>
+          </w:rPr>
+          <w:t>[WHY WOULD THE TEMPERATURE CLIMB WITH INCREASING METALLICITY?</w:t>
+        </w:r>
+      </w:ins>
+      <w:ins w:id="247" w:author="Chris Richardson" w:date="2016-01-31T16:47:00Z">
+        <w:r>
+          <w:rPr>
+            <w:rFonts w:cs="Times New Roman"/>
+            <w:highlight w:val="yellow"/>
+          </w:rPr>
+          <w:t xml:space="preserve"> THIS CONTRADICTS WHAT WE SAY IN THE IR SECTION</w:t>
+        </w:r>
+      </w:ins>
+      <w:ins w:id="248" w:author="Chris Richardson" w:date="2016-01-31T16:32:00Z">
+        <w:r>
+          <w:rPr>
+            <w:rFonts w:cs="Times New Roman"/>
+            <w:highlight w:val="yellow"/>
+            <w:rPrChange w:id="249" w:author="Chris Richardson" w:date="2016-01-31T16:32:00Z">
+              <w:rPr>
+                <w:rFonts w:cs="Times New Roman"/>
+              </w:rPr>
+            </w:rPrChange>
+          </w:rPr>
+          <w:t>]</w:t>
+        </w:r>
+      </w:ins>
+      <w:r>
+        <w:rPr>
+          <w:rFonts w:cs="Times New Roman"/>
+        </w:rPr>
+        <w:t xml:space="preserve">, and </w:t>
       </w:r>
       <w:r>
         <w:rPr>
@@ -15898,13 +16361,33 @@
         </w:rPr>
         <w:t xml:space="preserve"> </w:t>
       </w:r>
+      <w:ins w:id="250" w:author="Chris Richardson" w:date="2016-01-28T20:00:00Z">
+        <w:r>
+          <w:rPr>
+            <w:rFonts w:ascii="Times" w:eastAsia="Times New Roman" w:hAnsi="Times" w:cs="Times New Roman"/>
+            <w:color w:val="000000"/>
+            <w:shd w:val="clear" w:color="auto" w:fill="FFFFFF"/>
+          </w:rPr>
+          <w:t>O</w:t>
+        </w:r>
+      </w:ins>
+      <w:del w:id="251" w:author="Chris Richardson" w:date="2016-01-28T20:00:00Z">
+        <w:r>
+          <w:rPr>
+            <w:rFonts w:ascii="Times" w:eastAsia="Times New Roman" w:hAnsi="Times" w:cs="Times New Roman"/>
+            <w:color w:val="000000"/>
+            <w:shd w:val="clear" w:color="auto" w:fill="FFFFFF"/>
+          </w:rPr>
+          <w:delText>For example, o</w:delText>
+        </w:r>
+      </w:del>
       <w:r>
         <w:rPr>
           <w:rFonts w:ascii="Times" w:eastAsia="Times New Roman" w:hAnsi="Times" w:cs="Times New Roman"/>
           <w:color w:val="000000"/>
           <w:shd w:val="clear" w:color="auto" w:fill="FFFFFF"/>
         </w:rPr>
-        <w:t xml:space="preserve">For example, on our grids, </w:t>
+        <w:t xml:space="preserve">n our grids, </w:t>
       </w:r>
       <w:r>
         <w:rPr>
@@ -16040,7 +16523,29 @@
         <w:rPr>
           <w:rFonts w:cs="Times New Roman"/>
         </w:rPr>
-        <w:t xml:space="preserve">Lastly, as Ferland et al. (1996) predict, He II </w:t>
+        <w:t xml:space="preserve">Lastly, as Ferland et al. (1996) </w:t>
+      </w:r>
+      <w:del w:id="252" w:author="Chris Richardson" w:date="2016-01-28T20:00:00Z">
+        <w:r>
+          <w:rPr>
+            <w:rFonts w:cs="Times New Roman"/>
+          </w:rPr>
+          <w:delText>predict</w:delText>
+        </w:r>
+      </w:del>
+      <w:ins w:id="253" w:author="Chris Richardson" w:date="2016-01-28T20:00:00Z">
+        <w:r>
+          <w:rPr>
+            <w:rFonts w:cs="Times New Roman"/>
+          </w:rPr>
+          <w:t>discusses</w:t>
+        </w:r>
+      </w:ins>
+      <w:r>
+        <w:rPr>
+          <w:rFonts w:cs="Times New Roman"/>
+        </w:rPr>
+        <w:t xml:space="preserve">, He II </w:t>
       </w:r>
       <w:r>
         <w:rPr>
@@ -16253,7 +16758,35 @@
         <w:rPr>
           <w:rFonts w:cs="Times New Roman"/>
         </w:rPr>
-        <w:t xml:space="preserve">This can be explained through the thermostat effect (AGN3): though abundances increase when metallicity is increased, the amount of coolants also increases (especially </w:t>
+        <w:t>This can be explained through the thermostat effect</w:t>
+      </w:r>
+      <w:del w:id="254" w:author="Chris Richardson" w:date="2016-01-28T20:01:00Z">
+        <w:r>
+          <w:rPr>
+            <w:rFonts w:cs="Times New Roman"/>
+          </w:rPr>
+          <w:delText xml:space="preserve"> (AGN3)</w:delText>
+        </w:r>
+      </w:del>
+      <w:r>
+        <w:rPr>
+          <w:rFonts w:cs="Times New Roman"/>
+        </w:rPr>
+        <w:t xml:space="preserve">: though </w:t>
+      </w:r>
+      <w:ins w:id="255" w:author="Chris Richardson" w:date="2016-01-28T20:01:00Z">
+        <w:r>
+          <w:rPr>
+            <w:rFonts w:cs="Times New Roman"/>
+          </w:rPr>
+          <w:t xml:space="preserve">metal </w:t>
+        </w:r>
+      </w:ins>
+      <w:r>
+        <w:rPr>
+          <w:rFonts w:cs="Times New Roman"/>
+        </w:rPr>
+        <w:t xml:space="preserve">abundances increase when metallicity is increased, the amount of coolants also increases (especially </w:t>
       </w:r>
       <w:r>
         <w:rPr>
@@ -16331,7 +16864,48 @@
         <w:rPr>
           <w:rFonts w:cs="Times New Roman"/>
         </w:rPr>
-        <w:t xml:space="preserve">, along ionization parameter = 0. </w:t>
+        <w:t xml:space="preserve">, along </w:t>
+      </w:r>
+      <w:ins w:id="256" w:author="Chris Richardson" w:date="2016-01-28T20:26:00Z">
+        <w:r>
+          <w:rPr>
+            <w:rFonts w:cs="Times New Roman"/>
+          </w:rPr>
+          <w:t xml:space="preserve">log </w:t>
+        </w:r>
+        <w:r>
+          <w:rPr>
+            <w:rFonts w:cs="Times New Roman"/>
+            <w:i/>
+            <w:rPrChange w:id="257" w:author="Chris Richardson" w:date="2016-01-28T20:26:00Z">
+              <w:rPr>
+                <w:rFonts w:cs="Times New Roman"/>
+              </w:rPr>
+            </w:rPrChange>
+          </w:rPr>
+          <w:t>U</w:t>
+        </w:r>
+        <w:r>
+          <w:rPr>
+            <w:rFonts w:cs="Times New Roman"/>
+            <w:i/>
+          </w:rPr>
+          <w:t xml:space="preserve"> </w:t>
+        </w:r>
+      </w:ins>
+      <w:del w:id="258" w:author="Chris Richardson" w:date="2016-01-28T20:26:00Z">
+        <w:r>
+          <w:rPr>
+            <w:rFonts w:cs="Times New Roman"/>
+          </w:rPr>
+          <w:delText xml:space="preserve">ionization parameter </w:delText>
+        </w:r>
+      </w:del>
+      <w:r>
+        <w:rPr>
+          <w:rFonts w:cs="Times New Roman"/>
+        </w:rPr>
+        <w:t xml:space="preserve">= 0. </w:t>
       </w:r>
     </w:p>
     <w:p>
@@ -16461,6 +17035,20 @@
         </w:rPr>
         <w:t xml:space="preserve"> acts as a metallicity indicator ; however, since it does not give a unique solution (because at low metallicities the ratio increases with increasing metallicity and at high metallicities it decreases as the cooling by the IR lines becomes more efficient), it should be analyzed considering other line ratios. </w:t>
       </w:r>
+      <w:ins w:id="259" w:author="Chris Richardson" w:date="2016-01-31T16:14:00Z">
+        <w:r>
+          <w:rPr>
+            <w:rFonts w:cs="Times New Roman"/>
+            <w:highlight w:val="yellow"/>
+            <w:rPrChange w:id="260" w:author="Chris Richardson" w:date="2016-01-31T16:14:00Z">
+              <w:rPr>
+                <w:rFonts w:cs="Times New Roman"/>
+              </w:rPr>
+            </w:rPrChange>
+          </w:rPr>
+          <w:t>[WHERE DOES THIS ANALYSIS COME FROM?]</w:t>
+        </w:r>
+      </w:ins>
     </w:p>
     <w:p>
       <w:pPr>
@@ -16541,6 +17129,20 @@
         </w:rPr>
         <w:t xml:space="preserve"> produce realistic [O II]/[O III] ratios. Garnett suggests that this is due to the uncertainties in model stellar atmosphere fluxes or in the atomic data for sulfur. Given these explanations, we should understand the contradictory trend evidenced by sulfur as a systematic error inherent to any ionization model predicting sulfur abundances. </w:t>
       </w:r>
+      <w:ins w:id="261" w:author="Chris Richardson" w:date="2016-01-31T16:16:00Z">
+        <w:r>
+          <w:rPr>
+            <w:rFonts w:cs="Times New Roman"/>
+            <w:highlight w:val="yellow"/>
+            <w:rPrChange w:id="262" w:author="Chris Richardson" w:date="2016-01-31T16:17:00Z">
+              <w:rPr>
+                <w:rFonts w:cs="Times New Roman"/>
+              </w:rPr>
+            </w:rPrChange>
+          </w:rPr>
+          <w:t>[WHAT CONTRADICTORY TREND ARE YOU REFERRING TO HERE?]</w:t>
+        </w:r>
+      </w:ins>
     </w:p>
     <w:p>
       <w:pPr>
@@ -16671,17 +17273,97 @@
         </w:rPr>
         <w:t>As the metallicity continues to increase, the IR lines are able to act as more efficient coolants</w:t>
       </w:r>
-      <w:r>
-        <w:rPr>
-          <w:rFonts w:cs="Times New Roman"/>
-        </w:rPr>
-        <w:t>, decreasing the electron temperature of the cloud Specifically, the mid and far-IR lines dominate the gas cooling (</w:t>
-      </w:r>
-      <w:r>
-        <w:t xml:space="preserve">Cormier, Lebouteiller, </w:t>
-      </w:r>
-      <w:r>
-        <w:t>Madden</w:t>
+      <w:ins w:id="263" w:author="Chris Richardson" w:date="2016-01-31T16:48:00Z">
+        <w:r>
+          <w:rPr>
+            <w:rFonts w:cs="Times New Roman"/>
+          </w:rPr>
+          <w:t xml:space="preserve">. </w:t>
+        </w:r>
+      </w:ins>
+      <w:del w:id="264" w:author="Chris Richardson" w:date="2016-01-31T16:48:00Z">
+        <w:r>
+          <w:rPr>
+            <w:rFonts w:cs="Times New Roman"/>
+          </w:rPr>
+          <w:delText xml:space="preserve">, decreasing the electron temperature of the cloud </w:delText>
+        </w:r>
+      </w:del>
+      <w:r>
+        <w:rPr>
+          <w:rFonts w:cs="Times New Roman"/>
+        </w:rPr>
+        <w:t>Specifically, the mid and far-IR lines dominate the gas cooling (</w:t>
+      </w:r>
+      <w:r>
+        <w:t>Cormier</w:t>
+      </w:r>
+      <w:ins w:id="265" w:author="Chris Richardson" w:date="2016-01-31T16:49:00Z">
+        <w:r>
+          <w:t xml:space="preserve"> </w:t>
+        </w:r>
+      </w:ins>
+      <w:del w:id="266" w:author="Chris Richardson" w:date="2016-01-31T16:49:00Z">
+        <w:r>
+          <w:delText xml:space="preserve">, Lebouteiller, </w:delText>
+        </w:r>
+        <w:r>
+          <w:delText>Madden</w:delText>
+        </w:r>
+        <w:r>
+          <w:rPr>
+            <w:rFonts w:cs="Times New Roman"/>
+          </w:rPr>
+          <w:delText xml:space="preserve"> </w:delText>
+        </w:r>
+      </w:del>
+      <w:r>
+        <w:rPr>
+          <w:rFonts w:cs="Times New Roman"/>
+        </w:rPr>
+        <w:t xml:space="preserve">et al., 2012). </w:t>
+      </w:r>
+      <w:r>
+        <w:rPr>
+          <w:rFonts w:cs="Times New Roman"/>
+        </w:rPr>
+        <w:t xml:space="preserve">Consequently, </w:t>
+      </w:r>
+      <w:r>
+        <w:rPr>
+          <w:rFonts w:cs="Times New Roman"/>
+        </w:rPr>
+        <w:t xml:space="preserve">[Ar III] λ7135 emission nearly quadrupled, </w:t>
+      </w:r>
+      <w:r>
+        <w:rPr>
+          <w:rFonts w:cs="Times New Roman"/>
+        </w:rPr>
+        <w:t>[</w:t>
+      </w:r>
+      <w:r>
+        <w:rPr>
+          <w:rFonts w:cs="Times New Roman"/>
+        </w:rPr>
+        <w:t xml:space="preserve">O II] λ7325 emission was </w:t>
+      </w:r>
+      <w:r>
+        <w:rPr>
+          <w:rFonts w:cs="Times New Roman"/>
+        </w:rPr>
+        <w:t>over</w:t>
+      </w:r>
+      <w:r>
+        <w:rPr>
+          <w:rFonts w:cs="Times New Roman"/>
+        </w:rPr>
+        <w:t xml:space="preserve"> 1.5 times as strong</w:t>
+      </w:r>
+      <w:r>
+        <w:rPr>
+          <w:rFonts w:cs="Times New Roman"/>
+        </w:rPr>
+        <w:t>, and</w:t>
       </w:r>
       <w:r>
         <w:rPr>
@@ -16693,49 +17375,51 @@
         <w:rPr>
           <w:rFonts w:cs="Times New Roman"/>
         </w:rPr>
-        <w:t xml:space="preserve">et al., 2012). </w:t>
-      </w:r>
-      <w:r>
-        <w:rPr>
-          <w:rFonts w:cs="Times New Roman"/>
-        </w:rPr>
-        <w:t xml:space="preserve">Consequently, </w:t>
-      </w:r>
-      <w:r>
-        <w:rPr>
-          <w:rFonts w:cs="Times New Roman"/>
-        </w:rPr>
-        <w:t xml:space="preserve">[Ar III] λ7135 emission nearly quadrupled, </w:t>
-      </w:r>
-      <w:r>
-        <w:rPr>
-          <w:rFonts w:cs="Times New Roman"/>
-        </w:rPr>
-        <w:t>[</w:t>
-      </w:r>
-      <w:r>
-        <w:rPr>
-          <w:rFonts w:cs="Times New Roman"/>
-        </w:rPr>
-        <w:t xml:space="preserve">O II] λ7325 emission was </w:t>
-      </w:r>
-      <w:r>
-        <w:rPr>
-          <w:rFonts w:cs="Times New Roman"/>
-        </w:rPr>
-        <w:t>over</w:t>
-      </w:r>
-      <w:r>
-        <w:rPr>
-          <w:rFonts w:cs="Times New Roman"/>
-        </w:rPr>
-        <w:t xml:space="preserve"> 1.5 times as strong</w:t>
-      </w:r>
-      <w:r>
-        <w:rPr>
-          <w:rFonts w:cs="Times New Roman"/>
-        </w:rPr>
-        <w:t>, and</w:t>
+        <w:t xml:space="preserve">[S III] λ9069 tripled </w:t>
+      </w:r>
+      <w:r>
+        <w:rPr>
+          <w:rFonts w:cs="Times New Roman"/>
+        </w:rPr>
+        <w:t>w</w:t>
+      </w:r>
+      <w:r>
+        <w:rPr>
+          <w:rFonts w:cs="Times New Roman"/>
+        </w:rPr>
+        <w:t xml:space="preserve">ith the higher metallicity simulation. </w:t>
+      </w:r>
+    </w:p>
+    <w:p>
+      <w:pPr>
+        <w:rPr>
+          <w:rFonts w:cs="Times New Roman"/>
+        </w:rPr>
+      </w:pPr>
+    </w:p>
+    <w:p>
+      <w:pPr>
+        <w:rPr>
+          <w:rFonts w:cs="Times New Roman"/>
+        </w:rPr>
+      </w:pPr>
+      <w:r>
+        <w:rPr>
+          <w:rFonts w:cs="Times New Roman"/>
+        </w:rPr>
+        <w:t xml:space="preserve">The </w:t>
+      </w:r>
+      <w:r>
+        <w:rPr>
+          <w:rFonts w:cs="Times New Roman"/>
+        </w:rPr>
+        <w:t xml:space="preserve">peak emission of the tracked </w:t>
+      </w:r>
+      <w:r>
+        <w:rPr>
+          <w:rFonts w:cs="Times New Roman"/>
+        </w:rPr>
+        <w:t>IR fine-structure lines ([O I] 63 µm, [O III] 88 µm, and [C II] 158 µm)</w:t>
       </w:r>
       <w:r>
         <w:rPr>
@@ -16747,51 +17431,7 @@
         <w:rPr>
           <w:rFonts w:cs="Times New Roman"/>
         </w:rPr>
-        <w:t xml:space="preserve">[S III] λ9069 tripled </w:t>
-      </w:r>
-      <w:r>
-        <w:rPr>
-          <w:rFonts w:cs="Times New Roman"/>
-        </w:rPr>
-        <w:t>w</w:t>
-      </w:r>
-      <w:r>
-        <w:rPr>
-          <w:rFonts w:cs="Times New Roman"/>
-        </w:rPr>
-        <w:t xml:space="preserve">ith the higher metallicity simulation. </w:t>
-      </w:r>
-    </w:p>
-    <w:p>
-      <w:pPr>
-        <w:rPr>
-          <w:rFonts w:cs="Times New Roman"/>
-        </w:rPr>
-      </w:pPr>
-    </w:p>
-    <w:p>
-      <w:pPr>
-        <w:rPr>
-          <w:rFonts w:cs="Times New Roman"/>
-        </w:rPr>
-      </w:pPr>
-      <w:r>
-        <w:rPr>
-          <w:rFonts w:cs="Times New Roman"/>
-        </w:rPr>
-        <w:t xml:space="preserve">The </w:t>
-      </w:r>
-      <w:r>
-        <w:rPr>
-          <w:rFonts w:cs="Times New Roman"/>
-        </w:rPr>
-        <w:t xml:space="preserve">peak emission of the tracked </w:t>
-      </w:r>
-      <w:r>
-        <w:rPr>
-          <w:rFonts w:cs="Times New Roman"/>
-        </w:rPr>
-        <w:t>IR fine-structure lines ([O I] 63 µm, [O III] 88 µm, and [C II] 158 µm)</w:t>
+        <w:t>is</w:t>
       </w:r>
       <w:r>
         <w:rPr>
@@ -16803,7 +17443,25 @@
         <w:rPr>
           <w:rFonts w:cs="Times New Roman"/>
         </w:rPr>
-        <w:t>is</w:t>
+        <w:t xml:space="preserve">much more clearly captured by the higher metallicity simulations than the lower </w:t>
+      </w:r>
+      <w:r>
+        <w:rPr>
+          <w:rFonts w:cs="Times New Roman"/>
+        </w:rPr>
+        <w:t xml:space="preserve">metallicity </w:t>
+      </w:r>
+      <w:r>
+        <w:rPr>
+          <w:rFonts w:cs="Times New Roman"/>
+        </w:rPr>
+        <w:t xml:space="preserve">since these emission lines emit beyond our </w:t>
+      </w:r>
+      <w:r>
+        <w:rPr>
+          <w:rFonts w:cs="Times New Roman"/>
+        </w:rPr>
+        <w:t>set</w:t>
       </w:r>
       <w:r>
         <w:rPr>
@@ -16814,26 +17472,16 @@
       <w:r>
         <w:rPr>
           <w:rFonts w:cs="Times New Roman"/>
-        </w:rPr>
-        <w:t xml:space="preserve">much more clearly captured by the higher metallicity simulations than the lower </w:t>
-      </w:r>
-      <w:r>
-        <w:rPr>
-          <w:rFonts w:cs="Times New Roman"/>
-        </w:rPr>
-        <w:t xml:space="preserve">metallicity </w:t>
-      </w:r>
-      <w:r>
-        <w:rPr>
-          <w:rFonts w:cs="Times New Roman"/>
-        </w:rPr>
-        <w:t xml:space="preserve">since these emission lines emit beyond our </w:t>
-      </w:r>
-      <w:r>
-        <w:rPr>
-          <w:rFonts w:cs="Times New Roman"/>
-        </w:rPr>
-        <w:t>set</w:t>
+          <w:i/>
+        </w:rPr>
+        <w:t>φ</w:t>
+      </w:r>
+      <w:r>
+        <w:rPr>
+          <w:rFonts w:cs="Times New Roman"/>
+          <w:vertAlign w:val="subscript"/>
+        </w:rPr>
+        <w:t>H</w:t>
       </w:r>
       <w:r>
         <w:rPr>
@@ -16844,16 +17492,50 @@
       <w:r>
         <w:rPr>
           <w:rFonts w:cs="Times New Roman"/>
-          <w:i/>
-        </w:rPr>
-        <w:t>φ</w:t>
-      </w:r>
-      <w:r>
-        <w:rPr>
-          <w:rFonts w:cs="Times New Roman"/>
-          <w:vertAlign w:val="subscript"/>
-        </w:rPr>
-        <w:t>H</w:t>
+        </w:rPr>
+        <w:t>limit in the</w:t>
+      </w:r>
+      <w:r>
+        <w:rPr>
+          <w:rFonts w:cs="Times New Roman"/>
+        </w:rPr>
+        <w:t xml:space="preserve"> lower metallicity</w:t>
+      </w:r>
+      <w:r>
+        <w:rPr>
+          <w:rFonts w:cs="Times New Roman"/>
+        </w:rPr>
+        <w:t xml:space="preserve"> simulations. </w:t>
+      </w:r>
+      <w:r>
+        <w:rPr>
+          <w:rFonts w:cs="Times New Roman"/>
+        </w:rPr>
+        <w:t>Even so</w:t>
+      </w:r>
+      <w:r>
+        <w:rPr>
+          <w:rFonts w:cs="Times New Roman"/>
+        </w:rPr>
+        <w:t>,</w:t>
+      </w:r>
+      <w:r>
+        <w:rPr>
+          <w:rFonts w:cs="Times New Roman"/>
+        </w:rPr>
+        <w:t xml:space="preserve"> the </w:t>
+      </w:r>
+      <w:r>
+        <w:rPr>
+          <w:rFonts w:cs="Times New Roman"/>
+        </w:rPr>
+        <w:t xml:space="preserve">[O I] 63 µm and </w:t>
+      </w:r>
+      <w:r>
+        <w:rPr>
+          <w:rFonts w:cs="Times New Roman"/>
+        </w:rPr>
+        <w:t>[O III] 88 µm</w:t>
       </w:r>
       <w:r>
         <w:rPr>
@@ -16865,49 +17547,19 @@
         <w:rPr>
           <w:rFonts w:cs="Times New Roman"/>
         </w:rPr>
-        <w:t>limit in the</w:t>
-      </w:r>
-      <w:r>
-        <w:rPr>
-          <w:rFonts w:cs="Times New Roman"/>
-        </w:rPr>
-        <w:t xml:space="preserve"> lower metallicity</w:t>
-      </w:r>
-      <w:r>
-        <w:rPr>
-          <w:rFonts w:cs="Times New Roman"/>
-        </w:rPr>
-        <w:t xml:space="preserve"> simulations. </w:t>
-      </w:r>
-      <w:r>
-        <w:rPr>
-          <w:rFonts w:cs="Times New Roman"/>
-        </w:rPr>
-        <w:t>Even so</w:t>
-      </w:r>
-      <w:r>
-        <w:rPr>
-          <w:rFonts w:cs="Times New Roman"/>
-        </w:rPr>
-        <w:t>,</w:t>
-      </w:r>
-      <w:r>
-        <w:rPr>
-          <w:rFonts w:cs="Times New Roman"/>
-        </w:rPr>
-        <w:t xml:space="preserve"> the </w:t>
-      </w:r>
-      <w:r>
-        <w:rPr>
-          <w:rFonts w:cs="Times New Roman"/>
-        </w:rPr>
-        <w:t xml:space="preserve">[O I] 63 µm and </w:t>
-      </w:r>
-      <w:r>
-        <w:rPr>
-          <w:rFonts w:cs="Times New Roman"/>
-        </w:rPr>
-        <w:t>[O III] 88 µm</w:t>
+        <w:t xml:space="preserve">emission </w:t>
+      </w:r>
+      <w:r>
+        <w:rPr>
+          <w:rFonts w:cs="Times New Roman"/>
+        </w:rPr>
+        <w:t xml:space="preserve">decreased in strength with increasing metallicity (a decrease of around 0.4 and 0.3 dex respectively). </w:t>
+      </w:r>
+      <w:r>
+        <w:rPr>
+          <w:rFonts w:cs="Times New Roman"/>
+        </w:rPr>
+        <w:t>[C II] 158 µm</w:t>
       </w:r>
       <w:r>
         <w:rPr>
@@ -16919,30 +17571,6 @@
         <w:rPr>
           <w:rFonts w:cs="Times New Roman"/>
         </w:rPr>
-        <w:t xml:space="preserve">emission </w:t>
-      </w:r>
-      <w:r>
-        <w:rPr>
-          <w:rFonts w:cs="Times New Roman"/>
-        </w:rPr>
-        <w:t xml:space="preserve">decreased in strength with increasing metallicity (a decrease of around 0.4 and 0.3 dex respectively). </w:t>
-      </w:r>
-      <w:r>
-        <w:rPr>
-          <w:rFonts w:cs="Times New Roman"/>
-        </w:rPr>
-        <w:t>[C II] 158 µm</w:t>
-      </w:r>
-      <w:r>
-        <w:rPr>
-          <w:rFonts w:cs="Times New Roman"/>
-        </w:rPr>
-        <w:t xml:space="preserve"> </w:t>
-      </w:r>
-      <w:r>
-        <w:rPr>
-          <w:rFonts w:cs="Times New Roman"/>
-        </w:rPr>
         <w:t xml:space="preserve">emission stayed </w:t>
       </w:r>
       <w:r>
@@ -16975,6 +17603,26 @@
         </w:rPr>
         <w:t xml:space="preserve"> This overall decrease in strength of IR fine structure lines with increasing metallicity is explained by the shift in cooling. With increasing metallicity, the cooling done by the radiative de-excitation of FIR emission lines should correspond to the observed overall decrease of their strengths.</w:t>
       </w:r>
+      <w:ins w:id="267" w:author="Chris Richardson" w:date="2016-01-31T17:06:00Z">
+        <w:r>
+          <w:rPr>
+            <w:rFonts w:cs="Times New Roman"/>
+          </w:rPr>
+          <w:t xml:space="preserve"> </w:t>
+        </w:r>
+        <w:r>
+          <w:rPr>
+            <w:rFonts w:cs="Times New Roman"/>
+            <w:highlight w:val="yellow"/>
+            <w:rPrChange w:id="268" w:author="Chris Richardson" w:date="2016-01-31T17:06:00Z">
+              <w:rPr>
+                <w:rFonts w:cs="Times New Roman"/>
+              </w:rPr>
+            </w:rPrChange>
+          </w:rPr>
+          <w:t>[I’M NOT SURE THE LAST TWO SENTENCES ARE TRUE…]</w:t>
+        </w:r>
+      </w:ins>
     </w:p>
     <w:p>
       <w:pPr>
@@ -17053,6 +17701,18 @@
         </w:rPr>
         <w:t>§</w:t>
       </w:r>
+      <w:del w:id="269" w:author="Chris Richardson" w:date="2016-01-31T17:07:00Z">
+        <w:r>
+          <w:rPr>
+            <w:rFonts w:eastAsia="Times New Roman" w:cs="Times New Roman"/>
+            <w:color w:val="000000"/>
+            <w:kern w:val="0"/>
+            <w:shd w:val="clear" w:color="auto" w:fill="FFFFFF"/>
+            <w:lang w:eastAsia="en-US" w:bidi="ar-SA"/>
+          </w:rPr>
+          <w:delText xml:space="preserve"> </w:delText>
+        </w:r>
+      </w:del>
       <w:r>
         <w:rPr>
           <w:rFonts w:eastAsia="Times New Roman" w:cs="Times New Roman"/>
@@ -17061,7 +17721,7 @@
           <w:shd w:val="clear" w:color="auto" w:fill="FFFFFF"/>
           <w:lang w:eastAsia="en-US" w:bidi="ar-SA"/>
         </w:rPr>
-        <w:t xml:space="preserve"> 3.1.1), however </w:t>
+        <w:t xml:space="preserve">3.1.1), however </w:t>
       </w:r>
       <w:r>
         <w:rPr>
@@ -17361,8 +18021,20 @@
           <w:shd w:val="clear" w:color="auto" w:fill="FFFFFF"/>
           <w:lang w:eastAsia="en-US" w:bidi="ar-SA"/>
         </w:rPr>
-        <w:t xml:space="preserve"> Myr </w:t>
-      </w:r>
+        <w:t xml:space="preserve"> Myr</w:t>
+      </w:r>
+      <w:del w:id="270" w:author="Chris Richardson" w:date="2016-01-31T17:14:00Z">
+        <w:r>
+          <w:rPr>
+            <w:rFonts w:eastAsia="Times New Roman" w:cs="Times New Roman"/>
+            <w:color w:val="000000"/>
+            <w:kern w:val="0"/>
+            <w:shd w:val="clear" w:color="auto" w:fill="FFFFFF"/>
+            <w:lang w:eastAsia="en-US" w:bidi="ar-SA"/>
+          </w:rPr>
+          <w:delText xml:space="preserve"> </w:delText>
+        </w:r>
+      </w:del>
       <w:r>
         <w:rPr>
           <w:rFonts w:eastAsia="Times New Roman" w:cs="Times New Roman"/>
@@ -17421,49 +18093,32 @@
           <w:shd w:val="clear" w:color="auto" w:fill="FFFFFF"/>
           <w:lang w:eastAsia="en-US" w:bidi="ar-SA"/>
         </w:rPr>
-        <w:t>In this figure, the peaks of each emission line are tracked with age. It is worth noting that the peaks of the emission line presented may occur at different</w:t>
-      </w:r>
-      <w:r>
-        <w:rPr>
-          <w:rFonts w:cs="Times New Roman"/>
-          <w:i/>
-        </w:rPr>
-        <w:t xml:space="preserve"> </w:t>
-      </w:r>
-      <w:r>
-        <w:rPr>
-          <w:rFonts w:cs="Times New Roman"/>
-          <w:i/>
-        </w:rPr>
-        <w:t>φ</w:t>
-      </w:r>
-      <w:r>
-        <w:rPr>
-          <w:rFonts w:cs="Times New Roman"/>
-          <w:vertAlign w:val="subscript"/>
-        </w:rPr>
-        <w:t>H</w:t>
-      </w:r>
-      <w:r>
-        <w:rPr>
-          <w:rFonts w:cs="Times New Roman"/>
-        </w:rPr>
-        <w:t xml:space="preserve"> and </w:t>
-      </w:r>
-      <w:r>
-        <w:rPr>
-          <w:rFonts w:cs="Times New Roman"/>
-          <w:i/>
-        </w:rPr>
-        <w:t>n</w:t>
-      </w:r>
-      <w:r>
-        <w:rPr>
-          <w:rFonts w:cs="Times New Roman"/>
-          <w:vertAlign w:val="subscript"/>
-        </w:rPr>
-        <w:t>H</w:t>
-      </w:r>
+        <w:t>In this figure, the peak</w:t>
+      </w:r>
+      <w:ins w:id="271" w:author="Chris Richardson" w:date="2016-01-31T17:17:00Z">
+        <w:r>
+          <w:rPr>
+            <w:rFonts w:eastAsia="Times New Roman" w:cs="Times New Roman"/>
+            <w:color w:val="000000"/>
+            <w:kern w:val="0"/>
+            <w:shd w:val="clear" w:color="auto" w:fill="FFFFFF"/>
+            <w:lang w:eastAsia="en-US" w:bidi="ar-SA"/>
+          </w:rPr>
+          <w:t xml:space="preserve"> equivalent widths</w:t>
+        </w:r>
+      </w:ins>
+      <w:del w:id="272" w:author="Chris Richardson" w:date="2016-01-31T17:17:00Z">
+        <w:r>
+          <w:rPr>
+            <w:rFonts w:eastAsia="Times New Roman" w:cs="Times New Roman"/>
+            <w:color w:val="000000"/>
+            <w:kern w:val="0"/>
+            <w:shd w:val="clear" w:color="auto" w:fill="FFFFFF"/>
+            <w:lang w:eastAsia="en-US" w:bidi="ar-SA"/>
+          </w:rPr>
+          <w:delText>s</w:delText>
+        </w:r>
+      </w:del>
       <w:r>
         <w:rPr>
           <w:rFonts w:eastAsia="Times New Roman" w:cs="Times New Roman"/>
@@ -17472,11 +18127,21 @@
           <w:shd w:val="clear" w:color="auto" w:fill="FFFFFF"/>
           <w:lang w:eastAsia="en-US" w:bidi="ar-SA"/>
         </w:rPr>
-        <w:t xml:space="preserve"> values with different ages. Though this information is contained in the LOC plane, it is not presented as part of Figure 6. </w:t>
-      </w:r>
-    </w:p>
-    <w:p>
-      <w:pPr>
+        <w:t xml:space="preserve"> of each emission line are tracked with age. It is worth noting that the peaks of the emiss</w:t>
+      </w:r>
+      <w:del w:id="273" w:author="Chris Richardson" w:date="2016-01-31T17:21:00Z">
+        <w:r>
+          <w:rPr>
+            <w:rFonts w:eastAsia="Times New Roman" w:cs="Times New Roman"/>
+            <w:color w:val="000000"/>
+            <w:kern w:val="0"/>
+            <w:shd w:val="clear" w:color="auto" w:fill="FFFFFF"/>
+            <w:lang w:eastAsia="en-US" w:bidi="ar-SA"/>
+          </w:rPr>
+          <w:delText>i</w:delText>
+        </w:r>
+      </w:del>
+      <w:r>
         <w:rPr>
           <w:rFonts w:eastAsia="Times New Roman" w:cs="Times New Roman"/>
           <w:color w:val="000000"/>
@@ -17484,186 +18149,261 @@
           <w:shd w:val="clear" w:color="auto" w:fill="FFFFFF"/>
           <w:lang w:eastAsia="en-US" w:bidi="ar-SA"/>
         </w:rPr>
-      </w:pPr>
-    </w:p>
-    <w:p>
-      <w:pPr>
-        <w:rPr>
-          <w:rFonts w:eastAsia="Times New Roman" w:cs="Times New Roman"/>
-          <w:i/>
+        <w:t>on line presented may occur at different</w:t>
+      </w:r>
+      <w:r>
+        <w:rPr>
+          <w:rFonts w:cs="Times New Roman"/>
+          <w:i/>
+        </w:rPr>
+        <w:t xml:space="preserve"> </w:t>
+      </w:r>
+      <w:r>
+        <w:rPr>
+          <w:rFonts w:cs="Times New Roman"/>
+          <w:i/>
+        </w:rPr>
+        <w:t>φ</w:t>
+      </w:r>
+      <w:r>
+        <w:rPr>
+          <w:rFonts w:cs="Times New Roman"/>
+          <w:vertAlign w:val="subscript"/>
+        </w:rPr>
+        <w:t>H</w:t>
+      </w:r>
+      <w:r>
+        <w:rPr>
+          <w:rFonts w:cs="Times New Roman"/>
+        </w:rPr>
+        <w:t xml:space="preserve"> and </w:t>
+      </w:r>
+      <w:r>
+        <w:rPr>
+          <w:rFonts w:cs="Times New Roman"/>
+          <w:i/>
+        </w:rPr>
+        <w:t>n</w:t>
+      </w:r>
+      <w:r>
+        <w:rPr>
+          <w:rFonts w:cs="Times New Roman"/>
+          <w:vertAlign w:val="subscript"/>
+        </w:rPr>
+        <w:t>H</w:t>
+      </w:r>
+      <w:r>
+        <w:rPr>
+          <w:rFonts w:eastAsia="Times New Roman" w:cs="Times New Roman"/>
           <w:color w:val="000000"/>
           <w:kern w:val="0"/>
           <w:shd w:val="clear" w:color="auto" w:fill="FFFFFF"/>
           <w:lang w:eastAsia="en-US" w:bidi="ar-SA"/>
         </w:rPr>
-      </w:pPr>
-      <w:r>
-        <w:rPr>
-          <w:rFonts w:eastAsia="Times New Roman" w:cs="Times New Roman"/>
-          <w:i/>
+        <w:t xml:space="preserve"> values with different ages. Though this information is contained in the LOC plane, it is not presented as part of Figure 6. </w:t>
+      </w:r>
+    </w:p>
+    <w:p>
+      <w:pPr>
+        <w:rPr>
+          <w:rFonts w:eastAsia="Times New Roman" w:cs="Times New Roman"/>
           <w:color w:val="000000"/>
           <w:kern w:val="0"/>
           <w:shd w:val="clear" w:color="auto" w:fill="FFFFFF"/>
           <w:lang w:eastAsia="en-US" w:bidi="ar-SA"/>
         </w:rPr>
-        <w:t>General observations</w:t>
-      </w:r>
-    </w:p>
-    <w:p>
-      <w:pPr>
-        <w:rPr>
-          <w:rFonts w:eastAsia="Times New Roman" w:cs="Times New Roman"/>
-          <w:color w:val="000000"/>
-          <w:shd w:val="clear" w:color="auto" w:fill="FFFFFF"/>
-        </w:rPr>
-      </w:pPr>
-    </w:p>
-    <w:p>
-      <w:pPr>
-        <w:rPr>
-          <w:rFonts w:eastAsia="Times New Roman" w:cs="Times New Roman"/>
-          <w:color w:val="000000"/>
-          <w:shd w:val="clear" w:color="auto" w:fill="FFFFFF"/>
-        </w:rPr>
-      </w:pPr>
-      <w:r>
-        <w:rPr>
-          <w:rFonts w:eastAsia="Times New Roman" w:cs="Times New Roman"/>
-          <w:color w:val="000000"/>
-          <w:shd w:val="clear" w:color="auto" w:fill="FFFFFF"/>
-        </w:rPr>
-        <w:t>Nearly</w:t>
-      </w:r>
-      <w:r>
-        <w:rPr>
-          <w:rFonts w:eastAsia="Times New Roman" w:cs="Times New Roman"/>
-          <w:color w:val="000000"/>
-          <w:shd w:val="clear" w:color="auto" w:fill="FFFFFF"/>
-        </w:rPr>
-        <w:t xml:space="preserve"> all</w:t>
-      </w:r>
-      <w:r>
-        <w:rPr>
-          <w:rFonts w:eastAsia="Times New Roman" w:cs="Times New Roman"/>
-          <w:color w:val="000000"/>
-          <w:shd w:val="clear" w:color="auto" w:fill="FFFFFF"/>
-        </w:rPr>
-        <w:t xml:space="preserve"> the peak equivalent widths of the emission lines we track decrease </w:t>
-      </w:r>
-      <w:r>
-        <w:rPr>
-          <w:rFonts w:eastAsia="Times New Roman" w:cs="Times New Roman"/>
-          <w:color w:val="000000"/>
-          <w:shd w:val="clear" w:color="auto" w:fill="FFFFFF"/>
-        </w:rPr>
-        <w:t>with</w:t>
-      </w:r>
-      <w:r>
-        <w:rPr>
-          <w:rFonts w:eastAsia="Times New Roman" w:cs="Times New Roman"/>
-          <w:color w:val="000000"/>
-          <w:shd w:val="clear" w:color="auto" w:fill="FFFFFF"/>
-        </w:rPr>
-        <w:t xml:space="preserve"> </w:t>
-      </w:r>
-      <w:r>
-        <w:rPr>
-          <w:rFonts w:eastAsia="Times New Roman" w:cs="Times New Roman"/>
-          <w:color w:val="000000"/>
-          <w:shd w:val="clear" w:color="auto" w:fill="FFFFFF"/>
-        </w:rPr>
-        <w:t>time</w:t>
-      </w:r>
-      <w:r>
-        <w:rPr>
-          <w:rFonts w:eastAsia="Times New Roman" w:cs="Times New Roman"/>
-          <w:color w:val="000000"/>
-          <w:shd w:val="clear" w:color="auto" w:fill="FFFFFF"/>
-        </w:rPr>
-        <w:t xml:space="preserve"> when</w:t>
-      </w:r>
-      <w:r>
-        <w:rPr>
-          <w:rFonts w:eastAsia="Times New Roman" w:cs="Times New Roman"/>
-          <w:color w:val="000000"/>
-          <w:shd w:val="clear" w:color="auto" w:fill="FFFFFF"/>
-        </w:rPr>
-        <w:t xml:space="preserve"> we</w:t>
-      </w:r>
-      <w:r>
-        <w:rPr>
-          <w:rFonts w:eastAsia="Times New Roman" w:cs="Times New Roman"/>
-          <w:color w:val="000000"/>
-          <w:shd w:val="clear" w:color="auto" w:fill="FFFFFF"/>
-        </w:rPr>
-        <w:t xml:space="preserve"> </w:t>
-      </w:r>
-      <w:r>
-        <w:rPr>
-          <w:rFonts w:eastAsia="Times New Roman" w:cs="Times New Roman"/>
-          <w:color w:val="000000"/>
-          <w:shd w:val="clear" w:color="auto" w:fill="FFFFFF"/>
-        </w:rPr>
-        <w:t xml:space="preserve">adopt any of the four evolutionary tracks. </w:t>
-      </w:r>
-      <w:r>
-        <w:rPr>
-          <w:rFonts w:eastAsia="Times New Roman" w:cs="Times New Roman"/>
-          <w:color w:val="000000"/>
-          <w:shd w:val="clear" w:color="auto" w:fill="FFFFFF"/>
-        </w:rPr>
-        <w:t>This i</w:t>
-      </w:r>
-      <w:r>
-        <w:rPr>
-          <w:rFonts w:eastAsia="Times New Roman" w:cs="Times New Roman"/>
-          <w:color w:val="000000"/>
-          <w:shd w:val="clear" w:color="auto" w:fill="FFFFFF"/>
-        </w:rPr>
-        <w:t xml:space="preserve">s unsurprising considering </w:t>
-      </w:r>
-      <w:r>
-        <w:rPr>
-          <w:rFonts w:eastAsia="Times New Roman" w:cs="Times New Roman"/>
-          <w:color w:val="000000"/>
-          <w:shd w:val="clear" w:color="auto" w:fill="FFFFFF"/>
-        </w:rPr>
-        <w:t xml:space="preserve">the general decrease of high-energy photons with later ages </w:t>
-      </w:r>
-      <w:r>
-        <w:rPr>
-          <w:rFonts w:eastAsia="Times New Roman" w:cs="Times New Roman"/>
-          <w:color w:val="000000"/>
-          <w:shd w:val="clear" w:color="auto" w:fill="FFFFFF"/>
-        </w:rPr>
-        <w:t xml:space="preserve">(discussed in </w:t>
-      </w:r>
-      <w:r>
-        <w:rPr>
-          <w:rFonts w:eastAsia="Times New Roman" w:cs="Times New Roman"/>
+      </w:pPr>
+    </w:p>
+    <w:p>
+      <w:pPr>
+        <w:rPr>
+          <w:rFonts w:eastAsia="Times New Roman" w:cs="Times New Roman"/>
+          <w:i/>
           <w:color w:val="000000"/>
           <w:kern w:val="0"/>
           <w:shd w:val="clear" w:color="auto" w:fill="FFFFFF"/>
           <w:lang w:eastAsia="en-US" w:bidi="ar-SA"/>
         </w:rPr>
-        <w:t>§</w:t>
-      </w:r>
-      <w:r>
-        <w:rPr>
-          <w:rFonts w:eastAsia="Times New Roman" w:cs="Times New Roman"/>
+      </w:pPr>
+      <w:r>
+        <w:rPr>
+          <w:rFonts w:eastAsia="Times New Roman" w:cs="Times New Roman"/>
+          <w:i/>
           <w:color w:val="000000"/>
           <w:kern w:val="0"/>
           <w:shd w:val="clear" w:color="auto" w:fill="FFFFFF"/>
           <w:lang w:eastAsia="en-US" w:bidi="ar-SA"/>
         </w:rPr>
-        <w:t xml:space="preserve"> 3.1.1</w:t>
-      </w:r>
-      <w:r>
+        <w:t>General observations</w:t>
+      </w:r>
+    </w:p>
+    <w:p>
+      <w:pPr>
         <w:rPr>
           <w:rFonts w:eastAsia="Times New Roman" w:cs="Times New Roman"/>
           <w:color w:val="000000"/>
           <w:shd w:val="clear" w:color="auto" w:fill="FFFFFF"/>
         </w:rPr>
+      </w:pPr>
+    </w:p>
+    <w:p>
+      <w:pPr>
+        <w:rPr>
+          <w:rFonts w:eastAsia="Times New Roman" w:cs="Times New Roman"/>
+          <w:color w:val="000000"/>
+          <w:shd w:val="clear" w:color="auto" w:fill="FFFFFF"/>
+        </w:rPr>
+      </w:pPr>
+      <w:r>
+        <w:rPr>
+          <w:rFonts w:eastAsia="Times New Roman" w:cs="Times New Roman"/>
+          <w:color w:val="000000"/>
+          <w:shd w:val="clear" w:color="auto" w:fill="FFFFFF"/>
+        </w:rPr>
+        <w:t>Nearly</w:t>
+      </w:r>
+      <w:r>
+        <w:rPr>
+          <w:rFonts w:eastAsia="Times New Roman" w:cs="Times New Roman"/>
+          <w:color w:val="000000"/>
+          <w:shd w:val="clear" w:color="auto" w:fill="FFFFFF"/>
+        </w:rPr>
+        <w:t xml:space="preserve"> all</w:t>
+      </w:r>
+      <w:r>
+        <w:rPr>
+          <w:rFonts w:eastAsia="Times New Roman" w:cs="Times New Roman"/>
+          <w:color w:val="000000"/>
+          <w:shd w:val="clear" w:color="auto" w:fill="FFFFFF"/>
+        </w:rPr>
+        <w:t xml:space="preserve"> the peak equivalent widths of the emission lines we track decrease </w:t>
+      </w:r>
+      <w:r>
+        <w:rPr>
+          <w:rFonts w:eastAsia="Times New Roman" w:cs="Times New Roman"/>
+          <w:color w:val="000000"/>
+          <w:shd w:val="clear" w:color="auto" w:fill="FFFFFF"/>
+        </w:rPr>
+        <w:t>with</w:t>
+      </w:r>
+      <w:r>
+        <w:rPr>
+          <w:rFonts w:eastAsia="Times New Roman" w:cs="Times New Roman"/>
+          <w:color w:val="000000"/>
+          <w:shd w:val="clear" w:color="auto" w:fill="FFFFFF"/>
+        </w:rPr>
+        <w:t xml:space="preserve"> </w:t>
+      </w:r>
+      <w:r>
+        <w:rPr>
+          <w:rFonts w:eastAsia="Times New Roman" w:cs="Times New Roman"/>
+          <w:color w:val="000000"/>
+          <w:shd w:val="clear" w:color="auto" w:fill="FFFFFF"/>
+        </w:rPr>
+        <w:t>time</w:t>
+      </w:r>
+      <w:r>
+        <w:rPr>
+          <w:rFonts w:eastAsia="Times New Roman" w:cs="Times New Roman"/>
+          <w:color w:val="000000"/>
+          <w:shd w:val="clear" w:color="auto" w:fill="FFFFFF"/>
+        </w:rPr>
+        <w:t xml:space="preserve"> when</w:t>
+      </w:r>
+      <w:r>
+        <w:rPr>
+          <w:rFonts w:eastAsia="Times New Roman" w:cs="Times New Roman"/>
+          <w:color w:val="000000"/>
+          <w:shd w:val="clear" w:color="auto" w:fill="FFFFFF"/>
+        </w:rPr>
+        <w:t xml:space="preserve"> we</w:t>
+      </w:r>
+      <w:r>
+        <w:rPr>
+          <w:rFonts w:eastAsia="Times New Roman" w:cs="Times New Roman"/>
+          <w:color w:val="000000"/>
+          <w:shd w:val="clear" w:color="auto" w:fill="FFFFFF"/>
+        </w:rPr>
+        <w:t xml:space="preserve"> </w:t>
+      </w:r>
+      <w:r>
+        <w:rPr>
+          <w:rFonts w:eastAsia="Times New Roman" w:cs="Times New Roman"/>
+          <w:color w:val="000000"/>
+          <w:shd w:val="clear" w:color="auto" w:fill="FFFFFF"/>
+        </w:rPr>
+        <w:t xml:space="preserve">adopt any of the four evolutionary tracks. </w:t>
+      </w:r>
+      <w:r>
+        <w:rPr>
+          <w:rFonts w:eastAsia="Times New Roman" w:cs="Times New Roman"/>
+          <w:color w:val="000000"/>
+          <w:shd w:val="clear" w:color="auto" w:fill="FFFFFF"/>
+        </w:rPr>
+        <w:t>This i</w:t>
+      </w:r>
+      <w:r>
+        <w:rPr>
+          <w:rFonts w:eastAsia="Times New Roman" w:cs="Times New Roman"/>
+          <w:color w:val="000000"/>
+          <w:shd w:val="clear" w:color="auto" w:fill="FFFFFF"/>
+        </w:rPr>
+        <w:t xml:space="preserve">s unsurprising considering </w:t>
+      </w:r>
+      <w:r>
+        <w:rPr>
+          <w:rFonts w:eastAsia="Times New Roman" w:cs="Times New Roman"/>
+          <w:color w:val="000000"/>
+          <w:shd w:val="clear" w:color="auto" w:fill="FFFFFF"/>
+        </w:rPr>
+        <w:t xml:space="preserve">the general decrease of high-energy photons with later ages </w:t>
+      </w:r>
+      <w:r>
+        <w:rPr>
+          <w:rFonts w:eastAsia="Times New Roman" w:cs="Times New Roman"/>
+          <w:color w:val="000000"/>
+          <w:shd w:val="clear" w:color="auto" w:fill="FFFFFF"/>
+        </w:rPr>
+        <w:t xml:space="preserve">(discussed in </w:t>
+      </w:r>
+      <w:r>
+        <w:rPr>
+          <w:rFonts w:eastAsia="Times New Roman" w:cs="Times New Roman"/>
+          <w:color w:val="000000"/>
+          <w:kern w:val="0"/>
+          <w:shd w:val="clear" w:color="auto" w:fill="FFFFFF"/>
+          <w:lang w:eastAsia="en-US" w:bidi="ar-SA"/>
+        </w:rPr>
+        <w:t>§</w:t>
+      </w:r>
+      <w:del w:id="274" w:author="Chris Richardson" w:date="2016-01-31T17:22:00Z">
+        <w:r>
+          <w:rPr>
+            <w:rFonts w:eastAsia="Times New Roman" w:cs="Times New Roman"/>
+            <w:color w:val="000000"/>
+            <w:kern w:val="0"/>
+            <w:shd w:val="clear" w:color="auto" w:fill="FFFFFF"/>
+            <w:lang w:eastAsia="en-US" w:bidi="ar-SA"/>
+          </w:rPr>
+          <w:delText xml:space="preserve"> </w:delText>
+        </w:r>
+      </w:del>
+      <w:r>
+        <w:rPr>
+          <w:rFonts w:eastAsia="Times New Roman" w:cs="Times New Roman"/>
+          <w:color w:val="000000"/>
+          <w:kern w:val="0"/>
+          <w:shd w:val="clear" w:color="auto" w:fill="FFFFFF"/>
+          <w:lang w:eastAsia="en-US" w:bidi="ar-SA"/>
+        </w:rPr>
+        <w:t>3.1.1</w:t>
+      </w:r>
+      <w:r>
+        <w:rPr>
+          <w:rFonts w:eastAsia="Times New Roman" w:cs="Times New Roman"/>
+          <w:color w:val="000000"/>
+          <w:shd w:val="clear" w:color="auto" w:fill="FFFFFF"/>
+        </w:rPr>
         <w:t>)</w:t>
       </w:r>
       <w:r>
@@ -17744,7 +18484,25 @@
           <w:color w:val="000000"/>
           <w:shd w:val="clear" w:color="auto" w:fill="FFFFFF"/>
         </w:rPr>
-        <w:t xml:space="preserve">ages greater than 6 Myr </w:t>
+        <w:t>ages greater than 6 Myr</w:t>
+      </w:r>
+      <w:ins w:id="275" w:author="Chris Richardson" w:date="2016-01-31T17:21:00Z">
+        <w:r>
+          <w:rPr>
+            <w:rFonts w:eastAsia="Times New Roman" w:cs="Times New Roman"/>
+            <w:color w:val="000000"/>
+            <w:shd w:val="clear" w:color="auto" w:fill="FFFFFF"/>
+          </w:rPr>
+          <w:t>,</w:t>
+        </w:r>
+      </w:ins>
+      <w:r>
+        <w:rPr>
+          <w:rFonts w:eastAsia="Times New Roman" w:cs="Times New Roman"/>
+          <w:color w:val="000000"/>
+          <w:shd w:val="clear" w:color="auto" w:fill="FFFFFF"/>
+        </w:rPr>
+        <w:t xml:space="preserve"> </w:t>
       </w:r>
       <w:r>
         <w:rPr>
@@ -18340,8 +19098,92 @@
           <w:kern w:val="0"/>
           <w:lang w:eastAsia="en-US" w:bidi="ar-SA"/>
         </w:rPr>
-        <w:t>[He II] 4686</w:t>
-      </w:r>
+        <w:t>[</w:t>
+      </w:r>
+      <w:del w:id="276" w:author="Chris Richardson" w:date="2016-02-01T18:03:00Z">
+        <w:r>
+          <w:rPr>
+            <w:rFonts w:eastAsiaTheme="minorEastAsia" w:cs="Times New Roman"/>
+            <w:kern w:val="0"/>
+            <w:lang w:eastAsia="en-US" w:bidi="ar-SA"/>
+          </w:rPr>
+          <w:delText xml:space="preserve">He </w:delText>
+        </w:r>
+      </w:del>
+      <w:ins w:id="277" w:author="Chris Richardson" w:date="2016-02-01T18:03:00Z">
+        <w:r>
+          <w:rPr>
+            <w:rFonts w:eastAsiaTheme="minorEastAsia" w:cs="Times New Roman"/>
+            <w:kern w:val="0"/>
+            <w:lang w:eastAsia="en-US" w:bidi="ar-SA"/>
+          </w:rPr>
+          <w:t>N</w:t>
+        </w:r>
+        <w:r>
+          <w:rPr>
+            <w:rFonts w:eastAsiaTheme="minorEastAsia" w:cs="Times New Roman"/>
+            <w:kern w:val="0"/>
+            <w:lang w:eastAsia="en-US" w:bidi="ar-SA"/>
+          </w:rPr>
+          <w:t xml:space="preserve"> </w:t>
+        </w:r>
+        <w:r>
+          <w:rPr>
+            <w:rFonts w:eastAsiaTheme="minorEastAsia" w:cs="Times New Roman"/>
+            <w:kern w:val="0"/>
+            <w:lang w:eastAsia="en-US" w:bidi="ar-SA"/>
+          </w:rPr>
+          <w:t>V</w:t>
+        </w:r>
+      </w:ins>
+      <w:del w:id="278" w:author="Chris Richardson" w:date="2016-02-01T18:03:00Z">
+        <w:r>
+          <w:rPr>
+            <w:rFonts w:eastAsiaTheme="minorEastAsia" w:cs="Times New Roman"/>
+            <w:kern w:val="0"/>
+            <w:lang w:eastAsia="en-US" w:bidi="ar-SA"/>
+          </w:rPr>
+          <w:delText>II</w:delText>
+        </w:r>
+      </w:del>
+      <w:r>
+        <w:rPr>
+          <w:rFonts w:eastAsiaTheme="minorEastAsia" w:cs="Times New Roman"/>
+          <w:kern w:val="0"/>
+          <w:lang w:eastAsia="en-US" w:bidi="ar-SA"/>
+        </w:rPr>
+        <w:t xml:space="preserve">] </w:t>
+      </w:r>
+      <w:ins w:id="279" w:author="Chris Richardson" w:date="2016-02-01T18:03:00Z">
+        <w:r>
+          <w:rPr>
+            <w:rFonts w:eastAsiaTheme="minorEastAsia" w:cs="Times New Roman"/>
+            <w:kern w:val="0"/>
+            <w:lang w:eastAsia="en-US" w:bidi="ar-SA"/>
+          </w:rPr>
+          <w:t>λ</w:t>
+        </w:r>
+        <w:r>
+          <w:rPr>
+            <w:rFonts w:eastAsiaTheme="minorEastAsia" w:cs="Times New Roman"/>
+            <w:kern w:val="0"/>
+            <w:lang w:eastAsia="en-US" w:bidi="ar-SA"/>
+          </w:rPr>
+          <w:t>3426</w:t>
+        </w:r>
+      </w:ins>
+      <w:bookmarkStart w:id="280" w:name="_GoBack"/>
+      <w:bookmarkEnd w:id="280"/>
+      <w:del w:id="281" w:author="Chris Richardson" w:date="2016-02-01T18:03:00Z">
+        <w:r>
+          <w:rPr>
+            <w:rFonts w:eastAsiaTheme="minorEastAsia" w:cs="Times New Roman"/>
+            <w:kern w:val="0"/>
+            <w:lang w:eastAsia="en-US" w:bidi="ar-SA"/>
+          </w:rPr>
+          <w:delText>4686</w:delText>
+        </w:r>
+      </w:del>
       <w:r>
         <w:rPr>
           <w:rFonts w:eastAsiaTheme="minorEastAsia" w:cs="Times New Roman"/>
@@ -22744,7 +23586,7 @@
           <w:rFonts w:cs="Times New Roman"/>
         </w:rPr>
       </w:pPr>
-      <w:ins w:id="207" w:author="Helen  Meskhidze" w:date="2016-01-22T08:25:00Z">
+      <w:ins w:id="282" w:author="Helen  Meskhidze" w:date="2016-01-22T08:25:00Z">
         <w:r>
           <w:rPr>
             <w:rFonts w:cs="Times New Roman"/>
@@ -23342,7 +24184,7 @@
         </w:rPr>
         <w:t xml:space="preserve"> </w:t>
       </w:r>
-      <w:ins w:id="208" w:author="Helen  Meskhidze" w:date="2016-01-15T13:24:00Z">
+      <w:ins w:id="283" w:author="Helen  Meskhidze" w:date="2016-01-15T13:24:00Z">
         <w:r>
           <w:rPr>
             <w:rFonts w:cs="Times New Roman"/>
@@ -25301,7 +26143,7 @@
         </w:rPr>
         <w:t>HM and CTR acknowledge</w:t>
       </w:r>
-      <w:ins w:id="209" w:author="Chris Richardson" w:date="2016-01-23T21:50:00Z">
+      <w:ins w:id="284" w:author="Chris Richardson" w:date="2016-01-23T21:50:00Z">
         <w:r>
           <w:rPr>
             <w:rFonts w:cs="Times New Roman"/>
@@ -25345,7 +26187,7 @@
         </w:rPr>
         <w:t>)</w:t>
       </w:r>
-      <w:ins w:id="210" w:author="Chris Richardson" w:date="2016-01-23T21:54:00Z">
+      <w:ins w:id="285" w:author="Chris Richardson" w:date="2016-01-23T21:54:00Z">
         <w:r>
           <w:rPr>
             <w:rFonts w:eastAsia="Times New Roman" w:cs="Times New Roman"/>
@@ -25355,7 +26197,7 @@
           <w:t>, which is supported through National Science Foundation Grant number ACI-1053575. CTR also acknowledges Elon University for</w:t>
         </w:r>
       </w:ins>
-      <w:ins w:id="211" w:author="Chris Richardson" w:date="2016-01-23T21:46:00Z">
+      <w:ins w:id="286" w:author="Chris Richardson" w:date="2016-01-23T21:46:00Z">
         <w:r>
           <w:rPr>
             <w:rFonts w:eastAsia="Times New Roman" w:cs="Times New Roman"/>
@@ -25365,7 +26207,7 @@
           <w:t xml:space="preserve"> </w:t>
         </w:r>
       </w:ins>
-      <w:ins w:id="212" w:author="Chris Richardson" w:date="2016-01-23T21:50:00Z">
+      <w:ins w:id="287" w:author="Chris Richardson" w:date="2016-01-23T21:50:00Z">
         <w:r>
           <w:rPr>
             <w:rFonts w:eastAsia="Times New Roman" w:cs="Times New Roman"/>
@@ -25375,7 +26217,7 @@
           <w:t>FR&amp;D</w:t>
         </w:r>
       </w:ins>
-      <w:ins w:id="213" w:author="Chris Richardson" w:date="2016-01-23T21:46:00Z">
+      <w:ins w:id="288" w:author="Chris Richardson" w:date="2016-01-23T21:46:00Z">
         <w:r>
           <w:rPr>
             <w:rFonts w:eastAsia="Times New Roman" w:cs="Times New Roman"/>
@@ -25385,7 +26227,7 @@
           <w:t xml:space="preserve"> Summer </w:t>
         </w:r>
       </w:ins>
-      <w:ins w:id="214" w:author="Chris Richardson" w:date="2016-01-23T21:51:00Z">
+      <w:ins w:id="289" w:author="Chris Richardson" w:date="2016-01-23T21:51:00Z">
         <w:r>
           <w:rPr>
             <w:rFonts w:eastAsia="Times New Roman" w:cs="Times New Roman"/>
@@ -25395,7 +26237,7 @@
           <w:t>and Reassigned Time Fellowships</w:t>
         </w:r>
       </w:ins>
-      <w:ins w:id="215" w:author="Chris Richardson" w:date="2016-01-23T21:52:00Z">
+      <w:ins w:id="290" w:author="Chris Richardson" w:date="2016-01-23T21:52:00Z">
         <w:r>
           <w:rPr>
             <w:rFonts w:eastAsia="Times New Roman" w:cs="Times New Roman"/>
@@ -25405,7 +26247,7 @@
           <w:t>.</w:t>
         </w:r>
       </w:ins>
-      <w:del w:id="216" w:author="Chris Richardson" w:date="2016-01-23T21:46:00Z">
+      <w:del w:id="291" w:author="Chris Richardson" w:date="2016-01-23T21:46:00Z">
         <w:r>
           <w:rPr>
             <w:rFonts w:eastAsia="Times New Roman" w:cs="Times New Roman"/>
@@ -27207,6 +28049,20 @@
           <w:rFonts w:cs="Times New Roman"/>
         </w:rPr>
       </w:pPr>
+      <w:ins w:id="292" w:author="Chris Richardson" w:date="2016-02-01T17:30:00Z">
+        <w:r>
+          <w:rPr>
+            <w:rFonts w:cs="Times New Roman"/>
+            <w:highlight w:val="yellow"/>
+            <w:rPrChange w:id="293" w:author="Chris Richardson" w:date="2016-02-01T17:30:00Z">
+              <w:rPr>
+                <w:rFonts w:cs="Times New Roman"/>
+              </w:rPr>
+            </w:rPrChange>
+          </w:rPr>
+          <w:t>[APPENDIX???]</w:t>
+        </w:r>
+      </w:ins>
     </w:p>
     <w:sectPr>
       <w:type w:val="continuous"/>
@@ -27221,12 +28077,12 @@
 
 <file path=word/comments.xml><?xml version="1.0" encoding="utf-8"?>
 <w:comments xmlns:wpc="http://schemas.microsoft.com/office/word/2010/wordprocessingCanvas" xmlns:mo="http://schemas.microsoft.com/office/mac/office/2008/main" xmlns:mc="http://schemas.openxmlformats.org/markup-compatibility/2006" xmlns:mv="urn:schemas-microsoft-com:mac:vml" xmlns:o="urn:schemas-microsoft-com:office:office" xmlns:r="http://schemas.openxmlformats.org/officeDocument/2006/relationships" xmlns:m="http://schemas.openxmlformats.org/officeDocument/2006/math" xmlns:v="urn:schemas-microsoft-com:vml" xmlns:wp14="http://schemas.microsoft.com/office/word/2010/wordprocessingDrawing" xmlns:wp="http://schemas.openxmlformats.org/drawingml/2006/wordprocessingDrawing" xmlns:w10="urn:schemas-microsoft-com:office:word" xmlns:w="http://schemas.openxmlformats.org/wordprocessingml/2006/main" xmlns:w14="http://schemas.microsoft.com/office/word/2010/wordml" xmlns:wpg="http://schemas.microsoft.com/office/word/2010/wordprocessingGroup" xmlns:wpi="http://schemas.microsoft.com/office/word/2010/wordprocessingInk" xmlns:wne="http://schemas.microsoft.com/office/word/2006/wordml" xmlns:wps="http://schemas.microsoft.com/office/word/2010/wordprocessingShape" mc:Ignorable="w14 wp14">
-  <w:comment w:id="205" w:author="Helen  Meskhidze" w:date="2016-01-12T14:25:00Z" w:initials="HM">
+  <w:comment w:id="227" w:author="Helen  Meskhidze" w:date="2016-01-12T14:25:00Z" w:initials="HM">
     <w:p>
       <w:pPr>
         <w:pStyle w:val="CommentText"/>
       </w:pPr>
-      <w:ins w:id="206" w:author="Helen  Meskhidze" w:date="2016-01-12T14:24:00Z">
+      <w:ins w:id="228" w:author="Helen  Meskhidze" w:date="2016-01-12T14:24:00Z">
         <w:r>
           <w:rPr>
             <w:rStyle w:val="CommentReference"/>
@@ -33166,7 +34022,7 @@
 </file>
 
 <file path=customXml/itemProps1.xml><?xml version="1.0" encoding="utf-8"?>
-<ds:datastoreItem xmlns:ds="http://schemas.openxmlformats.org/officeDocument/2006/customXml" ds:itemID="{27EA4D31-048D-A84F-BE28-DF5E4692708E}">
+<ds:datastoreItem xmlns:ds="http://schemas.openxmlformats.org/officeDocument/2006/customXml" ds:itemID="{1E7C6271-32EA-2248-A06C-62A52D061DC9}">
   <ds:schemaRefs>
     <ds:schemaRef ds:uri="http://schemas.openxmlformats.org/officeDocument/2006/bibliography"/>
   </ds:schemaRefs>

</xml_diff>